<commit_message>
Six new pages added - list of tables fixed
</commit_message>
<xml_diff>
--- a/praca mgr.docx
+++ b/praca mgr.docx
@@ -20,7 +20,7 @@
           <w:szCs w:val="64"/>
         </w:rPr>
         <w:drawing>
-          <wp:inline distT="0" distB="0" distL="0" distR="0" wp14:anchorId="065ADEB2" wp14:editId="2A5AB53A">
+          <wp:inline distT="0" distB="0" distL="0" distR="0" wp14:anchorId="065ADEB2" wp14:editId="4932E9FC">
             <wp:extent cx="3132455" cy="1110447"/>
             <wp:effectExtent l="0" t="0" r="0" b="0"/>
             <wp:docPr id="398862427" name="Obraz 1" descr="Obraz zawierający tekst, Czcionka, logo, Grafika&#10;&#10;Opis wygenerowany automatycznie"/>
@@ -534,9 +534,9 @@
         <w:br w:type="page"/>
       </w:r>
     </w:p>
-    <w:bookmarkStart w:id="0" w:name="_Toc88424460" w:displacedByCustomXml="next"/>
+    <w:bookmarkStart w:id="0" w:name="_Toc160136297" w:displacedByCustomXml="next"/>
     <w:bookmarkStart w:id="1" w:name="_Toc89198502" w:displacedByCustomXml="next"/>
-    <w:bookmarkStart w:id="2" w:name="_Toc160110787" w:displacedByCustomXml="next"/>
+    <w:bookmarkStart w:id="2" w:name="_Toc88424460" w:displacedByCustomXml="next"/>
     <w:sdt>
       <w:sdtPr>
         <w:rPr>
@@ -605,7 +605,7 @@
               <w14:ligatures w14:val="standardContextual"/>
             </w:rPr>
           </w:pPr>
-          <w:hyperlink w:anchor="_Toc160110787" w:history="1">
+          <w:hyperlink w:anchor="_Toc160136297" w:history="1">
             <w:r>
               <w:rPr>
                 <w:rStyle w:val="Hipercze"/>
@@ -632,7 +632,7 @@
                 <w:noProof/>
                 <w:webHidden/>
               </w:rPr>
-              <w:instrText xml:space="preserve"> PAGEREF _Toc160110787 \h </w:instrText>
+              <w:instrText xml:space="preserve"> PAGEREF _Toc160136297 \h </w:instrText>
             </w:r>
             <w:r>
               <w:rPr>
@@ -679,7 +679,7 @@
               <w14:ligatures w14:val="standardContextual"/>
             </w:rPr>
           </w:pPr>
-          <w:hyperlink w:anchor="_Toc160110788" w:history="1">
+          <w:hyperlink w:anchor="_Toc160136298" w:history="1">
             <w:r>
               <w:rPr>
                 <w:rStyle w:val="Hipercze"/>
@@ -724,7 +724,7 @@
                 <w:noProof/>
                 <w:webHidden/>
               </w:rPr>
-              <w:instrText xml:space="preserve"> PAGEREF _Toc160110788 \h </w:instrText>
+              <w:instrText xml:space="preserve"> PAGEREF _Toc160136298 \h </w:instrText>
             </w:r>
             <w:r>
               <w:rPr>
@@ -771,7 +771,7 @@
               <w14:ligatures w14:val="standardContextual"/>
             </w:rPr>
           </w:pPr>
-          <w:hyperlink w:anchor="_Toc160110789" w:history="1">
+          <w:hyperlink w:anchor="_Toc160136299" w:history="1">
             <w:r>
               <w:rPr>
                 <w:rStyle w:val="Hipercze"/>
@@ -816,7 +816,7 @@
                 <w:noProof/>
                 <w:webHidden/>
               </w:rPr>
-              <w:instrText xml:space="preserve"> PAGEREF _Toc160110789 \h </w:instrText>
+              <w:instrText xml:space="preserve"> PAGEREF _Toc160136299 \h </w:instrText>
             </w:r>
             <w:r>
               <w:rPr>
@@ -859,7 +859,7 @@
               <w14:ligatures w14:val="standardContextual"/>
             </w:rPr>
           </w:pPr>
-          <w:hyperlink w:anchor="_Toc160110790" w:history="1">
+          <w:hyperlink w:anchor="_Toc160136300" w:history="1">
             <w:r>
               <w:rPr>
                 <w:rStyle w:val="Hipercze"/>
@@ -904,7 +904,7 @@
                 <w:noProof/>
                 <w:webHidden/>
               </w:rPr>
-              <w:instrText xml:space="preserve"> PAGEREF _Toc160110790 \h </w:instrText>
+              <w:instrText xml:space="preserve"> PAGEREF _Toc160136300 \h </w:instrText>
             </w:r>
             <w:r>
               <w:rPr>
@@ -947,7 +947,7 @@
               <w14:ligatures w14:val="standardContextual"/>
             </w:rPr>
           </w:pPr>
-          <w:hyperlink w:anchor="_Toc160110791" w:history="1">
+          <w:hyperlink w:anchor="_Toc160136301" w:history="1">
             <w:r>
               <w:rPr>
                 <w:rStyle w:val="Hipercze"/>
@@ -992,7 +992,7 @@
                 <w:noProof/>
                 <w:webHidden/>
               </w:rPr>
-              <w:instrText xml:space="preserve"> PAGEREF _Toc160110791 \h </w:instrText>
+              <w:instrText xml:space="preserve"> PAGEREF _Toc160136301 \h </w:instrText>
             </w:r>
             <w:r>
               <w:rPr>
@@ -1035,7 +1035,7 @@
               <w14:ligatures w14:val="standardContextual"/>
             </w:rPr>
           </w:pPr>
-          <w:hyperlink w:anchor="_Toc160110792" w:history="1">
+          <w:hyperlink w:anchor="_Toc160136302" w:history="1">
             <w:r>
               <w:rPr>
                 <w:rStyle w:val="Hipercze"/>
@@ -1080,7 +1080,7 @@
                 <w:noProof/>
                 <w:webHidden/>
               </w:rPr>
-              <w:instrText xml:space="preserve"> PAGEREF _Toc160110792 \h </w:instrText>
+              <w:instrText xml:space="preserve"> PAGEREF _Toc160136302 \h </w:instrText>
             </w:r>
             <w:r>
               <w:rPr>
@@ -1127,7 +1127,7 @@
               <w14:ligatures w14:val="standardContextual"/>
             </w:rPr>
           </w:pPr>
-          <w:hyperlink w:anchor="_Toc160110793" w:history="1">
+          <w:hyperlink w:anchor="_Toc160136303" w:history="1">
             <w:r>
               <w:rPr>
                 <w:rStyle w:val="Hipercze"/>
@@ -1172,7 +1172,7 @@
                 <w:noProof/>
                 <w:webHidden/>
               </w:rPr>
-              <w:instrText xml:space="preserve"> PAGEREF _Toc160110793 \h </w:instrText>
+              <w:instrText xml:space="preserve"> PAGEREF _Toc160136303 \h </w:instrText>
             </w:r>
             <w:r>
               <w:rPr>
@@ -1219,7 +1219,7 @@
               <w14:ligatures w14:val="standardContextual"/>
             </w:rPr>
           </w:pPr>
-          <w:hyperlink w:anchor="_Toc160110794" w:history="1">
+          <w:hyperlink w:anchor="_Toc160136304" w:history="1">
             <w:r>
               <w:rPr>
                 <w:rStyle w:val="Hipercze"/>
@@ -1264,7 +1264,7 @@
                 <w:noProof/>
                 <w:webHidden/>
               </w:rPr>
-              <w:instrText xml:space="preserve"> PAGEREF _Toc160110794 \h </w:instrText>
+              <w:instrText xml:space="preserve"> PAGEREF _Toc160136304 \h </w:instrText>
             </w:r>
             <w:r>
               <w:rPr>
@@ -1307,7 +1307,7 @@
               <w14:ligatures w14:val="standardContextual"/>
             </w:rPr>
           </w:pPr>
-          <w:hyperlink w:anchor="_Toc160110797" w:history="1">
+          <w:hyperlink w:anchor="_Toc160136307" w:history="1">
             <w:r>
               <w:rPr>
                 <w:rStyle w:val="Hipercze"/>
@@ -1352,7 +1352,7 @@
                 <w:noProof/>
                 <w:webHidden/>
               </w:rPr>
-              <w:instrText xml:space="preserve"> PAGEREF _Toc160110797 \h </w:instrText>
+              <w:instrText xml:space="preserve"> PAGEREF _Toc160136307 \h </w:instrText>
             </w:r>
             <w:r>
               <w:rPr>
@@ -1395,7 +1395,7 @@
               <w14:ligatures w14:val="standardContextual"/>
             </w:rPr>
           </w:pPr>
-          <w:hyperlink w:anchor="_Toc160110798" w:history="1">
+          <w:hyperlink w:anchor="_Toc160136308" w:history="1">
             <w:r>
               <w:rPr>
                 <w:rStyle w:val="Hipercze"/>
@@ -1440,7 +1440,7 @@
                 <w:noProof/>
                 <w:webHidden/>
               </w:rPr>
-              <w:instrText xml:space="preserve"> PAGEREF _Toc160110798 \h </w:instrText>
+              <w:instrText xml:space="preserve"> PAGEREF _Toc160136308 \h </w:instrText>
             </w:r>
             <w:r>
               <w:rPr>
@@ -1483,7 +1483,7 @@
               <w14:ligatures w14:val="standardContextual"/>
             </w:rPr>
           </w:pPr>
-          <w:hyperlink w:anchor="_Toc160110799" w:history="1">
+          <w:hyperlink w:anchor="_Toc160136309" w:history="1">
             <w:r>
               <w:rPr>
                 <w:rStyle w:val="Hipercze"/>
@@ -1528,7 +1528,7 @@
                 <w:noProof/>
                 <w:webHidden/>
               </w:rPr>
-              <w:instrText xml:space="preserve"> PAGEREF _Toc160110799 \h </w:instrText>
+              <w:instrText xml:space="preserve"> PAGEREF _Toc160136309 \h </w:instrText>
             </w:r>
             <w:r>
               <w:rPr>
@@ -1571,7 +1571,7 @@
               <w14:ligatures w14:val="standardContextual"/>
             </w:rPr>
           </w:pPr>
-          <w:hyperlink w:anchor="_Toc160110800" w:history="1">
+          <w:hyperlink w:anchor="_Toc160136310" w:history="1">
             <w:r>
               <w:rPr>
                 <w:rStyle w:val="Hipercze"/>
@@ -1616,7 +1616,7 @@
                 <w:noProof/>
                 <w:webHidden/>
               </w:rPr>
-              <w:instrText xml:space="preserve"> PAGEREF _Toc160110800 \h </w:instrText>
+              <w:instrText xml:space="preserve"> PAGEREF _Toc160136310 \h </w:instrText>
             </w:r>
             <w:r>
               <w:rPr>
@@ -1659,7 +1659,7 @@
               <w14:ligatures w14:val="standardContextual"/>
             </w:rPr>
           </w:pPr>
-          <w:hyperlink w:anchor="_Toc160110801" w:history="1">
+          <w:hyperlink w:anchor="_Toc160136311" w:history="1">
             <w:r>
               <w:rPr>
                 <w:rStyle w:val="Hipercze"/>
@@ -1704,7 +1704,7 @@
                 <w:noProof/>
                 <w:webHidden/>
               </w:rPr>
-              <w:instrText xml:space="preserve"> PAGEREF _Toc160110801 \h </w:instrText>
+              <w:instrText xml:space="preserve"> PAGEREF _Toc160136311 \h </w:instrText>
             </w:r>
             <w:r>
               <w:rPr>
@@ -1751,7 +1751,7 @@
               <w14:ligatures w14:val="standardContextual"/>
             </w:rPr>
           </w:pPr>
-          <w:hyperlink w:anchor="_Toc160110802" w:history="1">
+          <w:hyperlink w:anchor="_Toc160136312" w:history="1">
             <w:r>
               <w:rPr>
                 <w:rStyle w:val="Hipercze"/>
@@ -1796,7 +1796,7 @@
                 <w:noProof/>
                 <w:webHidden/>
               </w:rPr>
-              <w:instrText xml:space="preserve"> PAGEREF _Toc160110802 \h </w:instrText>
+              <w:instrText xml:space="preserve"> PAGEREF _Toc160136312 \h </w:instrText>
             </w:r>
             <w:r>
               <w:rPr>
@@ -1843,7 +1843,7 @@
               <w14:ligatures w14:val="standardContextual"/>
             </w:rPr>
           </w:pPr>
-          <w:hyperlink w:anchor="_Toc160110803" w:history="1">
+          <w:hyperlink w:anchor="_Toc160136313" w:history="1">
             <w:r>
               <w:rPr>
                 <w:rStyle w:val="Hipercze"/>
@@ -1888,7 +1888,7 @@
                 <w:noProof/>
                 <w:webHidden/>
               </w:rPr>
-              <w:instrText xml:space="preserve"> PAGEREF _Toc160110803 \h </w:instrText>
+              <w:instrText xml:space="preserve"> PAGEREF _Toc160136313 \h </w:instrText>
             </w:r>
             <w:r>
               <w:rPr>
@@ -1935,7 +1935,7 @@
               <w14:ligatures w14:val="standardContextual"/>
             </w:rPr>
           </w:pPr>
-          <w:hyperlink w:anchor="_Toc160110804" w:history="1">
+          <w:hyperlink w:anchor="_Toc160136314" w:history="1">
             <w:r>
               <w:rPr>
                 <w:rStyle w:val="Hipercze"/>
@@ -1980,7 +1980,7 @@
                 <w:noProof/>
                 <w:webHidden/>
               </w:rPr>
-              <w:instrText xml:space="preserve"> PAGEREF _Toc160110804 \h </w:instrText>
+              <w:instrText xml:space="preserve"> PAGEREF _Toc160136314 \h </w:instrText>
             </w:r>
             <w:r>
               <w:rPr>
@@ -2027,7 +2027,7 @@
               <w14:ligatures w14:val="standardContextual"/>
             </w:rPr>
           </w:pPr>
-          <w:hyperlink w:anchor="_Toc160110805" w:history="1">
+          <w:hyperlink w:anchor="_Toc160136315" w:history="1">
             <w:r>
               <w:rPr>
                 <w:rStyle w:val="Hipercze"/>
@@ -2051,6 +2051,98 @@
                 <w:rStyle w:val="Hipercze"/>
                 <w:noProof/>
               </w:rPr>
+              <w:t>Drzewo decyzyjne</w:t>
+            </w:r>
+            <w:r>
+              <w:rPr>
+                <w:noProof/>
+                <w:webHidden/>
+              </w:rPr>
+              <w:tab/>
+            </w:r>
+            <w:r>
+              <w:rPr>
+                <w:noProof/>
+                <w:webHidden/>
+              </w:rPr>
+              <w:fldChar w:fldCharType="begin"/>
+            </w:r>
+            <w:r>
+              <w:rPr>
+                <w:noProof/>
+                <w:webHidden/>
+              </w:rPr>
+              <w:instrText xml:space="preserve"> PAGEREF _Toc160136315 \h </w:instrText>
+            </w:r>
+            <w:r>
+              <w:rPr>
+                <w:noProof/>
+                <w:webHidden/>
+              </w:rPr>
+            </w:r>
+            <w:r>
+              <w:rPr>
+                <w:noProof/>
+                <w:webHidden/>
+              </w:rPr>
+              <w:fldChar w:fldCharType="separate"/>
+            </w:r>
+            <w:r>
+              <w:rPr>
+                <w:noProof/>
+                <w:webHidden/>
+              </w:rPr>
+              <w:t>21</w:t>
+            </w:r>
+            <w:r>
+              <w:rPr>
+                <w:noProof/>
+                <w:webHidden/>
+              </w:rPr>
+              <w:fldChar w:fldCharType="end"/>
+            </w:r>
+          </w:hyperlink>
+        </w:p>
+        <w:p>
+          <w:pPr>
+            <w:pStyle w:val="Spistreci3"/>
+            <w:tabs>
+              <w:tab w:val="left" w:pos="1680"/>
+              <w:tab w:val="right" w:leader="dot" w:pos="9061"/>
+            </w:tabs>
+            <w:rPr>
+              <w:rFonts w:asciiTheme="minorHAnsi" w:eastAsiaTheme="minorEastAsia" w:hAnsiTheme="minorHAnsi"/>
+              <w:noProof/>
+              <w:kern w:val="2"/>
+              <w:szCs w:val="24"/>
+              <w:lang w:eastAsia="pl-PL"/>
+              <w14:ligatures w14:val="standardContextual"/>
+            </w:rPr>
+          </w:pPr>
+          <w:hyperlink w:anchor="_Toc160136316" w:history="1">
+            <w:r>
+              <w:rPr>
+                <w:rStyle w:val="Hipercze"/>
+                <w:noProof/>
+              </w:rPr>
+              <w:t>4.5.5</w:t>
+            </w:r>
+            <w:r>
+              <w:rPr>
+                <w:rFonts w:asciiTheme="minorHAnsi" w:eastAsiaTheme="minorEastAsia" w:hAnsiTheme="minorHAnsi"/>
+                <w:noProof/>
+                <w:kern w:val="2"/>
+                <w:szCs w:val="24"/>
+                <w:lang w:eastAsia="pl-PL"/>
+                <w14:ligatures w14:val="standardContextual"/>
+              </w:rPr>
+              <w:tab/>
+            </w:r>
+            <w:r>
+              <w:rPr>
+                <w:rStyle w:val="Hipercze"/>
+                <w:noProof/>
+              </w:rPr>
               <w:t>Ekstremalne wzmocnienie gradientu</w:t>
             </w:r>
             <w:r>
@@ -2072,7 +2164,7 @@
                 <w:noProof/>
                 <w:webHidden/>
               </w:rPr>
-              <w:instrText xml:space="preserve"> PAGEREF _Toc160110805 \h </w:instrText>
+              <w:instrText xml:space="preserve"> PAGEREF _Toc160136316 \h </w:instrText>
             </w:r>
             <w:r>
               <w:rPr>
@@ -2115,7 +2207,7 @@
               <w14:ligatures w14:val="standardContextual"/>
             </w:rPr>
           </w:pPr>
-          <w:hyperlink w:anchor="_Toc160110806" w:history="1">
+          <w:hyperlink w:anchor="_Toc160136317" w:history="1">
             <w:r>
               <w:rPr>
                 <w:rStyle w:val="Hipercze"/>
@@ -2160,7 +2252,7 @@
                 <w:noProof/>
                 <w:webHidden/>
               </w:rPr>
-              <w:instrText xml:space="preserve"> PAGEREF _Toc160110806 \h </w:instrText>
+              <w:instrText xml:space="preserve"> PAGEREF _Toc160136317 \h </w:instrText>
             </w:r>
             <w:r>
               <w:rPr>
@@ -2203,7 +2295,7 @@
               <w14:ligatures w14:val="standardContextual"/>
             </w:rPr>
           </w:pPr>
-          <w:hyperlink w:anchor="_Toc160110807" w:history="1">
+          <w:hyperlink w:anchor="_Toc160136318" w:history="1">
             <w:r>
               <w:rPr>
                 <w:rStyle w:val="Hipercze"/>
@@ -2248,7 +2340,7 @@
                 <w:noProof/>
                 <w:webHidden/>
               </w:rPr>
-              <w:instrText xml:space="preserve"> PAGEREF _Toc160110807 \h </w:instrText>
+              <w:instrText xml:space="preserve"> PAGEREF _Toc160136318 \h </w:instrText>
             </w:r>
             <w:r>
               <w:rPr>
@@ -2291,7 +2383,7 @@
               <w14:ligatures w14:val="standardContextual"/>
             </w:rPr>
           </w:pPr>
-          <w:hyperlink w:anchor="_Toc160110808" w:history="1">
+          <w:hyperlink w:anchor="_Toc160136319" w:history="1">
             <w:r>
               <w:rPr>
                 <w:rStyle w:val="Hipercze"/>
@@ -2315,7 +2407,7 @@
                 <w:rStyle w:val="Hipercze"/>
                 <w:noProof/>
               </w:rPr>
-              <w:t>Ewaluacja modelu</w:t>
+              <w:t>Trening i ewaluacja modeli</w:t>
             </w:r>
             <w:r>
               <w:rPr>
@@ -2336,7 +2428,7 @@
                 <w:noProof/>
                 <w:webHidden/>
               </w:rPr>
-              <w:instrText xml:space="preserve"> PAGEREF _Toc160110808 \h </w:instrText>
+              <w:instrText xml:space="preserve"> PAGEREF _Toc160136319 \h </w:instrText>
             </w:r>
             <w:r>
               <w:rPr>
@@ -2356,7 +2448,283 @@
                 <w:noProof/>
                 <w:webHidden/>
               </w:rPr>
-              <w:t>22</w:t>
+              <w:t>23</w:t>
+            </w:r>
+            <w:r>
+              <w:rPr>
+                <w:noProof/>
+                <w:webHidden/>
+              </w:rPr>
+              <w:fldChar w:fldCharType="end"/>
+            </w:r>
+          </w:hyperlink>
+        </w:p>
+        <w:p>
+          <w:pPr>
+            <w:pStyle w:val="Spistreci3"/>
+            <w:tabs>
+              <w:tab w:val="left" w:pos="1680"/>
+              <w:tab w:val="right" w:leader="dot" w:pos="9061"/>
+            </w:tabs>
+            <w:rPr>
+              <w:rFonts w:asciiTheme="minorHAnsi" w:eastAsiaTheme="minorEastAsia" w:hAnsiTheme="minorHAnsi"/>
+              <w:noProof/>
+              <w:kern w:val="2"/>
+              <w:szCs w:val="24"/>
+              <w:lang w:eastAsia="pl-PL"/>
+              <w14:ligatures w14:val="standardContextual"/>
+            </w:rPr>
+          </w:pPr>
+          <w:hyperlink w:anchor="_Toc160136320" w:history="1">
+            <w:r>
+              <w:rPr>
+                <w:rStyle w:val="Hipercze"/>
+                <w:noProof/>
+              </w:rPr>
+              <w:t>4.8.1</w:t>
+            </w:r>
+            <w:r>
+              <w:rPr>
+                <w:rFonts w:asciiTheme="minorHAnsi" w:eastAsiaTheme="minorEastAsia" w:hAnsiTheme="minorHAnsi"/>
+                <w:noProof/>
+                <w:kern w:val="2"/>
+                <w:szCs w:val="24"/>
+                <w:lang w:eastAsia="pl-PL"/>
+                <w14:ligatures w14:val="standardContextual"/>
+              </w:rPr>
+              <w:tab/>
+            </w:r>
+            <w:r>
+              <w:rPr>
+                <w:rStyle w:val="Hipercze"/>
+                <w:noProof/>
+              </w:rPr>
+              <w:t>Walidacja krzyżowa</w:t>
+            </w:r>
+            <w:r>
+              <w:rPr>
+                <w:noProof/>
+                <w:webHidden/>
+              </w:rPr>
+              <w:tab/>
+            </w:r>
+            <w:r>
+              <w:rPr>
+                <w:noProof/>
+                <w:webHidden/>
+              </w:rPr>
+              <w:fldChar w:fldCharType="begin"/>
+            </w:r>
+            <w:r>
+              <w:rPr>
+                <w:noProof/>
+                <w:webHidden/>
+              </w:rPr>
+              <w:instrText xml:space="preserve"> PAGEREF _Toc160136320 \h </w:instrText>
+            </w:r>
+            <w:r>
+              <w:rPr>
+                <w:noProof/>
+                <w:webHidden/>
+              </w:rPr>
+            </w:r>
+            <w:r>
+              <w:rPr>
+                <w:noProof/>
+                <w:webHidden/>
+              </w:rPr>
+              <w:fldChar w:fldCharType="separate"/>
+            </w:r>
+            <w:r>
+              <w:rPr>
+                <w:noProof/>
+                <w:webHidden/>
+              </w:rPr>
+              <w:t>23</w:t>
+            </w:r>
+            <w:r>
+              <w:rPr>
+                <w:noProof/>
+                <w:webHidden/>
+              </w:rPr>
+              <w:fldChar w:fldCharType="end"/>
+            </w:r>
+          </w:hyperlink>
+        </w:p>
+        <w:p>
+          <w:pPr>
+            <w:pStyle w:val="Spistreci3"/>
+            <w:tabs>
+              <w:tab w:val="left" w:pos="1680"/>
+              <w:tab w:val="right" w:leader="dot" w:pos="9061"/>
+            </w:tabs>
+            <w:rPr>
+              <w:rFonts w:asciiTheme="minorHAnsi" w:eastAsiaTheme="minorEastAsia" w:hAnsiTheme="minorHAnsi"/>
+              <w:noProof/>
+              <w:kern w:val="2"/>
+              <w:szCs w:val="24"/>
+              <w:lang w:eastAsia="pl-PL"/>
+              <w14:ligatures w14:val="standardContextual"/>
+            </w:rPr>
+          </w:pPr>
+          <w:hyperlink w:anchor="_Toc160136321" w:history="1">
+            <w:r>
+              <w:rPr>
+                <w:rStyle w:val="Hipercze"/>
+                <w:noProof/>
+              </w:rPr>
+              <w:t>4.8.2</w:t>
+            </w:r>
+            <w:r>
+              <w:rPr>
+                <w:rFonts w:asciiTheme="minorHAnsi" w:eastAsiaTheme="minorEastAsia" w:hAnsiTheme="minorHAnsi"/>
+                <w:noProof/>
+                <w:kern w:val="2"/>
+                <w:szCs w:val="24"/>
+                <w:lang w:eastAsia="pl-PL"/>
+                <w14:ligatures w14:val="standardContextual"/>
+              </w:rPr>
+              <w:tab/>
+            </w:r>
+            <w:r>
+              <w:rPr>
+                <w:rStyle w:val="Hipercze"/>
+                <w:noProof/>
+              </w:rPr>
+              <w:t>Sprawdzian prosty</w:t>
+            </w:r>
+            <w:r>
+              <w:rPr>
+                <w:noProof/>
+                <w:webHidden/>
+              </w:rPr>
+              <w:tab/>
+            </w:r>
+            <w:r>
+              <w:rPr>
+                <w:noProof/>
+                <w:webHidden/>
+              </w:rPr>
+              <w:fldChar w:fldCharType="begin"/>
+            </w:r>
+            <w:r>
+              <w:rPr>
+                <w:noProof/>
+                <w:webHidden/>
+              </w:rPr>
+              <w:instrText xml:space="preserve"> PAGEREF _Toc160136321 \h </w:instrText>
+            </w:r>
+            <w:r>
+              <w:rPr>
+                <w:noProof/>
+                <w:webHidden/>
+              </w:rPr>
+            </w:r>
+            <w:r>
+              <w:rPr>
+                <w:noProof/>
+                <w:webHidden/>
+              </w:rPr>
+              <w:fldChar w:fldCharType="separate"/>
+            </w:r>
+            <w:r>
+              <w:rPr>
+                <w:noProof/>
+                <w:webHidden/>
+              </w:rPr>
+              <w:t>23</w:t>
+            </w:r>
+            <w:r>
+              <w:rPr>
+                <w:noProof/>
+                <w:webHidden/>
+              </w:rPr>
+              <w:fldChar w:fldCharType="end"/>
+            </w:r>
+          </w:hyperlink>
+        </w:p>
+        <w:p>
+          <w:pPr>
+            <w:pStyle w:val="Spistreci3"/>
+            <w:tabs>
+              <w:tab w:val="left" w:pos="1680"/>
+              <w:tab w:val="right" w:leader="dot" w:pos="9061"/>
+            </w:tabs>
+            <w:rPr>
+              <w:rFonts w:asciiTheme="minorHAnsi" w:eastAsiaTheme="minorEastAsia" w:hAnsiTheme="minorHAnsi"/>
+              <w:noProof/>
+              <w:kern w:val="2"/>
+              <w:szCs w:val="24"/>
+              <w:lang w:eastAsia="pl-PL"/>
+              <w14:ligatures w14:val="standardContextual"/>
+            </w:rPr>
+          </w:pPr>
+          <w:hyperlink w:anchor="_Toc160136322" w:history="1">
+            <w:r>
+              <w:rPr>
+                <w:rStyle w:val="Hipercze"/>
+                <w:noProof/>
+              </w:rPr>
+              <w:t>4.8.3</w:t>
+            </w:r>
+            <w:r>
+              <w:rPr>
+                <w:rFonts w:asciiTheme="minorHAnsi" w:eastAsiaTheme="minorEastAsia" w:hAnsiTheme="minorHAnsi"/>
+                <w:noProof/>
+                <w:kern w:val="2"/>
+                <w:szCs w:val="24"/>
+                <w:lang w:eastAsia="pl-PL"/>
+                <w14:ligatures w14:val="standardContextual"/>
+              </w:rPr>
+              <w:tab/>
+            </w:r>
+            <w:r>
+              <w:rPr>
+                <w:rStyle w:val="Hipercze"/>
+                <w:noProof/>
+              </w:rPr>
+              <w:t>Miara dokładności</w:t>
+            </w:r>
+            <w:r>
+              <w:rPr>
+                <w:noProof/>
+                <w:webHidden/>
+              </w:rPr>
+              <w:tab/>
+            </w:r>
+            <w:r>
+              <w:rPr>
+                <w:noProof/>
+                <w:webHidden/>
+              </w:rPr>
+              <w:fldChar w:fldCharType="begin"/>
+            </w:r>
+            <w:r>
+              <w:rPr>
+                <w:noProof/>
+                <w:webHidden/>
+              </w:rPr>
+              <w:instrText xml:space="preserve"> PAGEREF _Toc160136322 \h </w:instrText>
+            </w:r>
+            <w:r>
+              <w:rPr>
+                <w:noProof/>
+                <w:webHidden/>
+              </w:rPr>
+            </w:r>
+            <w:r>
+              <w:rPr>
+                <w:noProof/>
+                <w:webHidden/>
+              </w:rPr>
+              <w:fldChar w:fldCharType="separate"/>
+            </w:r>
+            <w:r>
+              <w:rPr>
+                <w:noProof/>
+                <w:webHidden/>
+              </w:rPr>
+              <w:t>23</w:t>
             </w:r>
             <w:r>
               <w:rPr>
@@ -2383,7 +2751,7 @@
               <w14:ligatures w14:val="standardContextual"/>
             </w:rPr>
           </w:pPr>
-          <w:hyperlink w:anchor="_Toc160110809" w:history="1">
+          <w:hyperlink w:anchor="_Toc160136323" w:history="1">
             <w:r>
               <w:rPr>
                 <w:rStyle w:val="Hipercze"/>
@@ -2428,7 +2796,7 @@
                 <w:noProof/>
                 <w:webHidden/>
               </w:rPr>
-              <w:instrText xml:space="preserve"> PAGEREF _Toc160110809 \h </w:instrText>
+              <w:instrText xml:space="preserve"> PAGEREF _Toc160136323 \h </w:instrText>
             </w:r>
             <w:r>
               <w:rPr>
@@ -2448,7 +2816,7 @@
                 <w:noProof/>
                 <w:webHidden/>
               </w:rPr>
-              <w:t>23</w:t>
+              <w:t>24</w:t>
             </w:r>
             <w:r>
               <w:rPr>
@@ -2471,7 +2839,7 @@
               <w14:ligatures w14:val="standardContextual"/>
             </w:rPr>
           </w:pPr>
-          <w:hyperlink w:anchor="_Toc160110811" w:history="1">
+          <w:hyperlink w:anchor="_Toc160136325" w:history="1">
             <w:r>
               <w:rPr>
                 <w:rStyle w:val="Hipercze"/>
@@ -2516,7 +2884,7 @@
                 <w:noProof/>
                 <w:webHidden/>
               </w:rPr>
-              <w:instrText xml:space="preserve"> PAGEREF _Toc160110811 \h </w:instrText>
+              <w:instrText xml:space="preserve"> PAGEREF _Toc160136325 \h </w:instrText>
             </w:r>
             <w:r>
               <w:rPr>
@@ -2536,7 +2904,7 @@
                 <w:noProof/>
                 <w:webHidden/>
               </w:rPr>
-              <w:t>23</w:t>
+              <w:t>24</w:t>
             </w:r>
             <w:r>
               <w:rPr>
@@ -2559,7 +2927,7 @@
               <w14:ligatures w14:val="standardContextual"/>
             </w:rPr>
           </w:pPr>
-          <w:hyperlink w:anchor="_Toc160110812" w:history="1">
+          <w:hyperlink w:anchor="_Toc160136326" w:history="1">
             <w:r>
               <w:rPr>
                 <w:rStyle w:val="Hipercze"/>
@@ -2606,7 +2974,7 @@
                 <w:noProof/>
                 <w:webHidden/>
               </w:rPr>
-              <w:instrText xml:space="preserve"> PAGEREF _Toc160110812 \h </w:instrText>
+              <w:instrText xml:space="preserve"> PAGEREF _Toc160136326 \h </w:instrText>
             </w:r>
             <w:r>
               <w:rPr>
@@ -2626,7 +2994,7 @@
                 <w:noProof/>
                 <w:webHidden/>
               </w:rPr>
-              <w:t>25</w:t>
+              <w:t>26</w:t>
             </w:r>
             <w:r>
               <w:rPr>
@@ -2649,7 +3017,7 @@
               <w14:ligatures w14:val="standardContextual"/>
             </w:rPr>
           </w:pPr>
-          <w:hyperlink w:anchor="_Toc160110813" w:history="1">
+          <w:hyperlink w:anchor="_Toc160136327" w:history="1">
             <w:r>
               <w:rPr>
                 <w:rStyle w:val="Hipercze"/>
@@ -2694,7 +3062,7 @@
                 <w:noProof/>
                 <w:webHidden/>
               </w:rPr>
-              <w:instrText xml:space="preserve"> PAGEREF _Toc160110813 \h </w:instrText>
+              <w:instrText xml:space="preserve"> PAGEREF _Toc160136327 \h </w:instrText>
             </w:r>
             <w:r>
               <w:rPr>
@@ -2714,7 +3082,7 @@
                 <w:noProof/>
                 <w:webHidden/>
               </w:rPr>
-              <w:t>25</w:t>
+              <w:t>27</w:t>
             </w:r>
             <w:r>
               <w:rPr>
@@ -2737,7 +3105,7 @@
               <w14:ligatures w14:val="standardContextual"/>
             </w:rPr>
           </w:pPr>
-          <w:hyperlink w:anchor="_Toc160110814" w:history="1">
+          <w:hyperlink w:anchor="_Toc160136328" w:history="1">
             <w:r>
               <w:rPr>
                 <w:rStyle w:val="Hipercze"/>
@@ -2761,7 +3129,7 @@
                 <w:rStyle w:val="Hipercze"/>
                 <w:noProof/>
               </w:rPr>
-              <w:t>Zastosowane modele</w:t>
+              <w:t>Klasyfikacja za pomocą tradycyjnych modeli uczenia maszynowego</w:t>
             </w:r>
             <w:r>
               <w:rPr>
@@ -2782,7 +3150,7 @@
                 <w:noProof/>
                 <w:webHidden/>
               </w:rPr>
-              <w:instrText xml:space="preserve"> PAGEREF _Toc160110814 \h </w:instrText>
+              <w:instrText xml:space="preserve"> PAGEREF _Toc160136328 \h </w:instrText>
             </w:r>
             <w:r>
               <w:rPr>
@@ -2802,7 +3170,279 @@
                 <w:noProof/>
                 <w:webHidden/>
               </w:rPr>
-              <w:t>25</w:t>
+              <w:t>28</w:t>
+            </w:r>
+            <w:r>
+              <w:rPr>
+                <w:noProof/>
+                <w:webHidden/>
+              </w:rPr>
+              <w:fldChar w:fldCharType="end"/>
+            </w:r>
+          </w:hyperlink>
+        </w:p>
+        <w:p>
+          <w:pPr>
+            <w:pStyle w:val="Spistreci3"/>
+            <w:tabs>
+              <w:tab w:val="left" w:pos="1680"/>
+              <w:tab w:val="right" w:leader="dot" w:pos="9061"/>
+            </w:tabs>
+            <w:rPr>
+              <w:rFonts w:asciiTheme="minorHAnsi" w:eastAsiaTheme="minorEastAsia" w:hAnsiTheme="minorHAnsi"/>
+              <w:noProof/>
+              <w:kern w:val="2"/>
+              <w:szCs w:val="24"/>
+              <w:lang w:eastAsia="pl-PL"/>
+              <w14:ligatures w14:val="standardContextual"/>
+            </w:rPr>
+          </w:pPr>
+          <w:hyperlink w:anchor="_Toc160136329" w:history="1">
+            <w:r>
+              <w:rPr>
+                <w:rStyle w:val="Hipercze"/>
+                <w:noProof/>
+              </w:rPr>
+              <w:t>5.4.1</w:t>
+            </w:r>
+            <w:r>
+              <w:rPr>
+                <w:rFonts w:asciiTheme="minorHAnsi" w:eastAsiaTheme="minorEastAsia" w:hAnsiTheme="minorHAnsi"/>
+                <w:noProof/>
+                <w:kern w:val="2"/>
+                <w:szCs w:val="24"/>
+                <w:lang w:eastAsia="pl-PL"/>
+                <w14:ligatures w14:val="standardContextual"/>
+              </w:rPr>
+              <w:tab/>
+            </w:r>
+            <w:r>
+              <w:rPr>
+                <w:rStyle w:val="Hipercze"/>
+                <w:noProof/>
+              </w:rPr>
+              <w:t>Przygotowanie reprezentacji wektorowej</w:t>
+            </w:r>
+            <w:r>
+              <w:rPr>
+                <w:noProof/>
+                <w:webHidden/>
+              </w:rPr>
+              <w:tab/>
+            </w:r>
+            <w:r>
+              <w:rPr>
+                <w:noProof/>
+                <w:webHidden/>
+              </w:rPr>
+              <w:fldChar w:fldCharType="begin"/>
+            </w:r>
+            <w:r>
+              <w:rPr>
+                <w:noProof/>
+                <w:webHidden/>
+              </w:rPr>
+              <w:instrText xml:space="preserve"> PAGEREF _Toc160136329 \h </w:instrText>
+            </w:r>
+            <w:r>
+              <w:rPr>
+                <w:noProof/>
+                <w:webHidden/>
+              </w:rPr>
+            </w:r>
+            <w:r>
+              <w:rPr>
+                <w:noProof/>
+                <w:webHidden/>
+              </w:rPr>
+              <w:fldChar w:fldCharType="separate"/>
+            </w:r>
+            <w:r>
+              <w:rPr>
+                <w:noProof/>
+                <w:webHidden/>
+              </w:rPr>
+              <w:t>28</w:t>
+            </w:r>
+            <w:r>
+              <w:rPr>
+                <w:noProof/>
+                <w:webHidden/>
+              </w:rPr>
+              <w:fldChar w:fldCharType="end"/>
+            </w:r>
+          </w:hyperlink>
+        </w:p>
+        <w:p>
+          <w:pPr>
+            <w:pStyle w:val="Spistreci3"/>
+            <w:tabs>
+              <w:tab w:val="left" w:pos="1680"/>
+              <w:tab w:val="right" w:leader="dot" w:pos="9061"/>
+            </w:tabs>
+            <w:rPr>
+              <w:rFonts w:asciiTheme="minorHAnsi" w:eastAsiaTheme="minorEastAsia" w:hAnsiTheme="minorHAnsi"/>
+              <w:noProof/>
+              <w:kern w:val="2"/>
+              <w:szCs w:val="24"/>
+              <w:lang w:eastAsia="pl-PL"/>
+              <w14:ligatures w14:val="standardContextual"/>
+            </w:rPr>
+          </w:pPr>
+          <w:hyperlink w:anchor="_Toc160136330" w:history="1">
+            <w:r>
+              <w:rPr>
+                <w:rStyle w:val="Hipercze"/>
+                <w:noProof/>
+              </w:rPr>
+              <w:t>5.4.2</w:t>
+            </w:r>
+            <w:r>
+              <w:rPr>
+                <w:rFonts w:asciiTheme="minorHAnsi" w:eastAsiaTheme="minorEastAsia" w:hAnsiTheme="minorHAnsi"/>
+                <w:noProof/>
+                <w:kern w:val="2"/>
+                <w:szCs w:val="24"/>
+                <w:lang w:eastAsia="pl-PL"/>
+                <w14:ligatures w14:val="standardContextual"/>
+              </w:rPr>
+              <w:tab/>
+            </w:r>
+            <w:r>
+              <w:rPr>
+                <w:rStyle w:val="Hipercze"/>
+                <w:noProof/>
+              </w:rPr>
+              <w:t>Dobór modeli</w:t>
+            </w:r>
+            <w:r>
+              <w:rPr>
+                <w:noProof/>
+                <w:webHidden/>
+              </w:rPr>
+              <w:tab/>
+            </w:r>
+            <w:r>
+              <w:rPr>
+                <w:noProof/>
+                <w:webHidden/>
+              </w:rPr>
+              <w:fldChar w:fldCharType="begin"/>
+            </w:r>
+            <w:r>
+              <w:rPr>
+                <w:noProof/>
+                <w:webHidden/>
+              </w:rPr>
+              <w:instrText xml:space="preserve"> PAGEREF _Toc160136330 \h </w:instrText>
+            </w:r>
+            <w:r>
+              <w:rPr>
+                <w:noProof/>
+                <w:webHidden/>
+              </w:rPr>
+            </w:r>
+            <w:r>
+              <w:rPr>
+                <w:noProof/>
+                <w:webHidden/>
+              </w:rPr>
+              <w:fldChar w:fldCharType="separate"/>
+            </w:r>
+            <w:r>
+              <w:rPr>
+                <w:noProof/>
+                <w:webHidden/>
+              </w:rPr>
+              <w:t>29</w:t>
+            </w:r>
+            <w:r>
+              <w:rPr>
+                <w:noProof/>
+                <w:webHidden/>
+              </w:rPr>
+              <w:fldChar w:fldCharType="end"/>
+            </w:r>
+          </w:hyperlink>
+        </w:p>
+        <w:p>
+          <w:pPr>
+            <w:pStyle w:val="Spistreci2"/>
+            <w:rPr>
+              <w:rFonts w:asciiTheme="minorHAnsi" w:eastAsiaTheme="minorEastAsia" w:hAnsiTheme="minorHAnsi"/>
+              <w:noProof/>
+              <w:kern w:val="2"/>
+              <w:szCs w:val="24"/>
+              <w:lang w:eastAsia="pl-PL"/>
+              <w14:ligatures w14:val="standardContextual"/>
+            </w:rPr>
+          </w:pPr>
+          <w:hyperlink w:anchor="_Toc160136331" w:history="1">
+            <w:r>
+              <w:rPr>
+                <w:rStyle w:val="Hipercze"/>
+                <w:noProof/>
+              </w:rPr>
+              <w:t>5.5</w:t>
+            </w:r>
+            <w:r>
+              <w:rPr>
+                <w:rFonts w:asciiTheme="minorHAnsi" w:eastAsiaTheme="minorEastAsia" w:hAnsiTheme="minorHAnsi"/>
+                <w:noProof/>
+                <w:kern w:val="2"/>
+                <w:szCs w:val="24"/>
+                <w:lang w:eastAsia="pl-PL"/>
+                <w14:ligatures w14:val="standardContextual"/>
+              </w:rPr>
+              <w:tab/>
+            </w:r>
+            <w:r>
+              <w:rPr>
+                <w:rStyle w:val="Hipercze"/>
+                <w:noProof/>
+              </w:rPr>
+              <w:t>Modelowanie z zastosowaniem głębokich sieci neuronowych</w:t>
+            </w:r>
+            <w:r>
+              <w:rPr>
+                <w:noProof/>
+                <w:webHidden/>
+              </w:rPr>
+              <w:tab/>
+            </w:r>
+            <w:r>
+              <w:rPr>
+                <w:noProof/>
+                <w:webHidden/>
+              </w:rPr>
+              <w:fldChar w:fldCharType="begin"/>
+            </w:r>
+            <w:r>
+              <w:rPr>
+                <w:noProof/>
+                <w:webHidden/>
+              </w:rPr>
+              <w:instrText xml:space="preserve"> PAGEREF _Toc160136331 \h </w:instrText>
+            </w:r>
+            <w:r>
+              <w:rPr>
+                <w:noProof/>
+                <w:webHidden/>
+              </w:rPr>
+            </w:r>
+            <w:r>
+              <w:rPr>
+                <w:noProof/>
+                <w:webHidden/>
+              </w:rPr>
+              <w:fldChar w:fldCharType="separate"/>
+            </w:r>
+            <w:r>
+              <w:rPr>
+                <w:noProof/>
+                <w:webHidden/>
+              </w:rPr>
+              <w:t>29</w:t>
             </w:r>
             <w:r>
               <w:rPr>
@@ -2829,7 +3469,7 @@
               <w14:ligatures w14:val="standardContextual"/>
             </w:rPr>
           </w:pPr>
-          <w:hyperlink w:anchor="_Toc160110815" w:history="1">
+          <w:hyperlink w:anchor="_Toc160136332" w:history="1">
             <w:r>
               <w:rPr>
                 <w:rStyle w:val="Hipercze"/>
@@ -2874,7 +3514,7 @@
                 <w:noProof/>
                 <w:webHidden/>
               </w:rPr>
-              <w:instrText xml:space="preserve"> PAGEREF _Toc160110815 \h </w:instrText>
+              <w:instrText xml:space="preserve"> PAGEREF _Toc160136332 \h </w:instrText>
             </w:r>
             <w:r>
               <w:rPr>
@@ -2894,7 +3534,7 @@
                 <w:noProof/>
                 <w:webHidden/>
               </w:rPr>
-              <w:t>27</w:t>
+              <w:t>31</w:t>
             </w:r>
             <w:r>
               <w:rPr>
@@ -2921,7 +3561,7 @@
               <w14:ligatures w14:val="standardContextual"/>
             </w:rPr>
           </w:pPr>
-          <w:hyperlink w:anchor="_Toc160110820" w:history="1">
+          <w:hyperlink w:anchor="_Toc160136337" w:history="1">
             <w:r>
               <w:rPr>
                 <w:rStyle w:val="Hipercze"/>
@@ -2966,7 +3606,7 @@
                 <w:noProof/>
                 <w:webHidden/>
               </w:rPr>
-              <w:instrText xml:space="preserve"> PAGEREF _Toc160110820 \h </w:instrText>
+              <w:instrText xml:space="preserve"> PAGEREF _Toc160136337 \h </w:instrText>
             </w:r>
             <w:r>
               <w:rPr>
@@ -2986,7 +3626,7 @@
                 <w:noProof/>
                 <w:webHidden/>
               </w:rPr>
-              <w:t>28</w:t>
+              <w:t>32</w:t>
             </w:r>
             <w:r>
               <w:rPr>
@@ -3012,7 +3652,7 @@
               <w14:ligatures w14:val="standardContextual"/>
             </w:rPr>
           </w:pPr>
-          <w:hyperlink w:anchor="_Toc160110825" w:history="1">
+          <w:hyperlink w:anchor="_Toc160136342" w:history="1">
             <w:r>
               <w:rPr>
                 <w:rStyle w:val="Hipercze"/>
@@ -3039,7 +3679,7 @@
                 <w:noProof/>
                 <w:webHidden/>
               </w:rPr>
-              <w:instrText xml:space="preserve"> PAGEREF _Toc160110825 \h </w:instrText>
+              <w:instrText xml:space="preserve"> PAGEREF _Toc160136342 \h </w:instrText>
             </w:r>
             <w:r>
               <w:rPr>
@@ -3059,7 +3699,7 @@
                 <w:noProof/>
                 <w:webHidden/>
               </w:rPr>
-              <w:t>29</w:t>
+              <w:t>33</w:t>
             </w:r>
             <w:r>
               <w:rPr>
@@ -3085,7 +3725,7 @@
               <w14:ligatures w14:val="standardContextual"/>
             </w:rPr>
           </w:pPr>
-          <w:hyperlink w:anchor="_Toc160110826" w:history="1">
+          <w:hyperlink w:anchor="_Toc160136343" w:history="1">
             <w:r>
               <w:rPr>
                 <w:rStyle w:val="Hipercze"/>
@@ -3112,7 +3752,7 @@
                 <w:noProof/>
                 <w:webHidden/>
               </w:rPr>
-              <w:instrText xml:space="preserve"> PAGEREF _Toc160110826 \h </w:instrText>
+              <w:instrText xml:space="preserve"> PAGEREF _Toc160136343 \h </w:instrText>
             </w:r>
             <w:r>
               <w:rPr>
@@ -3132,7 +3772,7 @@
                 <w:noProof/>
                 <w:webHidden/>
               </w:rPr>
-              <w:t>30</w:t>
+              <w:t>34</w:t>
             </w:r>
             <w:r>
               <w:rPr>
@@ -3158,7 +3798,7 @@
               <w14:ligatures w14:val="standardContextual"/>
             </w:rPr>
           </w:pPr>
-          <w:hyperlink w:anchor="_Toc160110827" w:history="1">
+          <w:hyperlink w:anchor="_Toc160136344" w:history="1">
             <w:r>
               <w:rPr>
                 <w:rStyle w:val="Hipercze"/>
@@ -3185,7 +3825,7 @@
                 <w:noProof/>
                 <w:webHidden/>
               </w:rPr>
-              <w:instrText xml:space="preserve"> PAGEREF _Toc160110827 \h </w:instrText>
+              <w:instrText xml:space="preserve"> PAGEREF _Toc160136344 \h </w:instrText>
             </w:r>
             <w:r>
               <w:rPr>
@@ -3205,7 +3845,7 @@
                 <w:noProof/>
                 <w:webHidden/>
               </w:rPr>
-              <w:t>31</w:t>
+              <w:t>35</w:t>
             </w:r>
             <w:r>
               <w:rPr>
@@ -3231,7 +3871,7 @@
               <w14:ligatures w14:val="standardContextual"/>
             </w:rPr>
           </w:pPr>
-          <w:hyperlink w:anchor="_Toc160110828" w:history="1">
+          <w:hyperlink w:anchor="_Toc160136345" w:history="1">
             <w:r>
               <w:rPr>
                 <w:rStyle w:val="Hipercze"/>
@@ -3258,7 +3898,7 @@
                 <w:noProof/>
                 <w:webHidden/>
               </w:rPr>
-              <w:instrText xml:space="preserve"> PAGEREF _Toc160110828 \h </w:instrText>
+              <w:instrText xml:space="preserve"> PAGEREF _Toc160136345 \h </w:instrText>
             </w:r>
             <w:r>
               <w:rPr>
@@ -3278,7 +3918,7 @@
                 <w:noProof/>
                 <w:webHidden/>
               </w:rPr>
-              <w:t>32</w:t>
+              <w:t>36</w:t>
             </w:r>
             <w:r>
               <w:rPr>
@@ -3304,7 +3944,7 @@
               <w14:ligatures w14:val="standardContextual"/>
             </w:rPr>
           </w:pPr>
-          <w:hyperlink w:anchor="_Toc160110833" w:history="1">
+          <w:hyperlink w:anchor="_Toc160136350" w:history="1">
             <w:r>
               <w:rPr>
                 <w:rStyle w:val="Hipercze"/>
@@ -3331,7 +3971,7 @@
                 <w:noProof/>
                 <w:webHidden/>
               </w:rPr>
-              <w:instrText xml:space="preserve"> PAGEREF _Toc160110833 \h </w:instrText>
+              <w:instrText xml:space="preserve"> PAGEREF _Toc160136350 \h </w:instrText>
             </w:r>
             <w:r>
               <w:rPr>
@@ -3351,7 +3991,7 @@
                 <w:noProof/>
                 <w:webHidden/>
               </w:rPr>
-              <w:t>33</w:t>
+              <w:t>37</w:t>
             </w:r>
             <w:r>
               <w:rPr>
@@ -3412,7 +4052,7 @@
         </w:rPr>
         <w:br w:type="page"/>
       </w:r>
-      <w:bookmarkStart w:id="3" w:name="_Toc160110788"/>
+      <w:bookmarkStart w:id="3" w:name="_Toc160136298"/>
       <w:commentRangeStart w:id="4"/>
       <w:r>
         <w:lastRenderedPageBreak/>
@@ -3775,7 +4415,7 @@
       <w:pPr>
         <w:pStyle w:val="Nagwek1"/>
       </w:pPr>
-      <w:bookmarkStart w:id="6" w:name="_Toc160110789"/>
+      <w:bookmarkStart w:id="6" w:name="_Toc160136299"/>
       <w:r>
         <w:lastRenderedPageBreak/>
         <w:t>Cel i zakres pracy</w:t>
@@ -3794,7 +4434,7 @@
       <w:r>
         <w:t xml:space="preserve"> </w:t>
       </w:r>
-      <w:bookmarkStart w:id="7" w:name="_Toc160110790"/>
+      <w:bookmarkStart w:id="7" w:name="_Toc160136300"/>
       <w:r>
         <w:t xml:space="preserve">Cel </w:t>
       </w:r>
@@ -3866,7 +4506,7 @@
       <w:r>
         <w:t xml:space="preserve"> </w:t>
       </w:r>
-      <w:bookmarkStart w:id="9" w:name="_Toc160110791"/>
+      <w:bookmarkStart w:id="9" w:name="_Toc160136301"/>
       <w:r>
         <w:t>Model osobowości MBTI</w:t>
       </w:r>
@@ -3999,7 +4639,7 @@
       <w:pPr>
         <w:pStyle w:val="Legenda"/>
       </w:pPr>
-      <w:bookmarkStart w:id="10" w:name="_Toc160110845"/>
+      <w:bookmarkStart w:id="10" w:name="_Toc160136351"/>
       <w:r>
         <w:t xml:space="preserve">Tabela </w:t>
       </w:r>
@@ -4687,7 +5327,7 @@
       <w:r>
         <w:t xml:space="preserve"> </w:t>
       </w:r>
-      <w:bookmarkStart w:id="12" w:name="_Toc160110792"/>
+      <w:bookmarkStart w:id="12" w:name="_Toc160136302"/>
       <w:r>
         <w:t>Zbiór danych</w:t>
       </w:r>
@@ -4955,7 +5595,7 @@
       <w:pPr>
         <w:pStyle w:val="Legenda"/>
       </w:pPr>
-      <w:bookmarkStart w:id="13" w:name="_Toc160110856"/>
+      <w:bookmarkStart w:id="13" w:name="_Toc160136356"/>
       <w:r>
         <w:lastRenderedPageBreak/>
         <w:t xml:space="preserve">Rys. </w:t>
@@ -5085,7 +5725,7 @@
       <w:pPr>
         <w:pStyle w:val="Nagwek1"/>
       </w:pPr>
-      <w:bookmarkStart w:id="14" w:name="_Toc160110793"/>
+      <w:bookmarkStart w:id="14" w:name="_Toc160136303"/>
       <w:r>
         <w:lastRenderedPageBreak/>
         <w:t>Przegląd literatury</w:t>
@@ -5989,7 +6629,7 @@
       <w:pPr>
         <w:pStyle w:val="Nagwek1"/>
       </w:pPr>
-      <w:bookmarkStart w:id="34" w:name="_Toc160110794"/>
+      <w:bookmarkStart w:id="34" w:name="_Toc160136304"/>
       <w:r>
         <w:lastRenderedPageBreak/>
         <w:t xml:space="preserve">Wstęp </w:t>
@@ -6037,6 +6677,8 @@
       <w:bookmarkStart w:id="41" w:name="_Toc160031322"/>
       <w:bookmarkStart w:id="42" w:name="_Toc160031367"/>
       <w:bookmarkStart w:id="43" w:name="_Toc160110795"/>
+      <w:bookmarkStart w:id="44" w:name="_Toc160136251"/>
+      <w:bookmarkStart w:id="45" w:name="_Toc160136305"/>
       <w:bookmarkEnd w:id="36"/>
       <w:bookmarkEnd w:id="37"/>
       <w:bookmarkEnd w:id="38"/>
@@ -6045,6 +6687,8 @@
       <w:bookmarkEnd w:id="41"/>
       <w:bookmarkEnd w:id="42"/>
       <w:bookmarkEnd w:id="43"/>
+      <w:bookmarkEnd w:id="44"/>
+      <w:bookmarkEnd w:id="45"/>
     </w:p>
     <w:p>
       <w:pPr>
@@ -6065,35 +6709,39 @@
           <w:szCs w:val="26"/>
         </w:rPr>
       </w:pPr>
-      <w:bookmarkStart w:id="44" w:name="_Toc159846459"/>
-      <w:bookmarkStart w:id="45" w:name="_Toc159846496"/>
-      <w:bookmarkStart w:id="46" w:name="_Toc159865982"/>
-      <w:bookmarkStart w:id="47" w:name="_Toc159866040"/>
-      <w:bookmarkStart w:id="48" w:name="_Toc159938449"/>
-      <w:bookmarkStart w:id="49" w:name="_Toc160031323"/>
-      <w:bookmarkStart w:id="50" w:name="_Toc160031368"/>
-      <w:bookmarkStart w:id="51" w:name="_Toc160110796"/>
-      <w:bookmarkEnd w:id="44"/>
-      <w:bookmarkEnd w:id="45"/>
+      <w:bookmarkStart w:id="46" w:name="_Toc159846459"/>
+      <w:bookmarkStart w:id="47" w:name="_Toc159846496"/>
+      <w:bookmarkStart w:id="48" w:name="_Toc159865982"/>
+      <w:bookmarkStart w:id="49" w:name="_Toc159866040"/>
+      <w:bookmarkStart w:id="50" w:name="_Toc159938449"/>
+      <w:bookmarkStart w:id="51" w:name="_Toc160031323"/>
+      <w:bookmarkStart w:id="52" w:name="_Toc160031368"/>
+      <w:bookmarkStart w:id="53" w:name="_Toc160110796"/>
+      <w:bookmarkStart w:id="54" w:name="_Toc160136252"/>
+      <w:bookmarkStart w:id="55" w:name="_Toc160136306"/>
       <w:bookmarkEnd w:id="46"/>
       <w:bookmarkEnd w:id="47"/>
       <w:bookmarkEnd w:id="48"/>
       <w:bookmarkEnd w:id="49"/>
       <w:bookmarkEnd w:id="50"/>
       <w:bookmarkEnd w:id="51"/>
+      <w:bookmarkEnd w:id="52"/>
+      <w:bookmarkEnd w:id="53"/>
+      <w:bookmarkEnd w:id="54"/>
+      <w:bookmarkEnd w:id="55"/>
     </w:p>
     <w:p>
       <w:pPr>
         <w:pStyle w:val="Nagwek2"/>
       </w:pPr>
-      <w:bookmarkStart w:id="52" w:name="_Toc160110797"/>
+      <w:bookmarkStart w:id="56" w:name="_Toc160136307"/>
       <w:r>
         <w:t xml:space="preserve">Przetwarzanie </w:t>
       </w:r>
       <w:r>
         <w:t>języka naturalnego</w:t>
       </w:r>
-      <w:bookmarkEnd w:id="52"/>
+      <w:bookmarkEnd w:id="56"/>
     </w:p>
     <w:p>
       <w:r>
@@ -6175,11 +6823,11 @@
       <w:pPr>
         <w:pStyle w:val="Nagwek2"/>
       </w:pPr>
-      <w:bookmarkStart w:id="53" w:name="_Toc160110798"/>
+      <w:bookmarkStart w:id="57" w:name="_Toc160136308"/>
       <w:r>
         <w:t>Przygotowanie danych tekstowych</w:t>
       </w:r>
-      <w:bookmarkEnd w:id="53"/>
+      <w:bookmarkEnd w:id="57"/>
     </w:p>
     <w:p>
       <w:r>
@@ -6453,7 +7101,7 @@
       <w:pPr>
         <w:pStyle w:val="Nagwek2"/>
       </w:pPr>
-      <w:bookmarkStart w:id="54" w:name="_Toc160110799"/>
+      <w:bookmarkStart w:id="58" w:name="_Toc160136309"/>
       <w:r>
         <w:t xml:space="preserve">Ekstrakcja </w:t>
       </w:r>
@@ -6463,7 +7111,7 @@
       <w:r>
         <w:t>cech</w:t>
       </w:r>
-      <w:bookmarkEnd w:id="54"/>
+      <w:bookmarkEnd w:id="58"/>
     </w:p>
     <w:p>
       <w:r>
@@ -6496,16 +7144,16 @@
       <w:r>
         <w:t xml:space="preserve">oznaczając </w:t>
       </w:r>
-      <w:commentRangeStart w:id="55"/>
+      <w:commentRangeStart w:id="59"/>
       <w:r>
         <w:t>emocje wiązane z poszczególnymi zwrotami</w:t>
       </w:r>
-      <w:commentRangeEnd w:id="55"/>
+      <w:commentRangeEnd w:id="59"/>
       <w:r>
         <w:rPr>
           <w:rStyle w:val="Odwoaniedokomentarza"/>
         </w:rPr>
-        <w:commentReference w:id="55"/>
+        <w:commentReference w:id="59"/>
       </w:r>
       <w:r>
         <w:t>.</w:t>
@@ -6516,11 +7164,11 @@
       <w:pPr>
         <w:pStyle w:val="Nagwek2"/>
       </w:pPr>
-      <w:bookmarkStart w:id="56" w:name="_Toc160110800"/>
+      <w:bookmarkStart w:id="60" w:name="_Toc160136310"/>
       <w:r>
         <w:t>Reprezentacja numeryczna tekstu</w:t>
       </w:r>
-      <w:bookmarkEnd w:id="56"/>
+      <w:bookmarkEnd w:id="60"/>
     </w:p>
     <w:p>
       <w:r>
@@ -6809,7 +7457,7 @@
       <w:r>
         <w:t xml:space="preserve"> zamiany tekstu na formę wektorową jest technika worka słów </w:t>
       </w:r>
-      <w:commentRangeStart w:id="57"/>
+      <w:commentRangeStart w:id="61"/>
       <w:r>
         <w:t xml:space="preserve">(ang. </w:t>
       </w:r>
@@ -6841,12 +7489,12 @@
       <w:r>
         <w:t xml:space="preserve">) </w:t>
       </w:r>
-      <w:commentRangeEnd w:id="57"/>
+      <w:commentRangeEnd w:id="61"/>
       <w:r>
         <w:rPr>
           <w:rStyle w:val="Odwoaniedokomentarza"/>
         </w:rPr>
-        <w:commentReference w:id="57"/>
+        <w:commentReference w:id="61"/>
       </w:r>
       <w:r>
         <w:t xml:space="preserve"> budująca uproszczoną reprezentację</w:t>
@@ -6911,16 +7559,16 @@
       <w:r>
         <w:t xml:space="preserve"> łączy się ją </w:t>
       </w:r>
-      <w:commentRangeStart w:id="58"/>
+      <w:commentRangeStart w:id="62"/>
       <w:r>
         <w:t xml:space="preserve">z </w:t>
       </w:r>
-      <w:commentRangeEnd w:id="58"/>
+      <w:commentRangeEnd w:id="62"/>
       <w:r>
         <w:rPr>
           <w:rStyle w:val="Odwoaniedokomentarza"/>
         </w:rPr>
-        <w:commentReference w:id="58"/>
+        <w:commentReference w:id="62"/>
       </w:r>
       <w:r>
         <w:t>tradycyjny</w:t>
@@ -6979,16 +7627,16 @@
       <w:r>
         <w:t xml:space="preserve"> jako </w:t>
       </w:r>
-      <w:commentRangeStart w:id="59"/>
+      <w:commentRangeStart w:id="63"/>
       <w:r>
         <w:t xml:space="preserve">TF-IDF. </w:t>
       </w:r>
-      <w:commentRangeEnd w:id="59"/>
+      <w:commentRangeEnd w:id="63"/>
       <w:r>
         <w:rPr>
           <w:rStyle w:val="Odwoaniedokomentarza"/>
         </w:rPr>
-        <w:commentReference w:id="59"/>
+        <w:commentReference w:id="63"/>
       </w:r>
       <w:r>
         <w:t xml:space="preserve">To metoda statystyczna, w której kluczową rolę grają dwa czynniki – częstość występowania danego słowa w konkretnej próbce, a także jego ważność, czyli </w:t>
@@ -7047,16 +7695,16 @@
       <w:r>
         <w:t xml:space="preserve"> modele typu </w:t>
       </w:r>
-      <w:commentRangeStart w:id="60"/>
+      <w:commentRangeStart w:id="64"/>
       <w:r>
         <w:t>BERT</w:t>
       </w:r>
-      <w:commentRangeEnd w:id="60"/>
+      <w:commentRangeEnd w:id="64"/>
       <w:r>
         <w:rPr>
           <w:rStyle w:val="Odwoaniedokomentarza"/>
         </w:rPr>
-        <w:commentReference w:id="60"/>
+        <w:commentReference w:id="64"/>
       </w:r>
       <w:r>
         <w:t xml:space="preserve"> </w:t>
@@ -7080,25 +7728,25 @@
       <w:pPr>
         <w:pStyle w:val="Nagwek2"/>
       </w:pPr>
-      <w:bookmarkStart w:id="61" w:name="_Toc160110801"/>
+      <w:bookmarkStart w:id="65" w:name="_Toc160136311"/>
       <w:r>
         <w:t>Klasyczne modele uczenia maszynowego</w:t>
       </w:r>
-      <w:bookmarkEnd w:id="61"/>
+      <w:bookmarkEnd w:id="65"/>
     </w:p>
     <w:p/>
     <w:p>
       <w:pPr>
         <w:pStyle w:val="Nagwek3"/>
       </w:pPr>
-      <w:bookmarkStart w:id="62" w:name="_Toc160110802"/>
+      <w:bookmarkStart w:id="66" w:name="_Toc160136312"/>
       <w:r>
         <w:t>Wielomianowa r</w:t>
       </w:r>
       <w:r>
         <w:t>egresja logistyczna</w:t>
       </w:r>
-      <w:bookmarkEnd w:id="62"/>
+      <w:bookmarkEnd w:id="66"/>
     </w:p>
     <w:p>
       <w:pPr>
@@ -7184,24 +7832,24 @@
       <w:r>
         <w:t xml:space="preserve">, wielomianowa odmiana tego modelu przewiduje prawdopodobieństwo dla każdej z etykiet, a dodatkowo </w:t>
       </w:r>
-      <w:commentRangeStart w:id="63"/>
-      <w:commentRangeStart w:id="64"/>
+      <w:commentRangeStart w:id="67"/>
+      <w:commentRangeStart w:id="68"/>
       <w:r>
         <w:t>posługuje się entropią krzyżową</w:t>
       </w:r>
-      <w:commentRangeEnd w:id="63"/>
+      <w:commentRangeEnd w:id="67"/>
       <w:r>
         <w:rPr>
           <w:rStyle w:val="Odwoaniedokomentarza"/>
         </w:rPr>
-        <w:commentReference w:id="63"/>
-      </w:r>
-      <w:commentRangeEnd w:id="64"/>
+        <w:commentReference w:id="67"/>
+      </w:r>
+      <w:commentRangeEnd w:id="68"/>
       <w:r>
         <w:rPr>
           <w:rStyle w:val="Odwoaniedokomentarza"/>
         </w:rPr>
-        <w:commentReference w:id="64"/>
+        <w:commentReference w:id="68"/>
       </w:r>
       <w:r>
         <w:t xml:space="preserve"> do obliczenia kosztu.</w:t>
@@ -7233,11 +7881,11 @@
       <w:pPr>
         <w:pStyle w:val="Nagwek3"/>
       </w:pPr>
-      <w:bookmarkStart w:id="65" w:name="_Toc160110803"/>
+      <w:bookmarkStart w:id="69" w:name="_Toc160136313"/>
       <w:r>
         <w:t>Liniowy klasyfikator SVM</w:t>
       </w:r>
-      <w:bookmarkEnd w:id="65"/>
+      <w:bookmarkEnd w:id="69"/>
     </w:p>
     <w:p>
       <w:r>
@@ -7685,9 +8333,9 @@
         </w:rPr>
         <w:t xml:space="preserve">spełniające </w:t>
       </w:r>
-      <w:commentRangeStart w:id="66"/>
-      <w:commentRangeStart w:id="67"/>
-      <w:commentRangeStart w:id="68"/>
+      <w:commentRangeStart w:id="70"/>
+      <w:commentRangeStart w:id="71"/>
+      <w:commentRangeStart w:id="72"/>
       <w:r>
         <w:rPr>
           <w:rFonts w:eastAsiaTheme="minorEastAsia"/>
@@ -7763,26 +8411,26 @@
       <w:r>
         <w:t xml:space="preserve"> </w:t>
       </w:r>
-      <w:commentRangeEnd w:id="66"/>
+      <w:commentRangeEnd w:id="70"/>
       <w:r>
         <w:rPr>
           <w:rStyle w:val="Odwoaniedokomentarza"/>
         </w:rPr>
-        <w:commentReference w:id="66"/>
-      </w:r>
-      <w:commentRangeEnd w:id="67"/>
+        <w:commentReference w:id="70"/>
+      </w:r>
+      <w:commentRangeEnd w:id="71"/>
       <w:r>
         <w:rPr>
           <w:rStyle w:val="Odwoaniedokomentarza"/>
         </w:rPr>
-        <w:commentReference w:id="67"/>
-      </w:r>
-      <w:commentRangeEnd w:id="68"/>
+        <w:commentReference w:id="71"/>
+      </w:r>
+      <w:commentRangeEnd w:id="72"/>
       <w:r>
         <w:rPr>
           <w:rStyle w:val="Odwoaniedokomentarza"/>
         </w:rPr>
-        <w:commentReference w:id="68"/>
+        <w:commentReference w:id="72"/>
       </w:r>
       <w:r>
         <w:t xml:space="preserve">nazywane są </w:t>
@@ -7846,7 +8494,7 @@
       <w:pPr>
         <w:pStyle w:val="Legenda"/>
       </w:pPr>
-      <w:bookmarkStart w:id="69" w:name="_Toc160110857"/>
+      <w:bookmarkStart w:id="73" w:name="_Toc160136357"/>
       <w:r>
         <w:t xml:space="preserve">Rys. </w:t>
       </w:r>
@@ -7888,7 +8536,7 @@
       <w:r>
         <w:t>)</w:t>
       </w:r>
-      <w:bookmarkEnd w:id="69"/>
+      <w:bookmarkEnd w:id="73"/>
     </w:p>
     <w:p>
       <w:pPr>
@@ -8022,7 +8670,7 @@
       <w:pPr>
         <w:pStyle w:val="Nagwek3"/>
       </w:pPr>
-      <w:bookmarkStart w:id="70" w:name="_Toc160110804"/>
+      <w:bookmarkStart w:id="74" w:name="_Toc160136314"/>
       <w:r>
         <w:t xml:space="preserve">Wielomianowy naiwny klasyfikator </w:t>
       </w:r>
@@ -8033,7 +8681,7 @@
       <w:r>
         <w:t>ayesowski</w:t>
       </w:r>
-      <w:bookmarkEnd w:id="70"/>
+      <w:bookmarkEnd w:id="74"/>
       <w:proofErr w:type="spellEnd"/>
     </w:p>
     <w:p>
@@ -8403,7 +9051,7 @@
         </w:rPr>
         <w:tab/>
       </w:r>
-      <w:commentRangeStart w:id="71"/>
+      <w:commentRangeStart w:id="75"/>
       <w:r>
         <w:t>(</w:t>
       </w:r>
@@ -8428,14 +9076,14 @@
       <w:r>
         <w:t>)</w:t>
       </w:r>
-      <w:commentRangeEnd w:id="71"/>
+      <w:commentRangeEnd w:id="75"/>
       <w:r>
         <w:rPr>
           <w:rStyle w:val="Odwoaniedokomentarza"/>
           <w:i w:val="0"/>
           <w:iCs w:val="0"/>
         </w:rPr>
-        <w:commentReference w:id="71"/>
+        <w:commentReference w:id="75"/>
       </w:r>
     </w:p>
     <w:p>
@@ -9431,12 +10079,14 @@
           <w:rFonts w:eastAsiaTheme="minorEastAsia"/>
         </w:rPr>
       </w:pPr>
+      <w:bookmarkStart w:id="76" w:name="_Toc160136315"/>
       <w:r>
         <w:rPr>
           <w:rFonts w:eastAsiaTheme="minorEastAsia"/>
         </w:rPr>
         <w:t>Drzewo decyzyjne</w:t>
       </w:r>
+      <w:bookmarkEnd w:id="76"/>
     </w:p>
     <w:p>
       <w:pPr>
@@ -9463,11 +10113,11 @@
       <w:pPr>
         <w:pStyle w:val="Nagwek3"/>
       </w:pPr>
-      <w:bookmarkStart w:id="72" w:name="_Toc160110805"/>
+      <w:bookmarkStart w:id="77" w:name="_Toc160136316"/>
       <w:r>
         <w:t>Ekstremalne wzmocnienie gradientu</w:t>
       </w:r>
-      <w:bookmarkEnd w:id="72"/>
+      <w:bookmarkEnd w:id="77"/>
     </w:p>
     <w:p>
       <w:pPr>
@@ -9491,11 +10141,11 @@
       <w:pPr>
         <w:pStyle w:val="Nagwek2"/>
       </w:pPr>
-      <w:bookmarkStart w:id="73" w:name="_Toc160110806"/>
+      <w:bookmarkStart w:id="78" w:name="_Toc160136317"/>
       <w:r>
         <w:t>Rekurencyjne sieci neuronowe</w:t>
       </w:r>
-      <w:bookmarkEnd w:id="73"/>
+      <w:bookmarkEnd w:id="78"/>
     </w:p>
     <w:p>
       <w:pPr>
@@ -9521,7 +10171,7 @@
       <w:pPr>
         <w:pStyle w:val="Nagwek2"/>
       </w:pPr>
-      <w:bookmarkStart w:id="74" w:name="_Toc160110807"/>
+      <w:bookmarkStart w:id="79" w:name="_Toc160136318"/>
       <w:r>
         <w:t xml:space="preserve">Mechanizm </w:t>
       </w:r>
@@ -9529,7 +10179,7 @@
       <w:r>
         <w:t>Attention</w:t>
       </w:r>
-      <w:bookmarkEnd w:id="74"/>
+      <w:bookmarkEnd w:id="79"/>
       <w:proofErr w:type="spellEnd"/>
     </w:p>
     <w:p>
@@ -9916,7 +10566,7 @@
           <w:lang w:val="en-US"/>
         </w:rPr>
       </w:pPr>
-      <w:bookmarkStart w:id="75" w:name="_Toc160110858"/>
+      <w:bookmarkStart w:id="80" w:name="_Toc160136358"/>
       <w:r>
         <w:rPr>
           <w:lang w:val="en-US"/>
@@ -10051,7 +10701,7 @@
         </w:rPr>
         <w:t>)</w:t>
       </w:r>
-      <w:bookmarkEnd w:id="75"/>
+      <w:bookmarkEnd w:id="80"/>
     </w:p>
     <w:p>
       <w:pPr>
@@ -10106,7 +10756,7 @@
       <w:pPr>
         <w:pStyle w:val="Nagwek2"/>
       </w:pPr>
-      <w:bookmarkStart w:id="76" w:name="_Toc160110808"/>
+      <w:bookmarkStart w:id="81" w:name="_Toc160136319"/>
       <w:r>
         <w:lastRenderedPageBreak/>
         <w:t>Trening i e</w:t>
@@ -10114,19 +10764,21 @@
       <w:r>
         <w:t>waluacja model</w:t>
       </w:r>
-      <w:bookmarkEnd w:id="76"/>
       <w:r>
         <w:t>i</w:t>
       </w:r>
+      <w:bookmarkEnd w:id="81"/>
     </w:p>
     <w:p/>
     <w:p>
       <w:pPr>
         <w:pStyle w:val="Nagwek3"/>
       </w:pPr>
+      <w:bookmarkStart w:id="82" w:name="_Toc160136320"/>
       <w:r>
         <w:t>Walidacja krzyżowa</w:t>
       </w:r>
+      <w:bookmarkEnd w:id="82"/>
     </w:p>
     <w:p>
       <w:pPr>
@@ -10174,19 +10826,7 @@
         <w:rPr>
           <w:rFonts w:eastAsiaTheme="minorEastAsia"/>
         </w:rPr>
-        <w:t xml:space="preserve"> treningów wybranej architektury, za każdym razem traktując jako zbiór testowy inną spośród stworzonych grup.</w:t>
-      </w:r>
-      <w:r>
-        <w:rPr>
-          <w:rFonts w:eastAsiaTheme="minorEastAsia"/>
-        </w:rPr>
-        <w:t xml:space="preserve"> </w:t>
-      </w:r>
-      <w:r>
-        <w:rPr>
-          <w:rFonts w:eastAsiaTheme="minorEastAsia"/>
-        </w:rPr>
-        <w:t xml:space="preserve">Ogólną jakość modelu można ocenić uśredniając wyniki </w:t>
+        <w:t xml:space="preserve"> treningów wybranej architektury, za każdym razem traktując jako zbiór testowy inną spośród stworzonych grup. Ogólną jakość modelu można ocenić uśredniając wyniki </w:t>
       </w:r>
       <m:oMath>
         <m:r>
@@ -10200,61 +10840,59 @@
         <w:rPr>
           <w:rFonts w:eastAsiaTheme="minorEastAsia"/>
         </w:rPr>
-        <w:t xml:space="preserve"> takich klasyfikacji.</w:t>
+        <w:t xml:space="preserve"> takich klasyfikacji. Jako kryterium oceny skuteczności modelu zazwyczaj przyjmuje się miarę dokładności</w:t>
       </w:r>
       <w:r>
         <w:rPr>
           <w:rFonts w:eastAsiaTheme="minorEastAsia"/>
         </w:rPr>
-        <w:t xml:space="preserve"> Jako kryterium oceny skuteczności modelu zazwyczaj przyjmuje się miarę dokładności</w:t>
-      </w:r>
-      <w:r>
+        <w:t>.</w:t>
+      </w:r>
+    </w:p>
+    <w:p>
+      <w:pPr>
         <w:rPr>
           <w:rFonts w:eastAsiaTheme="minorEastAsia"/>
         </w:rPr>
-        <w:t>.</w:t>
-      </w:r>
-    </w:p>
-    <w:p>
-      <w:pPr>
+      </w:pPr>
+    </w:p>
+    <w:p>
+      <w:pPr>
+        <w:pStyle w:val="Nagwek3"/>
         <w:rPr>
           <w:rFonts w:eastAsiaTheme="minorEastAsia"/>
         </w:rPr>
       </w:pPr>
+      <w:bookmarkStart w:id="83" w:name="_Toc160136321"/>
+      <w:r>
+        <w:rPr>
+          <w:rFonts w:eastAsiaTheme="minorEastAsia"/>
+        </w:rPr>
+        <w:t>Sprawdzian prosty</w:t>
+      </w:r>
+      <w:bookmarkEnd w:id="83"/>
+    </w:p>
+    <w:p>
+      <w:r>
+        <w:t xml:space="preserve">Jedno z najczęściej stosowanych podejść do trenowania modeli uczenia maszynowego polega na podziale danych na podzbiory treningowy i testowy, gdzie pojemność zbioru testowego wynosi zazwyczaj 30% wszystkich próbek lub mniej. Wykonywany jest wówczas tylko jeden trening modelu na zbiorze treningowym, natomiast ewaluacja odbywa się poprzez inferencję zbioru testowego, porównanie otrzymanych predykcji z realnymi etykietami i kalkulację pożądanych metryk. </w:t>
+      </w:r>
+    </w:p>
+    <w:p>
+      <w:pPr>
+        <w:rPr>
+          <w:rFonts w:eastAsiaTheme="minorEastAsia"/>
+        </w:rPr>
+      </w:pPr>
     </w:p>
     <w:p>
       <w:pPr>
         <w:pStyle w:val="Nagwek3"/>
-        <w:rPr>
-          <w:rFonts w:eastAsiaTheme="minorEastAsia"/>
-        </w:rPr>
-      </w:pPr>
-      <w:r>
-        <w:rPr>
-          <w:rFonts w:eastAsiaTheme="minorEastAsia"/>
-        </w:rPr>
-        <w:t>Sprawdzian prosty</w:t>
-      </w:r>
-    </w:p>
-    <w:p>
-      <w:r>
-        <w:t xml:space="preserve">Jedno z najczęściej stosowanych podejść do trenowania modeli uczenia maszynowego polega na podziale danych na podzbiory treningowy i testowy, gdzie pojemność zbioru testowego wynosi zazwyczaj 30% wszystkich próbek lub mniej. Wykonywany jest wówczas tylko jeden trening modelu na zbiorze treningowym, natomiast ewaluacja odbywa się poprzez inferencję zbioru testowego, porównanie otrzymanych predykcji z realnymi etykietami i kalkulację pożądanych metryk. </w:t>
-      </w:r>
-    </w:p>
-    <w:p>
-      <w:pPr>
-        <w:rPr>
-          <w:rFonts w:eastAsiaTheme="minorEastAsia"/>
-        </w:rPr>
-      </w:pPr>
-    </w:p>
-    <w:p>
-      <w:pPr>
-        <w:pStyle w:val="Nagwek3"/>
-      </w:pPr>
+      </w:pPr>
+      <w:bookmarkStart w:id="84" w:name="_Toc160136322"/>
       <w:r>
         <w:t>Miara dokładności</w:t>
       </w:r>
+      <w:bookmarkEnd w:id="84"/>
     </w:p>
     <w:p>
       <w:r>
@@ -10318,12 +10956,12 @@
       <w:pPr>
         <w:pStyle w:val="Nagwek1"/>
       </w:pPr>
-      <w:bookmarkStart w:id="77" w:name="_Toc160110809"/>
+      <w:bookmarkStart w:id="85" w:name="_Toc160136323"/>
       <w:r>
         <w:lastRenderedPageBreak/>
         <w:t>Materiały i metody</w:t>
       </w:r>
-      <w:bookmarkEnd w:id="77"/>
+      <w:bookmarkEnd w:id="85"/>
     </w:p>
     <w:p/>
     <w:p>
@@ -10345,94 +10983,17 @@
           <w:szCs w:val="26"/>
         </w:rPr>
       </w:pPr>
-      <w:bookmarkStart w:id="78" w:name="_Toc159846466"/>
-      <w:bookmarkStart w:id="79" w:name="_Toc159846503"/>
-      <w:bookmarkStart w:id="80" w:name="_Toc159865996"/>
-      <w:bookmarkStart w:id="81" w:name="_Toc159866054"/>
-      <w:bookmarkStart w:id="82" w:name="_Toc159938463"/>
-      <w:bookmarkStart w:id="83" w:name="_Toc160031337"/>
-      <w:bookmarkStart w:id="84" w:name="_Toc160031382"/>
-      <w:bookmarkStart w:id="85" w:name="_Toc160110810"/>
-      <w:bookmarkEnd w:id="78"/>
-      <w:bookmarkEnd w:id="79"/>
-      <w:bookmarkEnd w:id="80"/>
-      <w:bookmarkEnd w:id="81"/>
-      <w:bookmarkEnd w:id="82"/>
-      <w:bookmarkEnd w:id="83"/>
-      <w:bookmarkEnd w:id="84"/>
-      <w:bookmarkEnd w:id="85"/>
-    </w:p>
-    <w:p>
-      <w:pPr>
-        <w:pStyle w:val="Nagwek2"/>
-      </w:pPr>
-      <w:bookmarkStart w:id="86" w:name="_Toc160110811"/>
-      <w:r>
-        <w:t>Wstępne przetwarzanie tekstu</w:t>
-      </w:r>
+      <w:bookmarkStart w:id="86" w:name="_Toc159846466"/>
+      <w:bookmarkStart w:id="87" w:name="_Toc159846503"/>
+      <w:bookmarkStart w:id="88" w:name="_Toc159865996"/>
+      <w:bookmarkStart w:id="89" w:name="_Toc159866054"/>
+      <w:bookmarkStart w:id="90" w:name="_Toc159938463"/>
+      <w:bookmarkStart w:id="91" w:name="_Toc160031337"/>
+      <w:bookmarkStart w:id="92" w:name="_Toc160031382"/>
+      <w:bookmarkStart w:id="93" w:name="_Toc160110810"/>
+      <w:bookmarkStart w:id="94" w:name="_Toc160136270"/>
+      <w:bookmarkStart w:id="95" w:name="_Toc160136324"/>
       <w:bookmarkEnd w:id="86"/>
-    </w:p>
-    <w:p>
-      <w:r>
-        <w:t>Rozważając problem klasyfikacji próbek tekstu w postaci postów internetowych do kilkunastu kategorii należy</w:t>
-      </w:r>
-      <w:r>
-        <w:t xml:space="preserve"> najpierw</w:t>
-      </w:r>
-      <w:r>
-        <w:t xml:space="preserve"> zdefiniować, jakie cechy </w:t>
-      </w:r>
-      <w:r>
-        <w:t>wpisów</w:t>
-      </w:r>
-      <w:r>
-        <w:t xml:space="preserve"> mogą okazać się najbardziej istotne dla ich rozróżnienia między sobą</w:t>
-      </w:r>
-      <w:r>
-        <w:t xml:space="preserve"> i </w:t>
-      </w:r>
-      <w:r>
-        <w:t>te właśnie</w:t>
-      </w:r>
-      <w:r>
-        <w:t xml:space="preserve"> atrybuty </w:t>
-      </w:r>
-      <w:r>
-        <w:t>należy następnie</w:t>
-      </w:r>
-      <w:r>
-        <w:t xml:space="preserve"> wyeksponować. </w:t>
-      </w:r>
-      <w:r>
-        <w:t>Jest to istotne, ponieważ ostatecznym c</w:t>
-      </w:r>
-      <w:r>
-        <w:t>elem</w:t>
-      </w:r>
-      <w:r>
-        <w:t xml:space="preserve"> </w:t>
-      </w:r>
-      <w:r>
-        <w:t>projektu</w:t>
-      </w:r>
-      <w:r>
-        <w:t xml:space="preserve"> jest znalezienie indywidualnych schematów obecnych w postach osób będących w obrębie tego samego typu osobowości.</w:t>
-      </w:r>
-      <w:bookmarkStart w:id="87" w:name="_Toc87270077"/>
-      <w:bookmarkStart w:id="88" w:name="_Toc87270153"/>
-      <w:bookmarkStart w:id="89" w:name="_Toc87293644"/>
-      <w:bookmarkStart w:id="90" w:name="_Toc87463357"/>
-      <w:bookmarkStart w:id="91" w:name="_Toc88086015"/>
-      <w:bookmarkStart w:id="92" w:name="_Toc88424399"/>
-      <w:bookmarkStart w:id="93" w:name="_Toc88424476"/>
-      <w:bookmarkStart w:id="94" w:name="_Toc88576172"/>
-      <w:bookmarkStart w:id="95" w:name="_Toc88995379"/>
-      <w:bookmarkStart w:id="96" w:name="_Toc89198520"/>
-      <w:bookmarkStart w:id="97" w:name="_Toc89198774"/>
-      <w:bookmarkStart w:id="98" w:name="_Toc89210051"/>
-      <w:bookmarkStart w:id="99" w:name="_Toc156492663"/>
-      <w:bookmarkStart w:id="100" w:name="_Toc156747559"/>
-      <w:bookmarkStart w:id="101" w:name="_Toc159595865"/>
       <w:bookmarkEnd w:id="87"/>
       <w:bookmarkEnd w:id="88"/>
       <w:bookmarkEnd w:id="89"/>
@@ -10442,12 +11003,93 @@
       <w:bookmarkEnd w:id="93"/>
       <w:bookmarkEnd w:id="94"/>
       <w:bookmarkEnd w:id="95"/>
+    </w:p>
+    <w:p>
+      <w:pPr>
+        <w:pStyle w:val="Nagwek2"/>
+      </w:pPr>
+      <w:bookmarkStart w:id="96" w:name="_Toc160136325"/>
+      <w:r>
+        <w:t>Wstępne przetwarzanie tekstu</w:t>
+      </w:r>
       <w:bookmarkEnd w:id="96"/>
+    </w:p>
+    <w:p>
+      <w:r>
+        <w:t>Rozważając problem klasyfikacji próbek tekstu w postaci postów internetowych do kilkunastu kategorii należy</w:t>
+      </w:r>
+      <w:r>
+        <w:t xml:space="preserve"> najpierw</w:t>
+      </w:r>
+      <w:r>
+        <w:t xml:space="preserve"> zdefiniować, jakie cechy </w:t>
+      </w:r>
+      <w:r>
+        <w:t>wpisów</w:t>
+      </w:r>
+      <w:r>
+        <w:t xml:space="preserve"> mogą okazać się najbardziej istotne dla ich rozróżnienia między sobą</w:t>
+      </w:r>
+      <w:r>
+        <w:t xml:space="preserve"> i </w:t>
+      </w:r>
+      <w:r>
+        <w:t>te właśnie</w:t>
+      </w:r>
+      <w:r>
+        <w:t xml:space="preserve"> atrybuty </w:t>
+      </w:r>
+      <w:r>
+        <w:t>należy następnie</w:t>
+      </w:r>
+      <w:r>
+        <w:t xml:space="preserve"> wyeksponować. </w:t>
+      </w:r>
+      <w:r>
+        <w:t>Jest to istotne, ponieważ ostatecznym c</w:t>
+      </w:r>
+      <w:r>
+        <w:t>elem</w:t>
+      </w:r>
+      <w:r>
+        <w:t xml:space="preserve"> </w:t>
+      </w:r>
+      <w:r>
+        <w:t>projektu</w:t>
+      </w:r>
+      <w:r>
+        <w:t xml:space="preserve"> jest znalezienie indywidualnych schematów obecnych w postach osób będących w obrębie tego samego typu osobowości.</w:t>
+      </w:r>
+      <w:bookmarkStart w:id="97" w:name="_Toc87270077"/>
+      <w:bookmarkStart w:id="98" w:name="_Toc87270153"/>
+      <w:bookmarkStart w:id="99" w:name="_Toc87293644"/>
+      <w:bookmarkStart w:id="100" w:name="_Toc87463357"/>
+      <w:bookmarkStart w:id="101" w:name="_Toc88086015"/>
+      <w:bookmarkStart w:id="102" w:name="_Toc88424399"/>
+      <w:bookmarkStart w:id="103" w:name="_Toc88424476"/>
+      <w:bookmarkStart w:id="104" w:name="_Toc88576172"/>
+      <w:bookmarkStart w:id="105" w:name="_Toc88995379"/>
+      <w:bookmarkStart w:id="106" w:name="_Toc89198520"/>
+      <w:bookmarkStart w:id="107" w:name="_Toc89198774"/>
+      <w:bookmarkStart w:id="108" w:name="_Toc89210051"/>
+      <w:bookmarkStart w:id="109" w:name="_Toc156492663"/>
+      <w:bookmarkStart w:id="110" w:name="_Toc156747559"/>
+      <w:bookmarkStart w:id="111" w:name="_Toc159595865"/>
       <w:bookmarkEnd w:id="97"/>
       <w:bookmarkEnd w:id="98"/>
       <w:bookmarkEnd w:id="99"/>
       <w:bookmarkEnd w:id="100"/>
       <w:bookmarkEnd w:id="101"/>
+      <w:bookmarkEnd w:id="102"/>
+      <w:bookmarkEnd w:id="103"/>
+      <w:bookmarkEnd w:id="104"/>
+      <w:bookmarkEnd w:id="105"/>
+      <w:bookmarkEnd w:id="106"/>
+      <w:bookmarkEnd w:id="107"/>
+      <w:bookmarkEnd w:id="108"/>
+      <w:bookmarkEnd w:id="109"/>
+      <w:bookmarkEnd w:id="110"/>
+      <w:bookmarkEnd w:id="111"/>
       <w:r>
         <w:t xml:space="preserve"> Z perspektywy treningu modelu, ważne jest natomiast ograniczenie ilości </w:t>
       </w:r>
@@ -10846,7 +11488,7 @@
       <w:pPr>
         <w:pStyle w:val="Legenda"/>
       </w:pPr>
-      <w:bookmarkStart w:id="102" w:name="_Toc160110846"/>
+      <w:bookmarkStart w:id="112" w:name="_Toc160136352"/>
       <w:r>
         <w:t xml:space="preserve">Tabela </w:t>
       </w:r>
@@ -10895,7 +11537,7 @@
       <w:r>
         <w:t xml:space="preserve"> (Źródło: opracowanie własne)</w:t>
       </w:r>
-      <w:bookmarkEnd w:id="102"/>
+      <w:bookmarkEnd w:id="112"/>
     </w:p>
     <w:tbl>
       <w:tblPr>
@@ -11056,7 +11698,7 @@
               </w:rPr>
               <w:t xml:space="preserve">"'now", </w:t>
             </w:r>
-            <w:commentRangeStart w:id="103"/>
+            <w:commentRangeStart w:id="113"/>
             <w:r>
               <w:rPr>
                 <w:rFonts w:ascii="Consolas" w:eastAsia="Gungsuh" w:hAnsi="Consolas" w:cstheme="minorHAnsi"/>
@@ -11086,12 +11728,12 @@
               </w:rPr>
               <w:t xml:space="preserve">', "'m", </w:t>
             </w:r>
-            <w:commentRangeEnd w:id="103"/>
+            <w:commentRangeEnd w:id="113"/>
             <w:r>
               <w:rPr>
                 <w:rStyle w:val="Odwoaniedokomentarza"/>
               </w:rPr>
-              <w:commentReference w:id="103"/>
+              <w:commentReference w:id="113"/>
             </w:r>
             <w:r>
               <w:rPr>
@@ -11484,7 +12126,7 @@
       <w:pPr>
         <w:pStyle w:val="Legenda"/>
       </w:pPr>
-      <w:bookmarkStart w:id="104" w:name="_Toc160110847"/>
+      <w:bookmarkStart w:id="114" w:name="_Toc160136353"/>
       <w:r>
         <w:t xml:space="preserve">Tabela </w:t>
       </w:r>
@@ -11509,7 +12151,7 @@
       <w:r>
         <w:t xml:space="preserve"> – Proces wstępnej obróbki tekstu (Źródło: opracowanie własne)</w:t>
       </w:r>
-      <w:bookmarkEnd w:id="104"/>
+      <w:bookmarkEnd w:id="114"/>
     </w:p>
     <w:tbl>
       <w:tblPr>
@@ -11630,7 +12272,7 @@
               </w:rPr>
               <w:t>"'", "</w:t>
             </w:r>
-            <w:commentRangeStart w:id="105"/>
+            <w:commentRangeStart w:id="115"/>
             <w:r>
               <w:rPr>
                 <w:rFonts w:ascii="Consolas" w:hAnsi="Consolas"/>
@@ -11640,12 +12282,12 @@
               </w:rPr>
               <w:t>you're</w:t>
             </w:r>
-            <w:commentRangeEnd w:id="105"/>
+            <w:commentRangeEnd w:id="115"/>
             <w:r>
               <w:rPr>
                 <w:rStyle w:val="Odwoaniedokomentarza"/>
               </w:rPr>
-              <w:commentReference w:id="105"/>
+              <w:commentReference w:id="115"/>
             </w:r>
             <w:r>
               <w:rPr>
@@ -11806,7 +12448,7 @@
           <w:lang w:val="en-US"/>
         </w:rPr>
       </w:pPr>
-      <w:bookmarkStart w:id="106" w:name="_Toc160110812"/>
+      <w:bookmarkStart w:id="116" w:name="_Toc160136326"/>
       <w:proofErr w:type="spellStart"/>
       <w:r>
         <w:rPr>
@@ -11842,7 +12484,7 @@
         </w:rPr>
         <w:t>numeryczne</w:t>
       </w:r>
-      <w:bookmarkEnd w:id="106"/>
+      <w:bookmarkEnd w:id="116"/>
       <w:proofErr w:type="spellEnd"/>
     </w:p>
     <w:p>
@@ -11933,7 +12575,7 @@
       <w:r>
         <w:t xml:space="preserve"> treści </w:t>
       </w:r>
-      <w:commentRangeStart w:id="107"/>
+      <w:commentRangeStart w:id="117"/>
       <w:r>
         <w:rPr>
           <w:rStyle w:val="Odwoanieprzypisudolnego"/>
@@ -11943,12 +12585,12 @@
       <w:r>
         <w:t>.</w:t>
       </w:r>
-      <w:commentRangeEnd w:id="107"/>
+      <w:commentRangeEnd w:id="117"/>
       <w:r>
         <w:rPr>
           <w:rStyle w:val="Odwoaniedokomentarza"/>
         </w:rPr>
-        <w:commentReference w:id="107"/>
+        <w:commentReference w:id="117"/>
       </w:r>
       <w:r>
         <w:t xml:space="preserve"> Na koniec, listy </w:t>
@@ -11980,6 +12622,7 @@
       <w:pPr>
         <w:pStyle w:val="Legenda"/>
       </w:pPr>
+      <w:bookmarkStart w:id="118" w:name="_Toc160136354"/>
       <w:r>
         <w:t xml:space="preserve">Tabela </w:t>
       </w:r>
@@ -12004,6 +12647,7 @@
       <w:r>
         <w:t xml:space="preserve"> – Przykłady oznaczania charakterystycznych elementów w próbkach (Źródło: opracowanie własne)</w:t>
       </w:r>
+      <w:bookmarkEnd w:id="118"/>
     </w:p>
     <w:tbl>
       <w:tblPr>
@@ -12869,14 +13513,14 @@
       <w:pPr>
         <w:pStyle w:val="Nagwek2"/>
       </w:pPr>
-      <w:bookmarkStart w:id="108" w:name="_Toc160110813"/>
+      <w:bookmarkStart w:id="119" w:name="_Toc160136327"/>
       <w:r>
         <w:t xml:space="preserve">Podział </w:t>
       </w:r>
       <w:r>
         <w:t>danych</w:t>
       </w:r>
-      <w:bookmarkEnd w:id="108"/>
+      <w:bookmarkEnd w:id="119"/>
     </w:p>
     <w:p>
       <w:r>
@@ -13008,7 +13652,7 @@
         <w:lastRenderedPageBreak/>
         <w:t>scikit-learn</w:t>
       </w:r>
-      <w:commentRangeStart w:id="109"/>
+      <w:commentRangeStart w:id="120"/>
       <w:proofErr w:type="spellEnd"/>
       <w:r>
         <w:rPr>
@@ -13021,12 +13665,12 @@
       <w:r>
         <w:t>.</w:t>
       </w:r>
-      <w:commentRangeEnd w:id="109"/>
+      <w:commentRangeEnd w:id="120"/>
       <w:r>
         <w:rPr>
           <w:rStyle w:val="Odwoaniedokomentarza"/>
         </w:rPr>
-        <w:commentReference w:id="109"/>
+        <w:commentReference w:id="120"/>
       </w:r>
       <w:r>
         <w:t xml:space="preserve"> Podzbiór treningowy wyniósł ponad 6900 próbek, natomiast testowy zawierał powyżej 1700 wierszy.</w:t>
@@ -13103,18 +13747,22 @@
       <w:pPr>
         <w:pStyle w:val="Nagwek2"/>
       </w:pPr>
+      <w:bookmarkStart w:id="121" w:name="_Toc160136328"/>
       <w:r>
         <w:t>Klasyfikacja za pomocą tradycyjnych modeli uczenia maszynowego</w:t>
       </w:r>
+      <w:bookmarkEnd w:id="121"/>
     </w:p>
     <w:p/>
     <w:p>
       <w:pPr>
         <w:pStyle w:val="Nagwek3"/>
       </w:pPr>
+      <w:bookmarkStart w:id="122" w:name="_Toc160136329"/>
       <w:r>
         <w:t>Przygotowanie reprezentacji wektorowej</w:t>
       </w:r>
+      <w:bookmarkEnd w:id="122"/>
     </w:p>
     <w:p>
       <w:r>
@@ -13258,25 +13906,7 @@
         <w:t>TF-IDF.</w:t>
       </w:r>
       <w:r>
-        <w:t xml:space="preserve"> Oba obiekty</w:t>
-      </w:r>
-      <w:r>
-        <w:t xml:space="preserve"> został</w:t>
-      </w:r>
-      <w:r>
-        <w:t>y</w:t>
-      </w:r>
-      <w:r>
-        <w:t xml:space="preserve"> dopasowan</w:t>
-      </w:r>
-      <w:r>
-        <w:t>e</w:t>
-      </w:r>
-      <w:r>
-        <w:t xml:space="preserve"> do danych treningowych</w:t>
-      </w:r>
-      <w:r>
-        <w:t xml:space="preserve"> metodą </w:t>
+        <w:t xml:space="preserve"> Oba obiekty zostały dopasowane do danych treningowych metodą </w:t>
       </w:r>
       <w:proofErr w:type="spellStart"/>
       <w:r>
@@ -13408,6 +14038,7 @@
       <w:pPr>
         <w:pStyle w:val="Legenda"/>
       </w:pPr>
+      <w:bookmarkStart w:id="123" w:name="_Toc160136355"/>
       <w:r>
         <w:t xml:space="preserve">Tabela </w:t>
       </w:r>
@@ -13432,6 +14063,7 @@
       <w:r>
         <w:t xml:space="preserve"> – Przykładowe rekordy słownika w zależności od numeru próby (Źródło: opracowanie własne)</w:t>
       </w:r>
+      <w:bookmarkEnd w:id="123"/>
     </w:p>
     <w:tbl>
       <w:tblPr>
@@ -13856,17 +14488,7 @@
                 <w:szCs w:val="20"/>
                 <w:lang w:val="en-US" w:eastAsia="pl-PL"/>
               </w:rPr>
-              <w:t>label</w:t>
-            </w:r>
-            <w:r>
-              <w:rPr>
-                <w:rFonts w:ascii="Consolas" w:eastAsia="Times New Roman" w:hAnsi="Consolas" w:cs="Times New Roman"/>
-                <w:color w:val="3B3B3B"/>
-                <w:sz w:val="20"/>
-                <w:szCs w:val="20"/>
-                <w:lang w:val="en-US" w:eastAsia="pl-PL"/>
-              </w:rPr>
-              <w:t xml:space="preserve"> </w:t>
+              <w:t xml:space="preserve">label </w:t>
             </w:r>
           </w:p>
           <w:p>
@@ -14007,7 +14629,6 @@
                 <w:lang w:val="en-US" w:eastAsia="pl-PL"/>
               </w:rPr>
             </w:pPr>
-            <w:proofErr w:type="spellStart"/>
             <w:r>
               <w:rPr>
                 <w:rFonts w:ascii="Consolas" w:eastAsia="Times New Roman" w:hAnsi="Consolas" w:cs="Times New Roman"/>
@@ -14016,31 +14637,8 @@
                 <w:szCs w:val="20"/>
                 <w:lang w:val="en-US" w:eastAsia="pl-PL"/>
               </w:rPr>
-              <w:t>also</w:t>
-            </w:r>
-            <w:proofErr w:type="spellEnd"/>
-            <w:r>
-              <w:rPr>
-                <w:rFonts w:ascii="Consolas" w:eastAsia="Times New Roman" w:hAnsi="Consolas" w:cs="Times New Roman"/>
-                <w:color w:val="3B3B3B"/>
-                <w:sz w:val="20"/>
-                <w:szCs w:val="20"/>
-                <w:lang w:val="en-US" w:eastAsia="pl-PL"/>
-              </w:rPr>
-              <w:t xml:space="preserve"> </w:t>
-            </w:r>
-            <w:proofErr w:type="spellStart"/>
-            <w:r>
-              <w:rPr>
-                <w:rFonts w:ascii="Consolas" w:eastAsia="Times New Roman" w:hAnsi="Consolas" w:cs="Times New Roman"/>
-                <w:color w:val="3B3B3B"/>
-                <w:sz w:val="20"/>
-                <w:szCs w:val="20"/>
-                <w:lang w:val="en-US" w:eastAsia="pl-PL"/>
-              </w:rPr>
-              <w:t>tend</w:t>
-            </w:r>
-            <w:proofErr w:type="spellEnd"/>
+              <w:t>also tend</w:t>
+            </w:r>
           </w:p>
           <w:p>
             <w:pPr>
@@ -14055,7 +14653,6 @@
                 <w:lang w:val="en-US" w:eastAsia="pl-PL"/>
               </w:rPr>
             </w:pPr>
-            <w:proofErr w:type="spellStart"/>
             <w:r>
               <w:rPr>
                 <w:rFonts w:ascii="Consolas" w:eastAsia="Times New Roman" w:hAnsi="Consolas" w:cs="Times New Roman"/>
@@ -14064,31 +14661,8 @@
                 <w:szCs w:val="20"/>
                 <w:lang w:val="en-US" w:eastAsia="pl-PL"/>
               </w:rPr>
-              <w:t>new</w:t>
-            </w:r>
-            <w:proofErr w:type="spellEnd"/>
-            <w:r>
-              <w:rPr>
-                <w:rFonts w:ascii="Consolas" w:eastAsia="Times New Roman" w:hAnsi="Consolas" w:cs="Times New Roman"/>
-                <w:color w:val="3B3B3B"/>
-                <w:sz w:val="20"/>
-                <w:szCs w:val="20"/>
-                <w:lang w:val="en-US" w:eastAsia="pl-PL"/>
-              </w:rPr>
-              <w:t xml:space="preserve"> </w:t>
-            </w:r>
-            <w:proofErr w:type="spellStart"/>
-            <w:r>
-              <w:rPr>
-                <w:rFonts w:ascii="Consolas" w:eastAsia="Times New Roman" w:hAnsi="Consolas" w:cs="Times New Roman"/>
-                <w:color w:val="3B3B3B"/>
-                <w:sz w:val="20"/>
-                <w:szCs w:val="20"/>
-                <w:lang w:val="en-US" w:eastAsia="pl-PL"/>
-              </w:rPr>
-              <w:t>people</w:t>
-            </w:r>
-            <w:proofErr w:type="spellEnd"/>
+              <w:t>new people</w:t>
+            </w:r>
           </w:p>
           <w:p>
             <w:pPr>
@@ -14111,20 +14685,8 @@
                 <w:szCs w:val="20"/>
                 <w:lang w:val="en-US" w:eastAsia="pl-PL"/>
               </w:rPr>
-              <w:t xml:space="preserve">star </w:t>
-            </w:r>
-            <w:proofErr w:type="spellStart"/>
-            <w:r>
-              <w:rPr>
-                <w:rFonts w:ascii="Consolas" w:eastAsia="Times New Roman" w:hAnsi="Consolas" w:cs="Times New Roman"/>
-                <w:color w:val="3B3B3B"/>
-                <w:sz w:val="20"/>
-                <w:szCs w:val="20"/>
-                <w:lang w:val="en-US" w:eastAsia="pl-PL"/>
-              </w:rPr>
-              <w:t>wars</w:t>
-            </w:r>
-            <w:proofErr w:type="spellEnd"/>
+              <w:t>star wars</w:t>
+            </w:r>
           </w:p>
           <w:p>
             <w:pPr>
@@ -14187,7 +14749,6 @@
                 <w:lang w:val="en-US" w:eastAsia="pl-PL"/>
               </w:rPr>
             </w:pPr>
-            <w:proofErr w:type="spellStart"/>
             <w:r>
               <w:rPr>
                 <w:rFonts w:ascii="Consolas" w:eastAsia="Times New Roman" w:hAnsi="Consolas" w:cs="Times New Roman"/>
@@ -14196,31 +14757,8 @@
                 <w:szCs w:val="20"/>
                 <w:lang w:val="en-US" w:eastAsia="pl-PL"/>
               </w:rPr>
-              <w:t>typing</w:t>
-            </w:r>
-            <w:proofErr w:type="spellEnd"/>
-            <w:r>
-              <w:rPr>
-                <w:rFonts w:ascii="Consolas" w:eastAsia="Times New Roman" w:hAnsi="Consolas" w:cs="Times New Roman"/>
-                <w:color w:val="3B3B3B"/>
-                <w:sz w:val="20"/>
-                <w:szCs w:val="20"/>
-                <w:lang w:val="en-US" w:eastAsia="pl-PL"/>
-              </w:rPr>
-              <w:t xml:space="preserve"> </w:t>
-            </w:r>
-            <w:proofErr w:type="spellStart"/>
-            <w:r>
-              <w:rPr>
-                <w:rFonts w:ascii="Consolas" w:eastAsia="Times New Roman" w:hAnsi="Consolas" w:cs="Times New Roman"/>
-                <w:color w:val="3B3B3B"/>
-                <w:sz w:val="20"/>
-                <w:szCs w:val="20"/>
-                <w:lang w:val="en-US" w:eastAsia="pl-PL"/>
-              </w:rPr>
-              <w:t>people</w:t>
-            </w:r>
-            <w:proofErr w:type="spellEnd"/>
+              <w:t>typing people</w:t>
+            </w:r>
           </w:p>
           <w:p>
             <w:pPr>
@@ -14235,7 +14773,6 @@
                 <w:lang w:val="en-US" w:eastAsia="pl-PL"/>
               </w:rPr>
             </w:pPr>
-            <w:proofErr w:type="spellStart"/>
             <w:r>
               <w:rPr>
                 <w:rFonts w:ascii="Consolas" w:eastAsia="Times New Roman" w:hAnsi="Consolas" w:cs="Times New Roman"/>
@@ -14244,18 +14781,7 @@
                 <w:szCs w:val="20"/>
                 <w:lang w:val="en-US" w:eastAsia="pl-PL"/>
               </w:rPr>
-              <w:t>find</w:t>
-            </w:r>
-            <w:proofErr w:type="spellEnd"/>
-            <w:r>
-              <w:rPr>
-                <w:rFonts w:ascii="Consolas" w:eastAsia="Times New Roman" w:hAnsi="Consolas" w:cs="Times New Roman"/>
-                <w:color w:val="3B3B3B"/>
-                <w:sz w:val="20"/>
-                <w:szCs w:val="20"/>
-                <w:lang w:val="en-US" w:eastAsia="pl-PL"/>
-              </w:rPr>
-              <w:t xml:space="preserve"> one</w:t>
+              <w:t>find one</w:t>
             </w:r>
           </w:p>
           <w:p>
@@ -14292,39 +14818,19 @@
                 <w:color w:val="3B3B3B"/>
                 <w:sz w:val="20"/>
                 <w:szCs w:val="20"/>
+                <w:lang w:val="en-US"/>
               </w:rPr>
             </w:pPr>
-            <w:proofErr w:type="spellStart"/>
             <w:r>
               <w:rPr>
                 <w:rFonts w:ascii="Consolas" w:hAnsi="Consolas"/>
                 <w:color w:val="3B3B3B"/>
                 <w:sz w:val="20"/>
                 <w:szCs w:val="20"/>
-              </w:rPr>
-              <w:t>making</w:t>
-            </w:r>
-            <w:proofErr w:type="spellEnd"/>
-            <w:r>
-              <w:rPr>
-                <w:rFonts w:ascii="Consolas" w:hAnsi="Consolas"/>
-                <w:color w:val="3B3B3B"/>
-                <w:sz w:val="20"/>
-                <w:szCs w:val="20"/>
-              </w:rPr>
-              <w:t xml:space="preserve"> </w:t>
-            </w:r>
-            <w:proofErr w:type="spellStart"/>
-            <w:r>
-              <w:rPr>
-                <w:rFonts w:ascii="Consolas" w:hAnsi="Consolas"/>
-                <w:color w:val="3B3B3B"/>
-                <w:sz w:val="20"/>
-                <w:szCs w:val="20"/>
-              </w:rPr>
-              <w:t>friends</w:t>
-            </w:r>
-            <w:proofErr w:type="spellEnd"/>
+                <w:lang w:val="en-US"/>
+              </w:rPr>
+              <w:t>making friends</w:t>
+            </w:r>
           </w:p>
           <w:p>
             <w:pPr>
@@ -14386,9 +14892,11 @@
       <w:pPr>
         <w:pStyle w:val="Nagwek3"/>
       </w:pPr>
+      <w:bookmarkStart w:id="124" w:name="_Toc160136330"/>
       <w:r>
         <w:t>Dobór modeli</w:t>
       </w:r>
+      <w:bookmarkEnd w:id="124"/>
     </w:p>
     <w:p>
       <w:pPr>
@@ -14420,9 +14928,11 @@
       <w:pPr>
         <w:pStyle w:val="Nagwek2"/>
       </w:pPr>
+      <w:bookmarkStart w:id="125" w:name="_Toc160136331"/>
       <w:r>
         <w:t>Modelowanie z zastosowaniem głębokich sieci neuronowych</w:t>
       </w:r>
+      <w:bookmarkEnd w:id="125"/>
     </w:p>
     <w:p>
       <w:pPr>
@@ -14625,12 +15135,12 @@
       <w:pPr>
         <w:pStyle w:val="Nagwek1"/>
       </w:pPr>
-      <w:bookmarkStart w:id="110" w:name="_Toc160110815"/>
+      <w:bookmarkStart w:id="126" w:name="_Toc160136332"/>
       <w:r>
         <w:lastRenderedPageBreak/>
         <w:t>Wyniki</w:t>
       </w:r>
-      <w:bookmarkEnd w:id="110"/>
+      <w:bookmarkEnd w:id="126"/>
     </w:p>
     <w:p>
       <w:pPr>
@@ -14652,28 +15162,32 @@
           <w:szCs w:val="26"/>
         </w:rPr>
       </w:pPr>
-      <w:bookmarkStart w:id="111" w:name="_Toc156492668"/>
-      <w:bookmarkStart w:id="112" w:name="_Toc156747565"/>
-      <w:bookmarkStart w:id="113" w:name="_Toc159595871"/>
-      <w:bookmarkStart w:id="114" w:name="_Toc159846469"/>
-      <w:bookmarkStart w:id="115" w:name="_Toc159846506"/>
-      <w:bookmarkStart w:id="116" w:name="_Toc159866001"/>
-      <w:bookmarkStart w:id="117" w:name="_Toc159866059"/>
-      <w:bookmarkStart w:id="118" w:name="_Toc159938467"/>
-      <w:bookmarkStart w:id="119" w:name="_Toc160031341"/>
-      <w:bookmarkStart w:id="120" w:name="_Toc160031386"/>
-      <w:bookmarkStart w:id="121" w:name="_Toc160110816"/>
-      <w:bookmarkEnd w:id="111"/>
-      <w:bookmarkEnd w:id="112"/>
-      <w:bookmarkEnd w:id="113"/>
-      <w:bookmarkEnd w:id="114"/>
-      <w:bookmarkEnd w:id="115"/>
-      <w:bookmarkEnd w:id="116"/>
-      <w:bookmarkEnd w:id="117"/>
-      <w:bookmarkEnd w:id="118"/>
-      <w:bookmarkEnd w:id="119"/>
-      <w:bookmarkEnd w:id="120"/>
-      <w:bookmarkEnd w:id="121"/>
+      <w:bookmarkStart w:id="127" w:name="_Toc156492668"/>
+      <w:bookmarkStart w:id="128" w:name="_Toc156747565"/>
+      <w:bookmarkStart w:id="129" w:name="_Toc159595871"/>
+      <w:bookmarkStart w:id="130" w:name="_Toc159846469"/>
+      <w:bookmarkStart w:id="131" w:name="_Toc159846506"/>
+      <w:bookmarkStart w:id="132" w:name="_Toc159866001"/>
+      <w:bookmarkStart w:id="133" w:name="_Toc159866059"/>
+      <w:bookmarkStart w:id="134" w:name="_Toc159938467"/>
+      <w:bookmarkStart w:id="135" w:name="_Toc160031341"/>
+      <w:bookmarkStart w:id="136" w:name="_Toc160031386"/>
+      <w:bookmarkStart w:id="137" w:name="_Toc160110816"/>
+      <w:bookmarkStart w:id="138" w:name="_Toc160136279"/>
+      <w:bookmarkStart w:id="139" w:name="_Toc160136333"/>
+      <w:bookmarkEnd w:id="127"/>
+      <w:bookmarkEnd w:id="128"/>
+      <w:bookmarkEnd w:id="129"/>
+      <w:bookmarkEnd w:id="130"/>
+      <w:bookmarkEnd w:id="131"/>
+      <w:bookmarkEnd w:id="132"/>
+      <w:bookmarkEnd w:id="133"/>
+      <w:bookmarkEnd w:id="134"/>
+      <w:bookmarkEnd w:id="135"/>
+      <w:bookmarkEnd w:id="136"/>
+      <w:bookmarkEnd w:id="137"/>
+      <w:bookmarkEnd w:id="138"/>
+      <w:bookmarkEnd w:id="139"/>
     </w:p>
     <w:p>
       <w:pPr>
@@ -14695,28 +15209,32 @@
           <w:szCs w:val="26"/>
         </w:rPr>
       </w:pPr>
-      <w:bookmarkStart w:id="122" w:name="_Toc156492669"/>
-      <w:bookmarkStart w:id="123" w:name="_Toc156747566"/>
-      <w:bookmarkStart w:id="124" w:name="_Toc159595872"/>
-      <w:bookmarkStart w:id="125" w:name="_Toc159846470"/>
-      <w:bookmarkStart w:id="126" w:name="_Toc159846507"/>
-      <w:bookmarkStart w:id="127" w:name="_Toc159866002"/>
-      <w:bookmarkStart w:id="128" w:name="_Toc159866060"/>
-      <w:bookmarkStart w:id="129" w:name="_Toc159938468"/>
-      <w:bookmarkStart w:id="130" w:name="_Toc160031342"/>
-      <w:bookmarkStart w:id="131" w:name="_Toc160031387"/>
-      <w:bookmarkStart w:id="132" w:name="_Toc160110817"/>
-      <w:bookmarkEnd w:id="122"/>
-      <w:bookmarkEnd w:id="123"/>
-      <w:bookmarkEnd w:id="124"/>
-      <w:bookmarkEnd w:id="125"/>
-      <w:bookmarkEnd w:id="126"/>
-      <w:bookmarkEnd w:id="127"/>
-      <w:bookmarkEnd w:id="128"/>
-      <w:bookmarkEnd w:id="129"/>
-      <w:bookmarkEnd w:id="130"/>
-      <w:bookmarkEnd w:id="131"/>
-      <w:bookmarkEnd w:id="132"/>
+      <w:bookmarkStart w:id="140" w:name="_Toc156492669"/>
+      <w:bookmarkStart w:id="141" w:name="_Toc156747566"/>
+      <w:bookmarkStart w:id="142" w:name="_Toc159595872"/>
+      <w:bookmarkStart w:id="143" w:name="_Toc159846470"/>
+      <w:bookmarkStart w:id="144" w:name="_Toc159846507"/>
+      <w:bookmarkStart w:id="145" w:name="_Toc159866002"/>
+      <w:bookmarkStart w:id="146" w:name="_Toc159866060"/>
+      <w:bookmarkStart w:id="147" w:name="_Toc159938468"/>
+      <w:bookmarkStart w:id="148" w:name="_Toc160031342"/>
+      <w:bookmarkStart w:id="149" w:name="_Toc160031387"/>
+      <w:bookmarkStart w:id="150" w:name="_Toc160110817"/>
+      <w:bookmarkStart w:id="151" w:name="_Toc160136280"/>
+      <w:bookmarkStart w:id="152" w:name="_Toc160136334"/>
+      <w:bookmarkEnd w:id="140"/>
+      <w:bookmarkEnd w:id="141"/>
+      <w:bookmarkEnd w:id="142"/>
+      <w:bookmarkEnd w:id="143"/>
+      <w:bookmarkEnd w:id="144"/>
+      <w:bookmarkEnd w:id="145"/>
+      <w:bookmarkEnd w:id="146"/>
+      <w:bookmarkEnd w:id="147"/>
+      <w:bookmarkEnd w:id="148"/>
+      <w:bookmarkEnd w:id="149"/>
+      <w:bookmarkEnd w:id="150"/>
+      <w:bookmarkEnd w:id="151"/>
+      <w:bookmarkEnd w:id="152"/>
     </w:p>
     <w:p>
       <w:pPr>
@@ -14738,28 +15256,32 @@
           <w:szCs w:val="26"/>
         </w:rPr>
       </w:pPr>
-      <w:bookmarkStart w:id="133" w:name="_Toc156492670"/>
-      <w:bookmarkStart w:id="134" w:name="_Toc156747567"/>
-      <w:bookmarkStart w:id="135" w:name="_Toc159595873"/>
-      <w:bookmarkStart w:id="136" w:name="_Toc159846471"/>
-      <w:bookmarkStart w:id="137" w:name="_Toc159846508"/>
-      <w:bookmarkStart w:id="138" w:name="_Toc159866003"/>
-      <w:bookmarkStart w:id="139" w:name="_Toc159866061"/>
-      <w:bookmarkStart w:id="140" w:name="_Toc159938469"/>
-      <w:bookmarkStart w:id="141" w:name="_Toc160031343"/>
-      <w:bookmarkStart w:id="142" w:name="_Toc160031388"/>
-      <w:bookmarkStart w:id="143" w:name="_Toc160110818"/>
-      <w:bookmarkEnd w:id="133"/>
-      <w:bookmarkEnd w:id="134"/>
-      <w:bookmarkEnd w:id="135"/>
-      <w:bookmarkEnd w:id="136"/>
-      <w:bookmarkEnd w:id="137"/>
-      <w:bookmarkEnd w:id="138"/>
-      <w:bookmarkEnd w:id="139"/>
-      <w:bookmarkEnd w:id="140"/>
-      <w:bookmarkEnd w:id="141"/>
-      <w:bookmarkEnd w:id="142"/>
-      <w:bookmarkEnd w:id="143"/>
+      <w:bookmarkStart w:id="153" w:name="_Toc156492670"/>
+      <w:bookmarkStart w:id="154" w:name="_Toc156747567"/>
+      <w:bookmarkStart w:id="155" w:name="_Toc159595873"/>
+      <w:bookmarkStart w:id="156" w:name="_Toc159846471"/>
+      <w:bookmarkStart w:id="157" w:name="_Toc159846508"/>
+      <w:bookmarkStart w:id="158" w:name="_Toc159866003"/>
+      <w:bookmarkStart w:id="159" w:name="_Toc159866061"/>
+      <w:bookmarkStart w:id="160" w:name="_Toc159938469"/>
+      <w:bookmarkStart w:id="161" w:name="_Toc160031343"/>
+      <w:bookmarkStart w:id="162" w:name="_Toc160031388"/>
+      <w:bookmarkStart w:id="163" w:name="_Toc160110818"/>
+      <w:bookmarkStart w:id="164" w:name="_Toc160136281"/>
+      <w:bookmarkStart w:id="165" w:name="_Toc160136335"/>
+      <w:bookmarkEnd w:id="153"/>
+      <w:bookmarkEnd w:id="154"/>
+      <w:bookmarkEnd w:id="155"/>
+      <w:bookmarkEnd w:id="156"/>
+      <w:bookmarkEnd w:id="157"/>
+      <w:bookmarkEnd w:id="158"/>
+      <w:bookmarkEnd w:id="159"/>
+      <w:bookmarkEnd w:id="160"/>
+      <w:bookmarkEnd w:id="161"/>
+      <w:bookmarkEnd w:id="162"/>
+      <w:bookmarkEnd w:id="163"/>
+      <w:bookmarkEnd w:id="164"/>
+      <w:bookmarkEnd w:id="165"/>
     </w:p>
     <w:p>
       <w:pPr>
@@ -14781,197 +15303,20 @@
           <w:szCs w:val="26"/>
         </w:rPr>
       </w:pPr>
-      <w:bookmarkStart w:id="144" w:name="_Toc156492671"/>
-      <w:bookmarkStart w:id="145" w:name="_Toc156747568"/>
-      <w:bookmarkStart w:id="146" w:name="_Toc159595874"/>
-      <w:bookmarkStart w:id="147" w:name="_Toc159846472"/>
-      <w:bookmarkStart w:id="148" w:name="_Toc159846509"/>
-      <w:bookmarkStart w:id="149" w:name="_Toc159866004"/>
-      <w:bookmarkStart w:id="150" w:name="_Toc159866062"/>
-      <w:bookmarkStart w:id="151" w:name="_Toc159938470"/>
-      <w:bookmarkStart w:id="152" w:name="_Toc160031344"/>
-      <w:bookmarkStart w:id="153" w:name="_Toc160031389"/>
-      <w:bookmarkStart w:id="154" w:name="_Toc160110819"/>
-      <w:bookmarkEnd w:id="144"/>
-      <w:bookmarkEnd w:id="145"/>
-      <w:bookmarkEnd w:id="146"/>
-      <w:bookmarkEnd w:id="147"/>
-      <w:bookmarkEnd w:id="148"/>
-      <w:bookmarkEnd w:id="149"/>
-      <w:bookmarkEnd w:id="150"/>
-      <w:bookmarkEnd w:id="151"/>
-      <w:bookmarkEnd w:id="152"/>
-      <w:bookmarkEnd w:id="153"/>
-      <w:bookmarkEnd w:id="154"/>
-    </w:p>
-    <w:p>
-      <w:pPr>
-        <w:rPr>
-          <w:color w:val="FF0000"/>
-        </w:rPr>
-      </w:pPr>
-    </w:p>
-    <w:p>
-      <w:pPr>
-        <w:rPr>
-          <w:color w:val="FF0000"/>
-        </w:rPr>
-      </w:pPr>
-      <w:r>
-        <w:rPr>
-          <w:color w:val="FF0000"/>
-        </w:rPr>
-        <w:t>D</w:t>
-      </w:r>
-      <w:r>
-        <w:rPr>
-          <w:color w:val="FF0000"/>
-        </w:rPr>
-        <w:t>odać</w:t>
-      </w:r>
-    </w:p>
-    <w:p>
-      <w:pPr>
-        <w:rPr>
-          <w:color w:val="FF0000"/>
-        </w:rPr>
-      </w:pPr>
-      <w:r>
-        <w:rPr>
-          <w:color w:val="FF0000"/>
-        </w:rPr>
-        <w:t xml:space="preserve">[Jak poradziły sobie moje architektury, co było skuteczne, </w:t>
-      </w:r>
-      <w:r>
-        <w:rPr>
-          <w:color w:val="FF0000"/>
-        </w:rPr>
-        <w:t xml:space="preserve">a co nie (dlaczego?), </w:t>
-      </w:r>
-      <w:r>
-        <w:rPr>
-          <w:color w:val="FF0000"/>
-        </w:rPr>
-        <w:t xml:space="preserve">ewentualne porównanie do innych </w:t>
-      </w:r>
-      <w:proofErr w:type="spellStart"/>
-      <w:r>
-        <w:rPr>
-          <w:color w:val="FF0000"/>
-        </w:rPr>
-        <w:t>architektur</w:t>
-      </w:r>
-      <w:proofErr w:type="spellEnd"/>
-      <w:r>
-        <w:rPr>
-          <w:color w:val="FF0000"/>
-        </w:rPr>
-        <w:t>. Czasy treningów.</w:t>
-      </w:r>
-      <w:r>
-        <w:rPr>
-          <w:color w:val="FF0000"/>
-        </w:rPr>
-        <w:t>]</w:t>
-      </w:r>
-    </w:p>
-    <w:p>
-      <w:pPr>
-        <w:pStyle w:val="Nagwek1"/>
-        <w:numPr>
-          <w:ilvl w:val="0"/>
-          <w:numId w:val="0"/>
-        </w:numPr>
-      </w:pPr>
-      <w:r>
-        <w:br w:type="page"/>
-      </w:r>
-    </w:p>
-    <w:p>
-      <w:pPr>
-        <w:pStyle w:val="Nagwek1"/>
-      </w:pPr>
-      <w:bookmarkStart w:id="155" w:name="_Toc160110820"/>
-      <w:r>
-        <w:lastRenderedPageBreak/>
-        <w:t>Podsumowanie</w:t>
-      </w:r>
-      <w:bookmarkEnd w:id="155"/>
-    </w:p>
-    <w:p>
-      <w:pPr>
-        <w:pStyle w:val="Akapitzlist"/>
-        <w:keepNext/>
-        <w:keepLines/>
-        <w:numPr>
-          <w:ilvl w:val="0"/>
-          <w:numId w:val="11"/>
-        </w:numPr>
-        <w:spacing w:before="360" w:after="360"/>
-        <w:contextualSpacing w:val="0"/>
-        <w:outlineLvl w:val="1"/>
-        <w:rPr>
-          <w:rFonts w:eastAsiaTheme="majorEastAsia" w:cstheme="majorBidi"/>
-          <w:b/>
-          <w:vanish/>
-          <w:sz w:val="28"/>
-          <w:szCs w:val="26"/>
-        </w:rPr>
-      </w:pPr>
-      <w:bookmarkStart w:id="156" w:name="_Toc156492673"/>
-      <w:bookmarkStart w:id="157" w:name="_Toc156747570"/>
-      <w:bookmarkStart w:id="158" w:name="_Toc159595876"/>
-      <w:bookmarkStart w:id="159" w:name="_Toc159846474"/>
-      <w:bookmarkStart w:id="160" w:name="_Toc159846511"/>
-      <w:bookmarkStart w:id="161" w:name="_Toc159866006"/>
-      <w:bookmarkStart w:id="162" w:name="_Toc159866064"/>
-      <w:bookmarkStart w:id="163" w:name="_Toc159938472"/>
-      <w:bookmarkStart w:id="164" w:name="_Toc160031346"/>
-      <w:bookmarkStart w:id="165" w:name="_Toc160031391"/>
-      <w:bookmarkStart w:id="166" w:name="_Toc160110821"/>
-      <w:bookmarkEnd w:id="156"/>
-      <w:bookmarkEnd w:id="157"/>
-      <w:bookmarkEnd w:id="158"/>
-      <w:bookmarkEnd w:id="159"/>
-      <w:bookmarkEnd w:id="160"/>
-      <w:bookmarkEnd w:id="161"/>
-      <w:bookmarkEnd w:id="162"/>
-      <w:bookmarkEnd w:id="163"/>
-      <w:bookmarkEnd w:id="164"/>
-      <w:bookmarkEnd w:id="165"/>
+      <w:bookmarkStart w:id="166" w:name="_Toc156492671"/>
+      <w:bookmarkStart w:id="167" w:name="_Toc156747568"/>
+      <w:bookmarkStart w:id="168" w:name="_Toc159595874"/>
+      <w:bookmarkStart w:id="169" w:name="_Toc159846472"/>
+      <w:bookmarkStart w:id="170" w:name="_Toc159846509"/>
+      <w:bookmarkStart w:id="171" w:name="_Toc159866004"/>
+      <w:bookmarkStart w:id="172" w:name="_Toc159866062"/>
+      <w:bookmarkStart w:id="173" w:name="_Toc159938470"/>
+      <w:bookmarkStart w:id="174" w:name="_Toc160031344"/>
+      <w:bookmarkStart w:id="175" w:name="_Toc160031389"/>
+      <w:bookmarkStart w:id="176" w:name="_Toc160110819"/>
+      <w:bookmarkStart w:id="177" w:name="_Toc160136282"/>
+      <w:bookmarkStart w:id="178" w:name="_Toc160136336"/>
       <w:bookmarkEnd w:id="166"/>
-    </w:p>
-    <w:p>
-      <w:pPr>
-        <w:pStyle w:val="Akapitzlist"/>
-        <w:keepNext/>
-        <w:keepLines/>
-        <w:numPr>
-          <w:ilvl w:val="0"/>
-          <w:numId w:val="11"/>
-        </w:numPr>
-        <w:spacing w:before="360" w:after="360"/>
-        <w:contextualSpacing w:val="0"/>
-        <w:outlineLvl w:val="1"/>
-        <w:rPr>
-          <w:rFonts w:eastAsiaTheme="majorEastAsia" w:cstheme="majorBidi"/>
-          <w:b/>
-          <w:vanish/>
-          <w:sz w:val="28"/>
-          <w:szCs w:val="26"/>
-        </w:rPr>
-      </w:pPr>
-      <w:bookmarkStart w:id="167" w:name="_Toc156492674"/>
-      <w:bookmarkStart w:id="168" w:name="_Toc156747571"/>
-      <w:bookmarkStart w:id="169" w:name="_Toc159595877"/>
-      <w:bookmarkStart w:id="170" w:name="_Toc159846475"/>
-      <w:bookmarkStart w:id="171" w:name="_Toc159846512"/>
-      <w:bookmarkStart w:id="172" w:name="_Toc159866007"/>
-      <w:bookmarkStart w:id="173" w:name="_Toc159866065"/>
-      <w:bookmarkStart w:id="174" w:name="_Toc159938473"/>
-      <w:bookmarkStart w:id="175" w:name="_Toc160031347"/>
-      <w:bookmarkStart w:id="176" w:name="_Toc160031392"/>
-      <w:bookmarkStart w:id="177" w:name="_Toc160110822"/>
       <w:bookmarkEnd w:id="167"/>
       <w:bookmarkEnd w:id="168"/>
       <w:bookmarkEnd w:id="169"/>
@@ -14983,6 +15328,101 @@
       <w:bookmarkEnd w:id="175"/>
       <w:bookmarkEnd w:id="176"/>
       <w:bookmarkEnd w:id="177"/>
+      <w:bookmarkEnd w:id="178"/>
+    </w:p>
+    <w:p>
+      <w:pPr>
+        <w:rPr>
+          <w:color w:val="FF0000"/>
+        </w:rPr>
+      </w:pPr>
+    </w:p>
+    <w:p>
+      <w:pPr>
+        <w:rPr>
+          <w:color w:val="FF0000"/>
+        </w:rPr>
+      </w:pPr>
+      <w:r>
+        <w:rPr>
+          <w:color w:val="FF0000"/>
+        </w:rPr>
+        <w:t>D</w:t>
+      </w:r>
+      <w:r>
+        <w:rPr>
+          <w:color w:val="FF0000"/>
+        </w:rPr>
+        <w:t>odać</w:t>
+      </w:r>
+    </w:p>
+    <w:p>
+      <w:pPr>
+        <w:rPr>
+          <w:color w:val="FF0000"/>
+        </w:rPr>
+      </w:pPr>
+      <w:r>
+        <w:rPr>
+          <w:color w:val="FF0000"/>
+        </w:rPr>
+        <w:t xml:space="preserve">[Jak poradziły sobie moje architektury, co było skuteczne, </w:t>
+      </w:r>
+      <w:r>
+        <w:rPr>
+          <w:color w:val="FF0000"/>
+        </w:rPr>
+        <w:t xml:space="preserve">a co nie (dlaczego?), </w:t>
+      </w:r>
+      <w:r>
+        <w:rPr>
+          <w:color w:val="FF0000"/>
+        </w:rPr>
+        <w:t xml:space="preserve">ewentualne porównanie do innych </w:t>
+      </w:r>
+      <w:proofErr w:type="spellStart"/>
+      <w:r>
+        <w:rPr>
+          <w:color w:val="FF0000"/>
+        </w:rPr>
+        <w:t>architektur</w:t>
+      </w:r>
+      <w:proofErr w:type="spellEnd"/>
+      <w:r>
+        <w:rPr>
+          <w:color w:val="FF0000"/>
+        </w:rPr>
+        <w:t>. Czasy treningów.</w:t>
+      </w:r>
+      <w:r>
+        <w:rPr>
+          <w:color w:val="FF0000"/>
+        </w:rPr>
+        <w:t>]</w:t>
+      </w:r>
+    </w:p>
+    <w:p>
+      <w:pPr>
+        <w:pStyle w:val="Nagwek1"/>
+        <w:numPr>
+          <w:ilvl w:val="0"/>
+          <w:numId w:val="0"/>
+        </w:numPr>
+      </w:pPr>
+      <w:r>
+        <w:br w:type="page"/>
+      </w:r>
+    </w:p>
+    <w:p>
+      <w:pPr>
+        <w:pStyle w:val="Nagwek1"/>
+      </w:pPr>
+      <w:bookmarkStart w:id="179" w:name="_Toc160136337"/>
+      <w:r>
+        <w:lastRenderedPageBreak/>
+        <w:t>Podsumowanie</w:t>
+      </w:r>
+      <w:bookmarkEnd w:id="179"/>
     </w:p>
     <w:p>
       <w:pPr>
@@ -15004,19 +15444,19 @@
           <w:szCs w:val="26"/>
         </w:rPr>
       </w:pPr>
-      <w:bookmarkStart w:id="178" w:name="_Toc156492675"/>
-      <w:bookmarkStart w:id="179" w:name="_Toc156747572"/>
-      <w:bookmarkStart w:id="180" w:name="_Toc159595878"/>
-      <w:bookmarkStart w:id="181" w:name="_Toc159846476"/>
-      <w:bookmarkStart w:id="182" w:name="_Toc159846513"/>
-      <w:bookmarkStart w:id="183" w:name="_Toc159866008"/>
-      <w:bookmarkStart w:id="184" w:name="_Toc159866066"/>
-      <w:bookmarkStart w:id="185" w:name="_Toc159938474"/>
-      <w:bookmarkStart w:id="186" w:name="_Toc160031348"/>
-      <w:bookmarkStart w:id="187" w:name="_Toc160031393"/>
-      <w:bookmarkStart w:id="188" w:name="_Toc160110823"/>
-      <w:bookmarkEnd w:id="178"/>
-      <w:bookmarkEnd w:id="179"/>
+      <w:bookmarkStart w:id="180" w:name="_Toc156492673"/>
+      <w:bookmarkStart w:id="181" w:name="_Toc156747570"/>
+      <w:bookmarkStart w:id="182" w:name="_Toc159595876"/>
+      <w:bookmarkStart w:id="183" w:name="_Toc159846474"/>
+      <w:bookmarkStart w:id="184" w:name="_Toc159846511"/>
+      <w:bookmarkStart w:id="185" w:name="_Toc159866006"/>
+      <w:bookmarkStart w:id="186" w:name="_Toc159866064"/>
+      <w:bookmarkStart w:id="187" w:name="_Toc159938472"/>
+      <w:bookmarkStart w:id="188" w:name="_Toc160031346"/>
+      <w:bookmarkStart w:id="189" w:name="_Toc160031391"/>
+      <w:bookmarkStart w:id="190" w:name="_Toc160110821"/>
+      <w:bookmarkStart w:id="191" w:name="_Toc160136284"/>
+      <w:bookmarkStart w:id="192" w:name="_Toc160136338"/>
       <w:bookmarkEnd w:id="180"/>
       <w:bookmarkEnd w:id="181"/>
       <w:bookmarkEnd w:id="182"/>
@@ -15026,6 +15466,104 @@
       <w:bookmarkEnd w:id="186"/>
       <w:bookmarkEnd w:id="187"/>
       <w:bookmarkEnd w:id="188"/>
+      <w:bookmarkEnd w:id="189"/>
+      <w:bookmarkEnd w:id="190"/>
+      <w:bookmarkEnd w:id="191"/>
+      <w:bookmarkEnd w:id="192"/>
+    </w:p>
+    <w:p>
+      <w:pPr>
+        <w:pStyle w:val="Akapitzlist"/>
+        <w:keepNext/>
+        <w:keepLines/>
+        <w:numPr>
+          <w:ilvl w:val="0"/>
+          <w:numId w:val="11"/>
+        </w:numPr>
+        <w:spacing w:before="360" w:after="360"/>
+        <w:contextualSpacing w:val="0"/>
+        <w:outlineLvl w:val="1"/>
+        <w:rPr>
+          <w:rFonts w:eastAsiaTheme="majorEastAsia" w:cstheme="majorBidi"/>
+          <w:b/>
+          <w:vanish/>
+          <w:sz w:val="28"/>
+          <w:szCs w:val="26"/>
+        </w:rPr>
+      </w:pPr>
+      <w:bookmarkStart w:id="193" w:name="_Toc156492674"/>
+      <w:bookmarkStart w:id="194" w:name="_Toc156747571"/>
+      <w:bookmarkStart w:id="195" w:name="_Toc159595877"/>
+      <w:bookmarkStart w:id="196" w:name="_Toc159846475"/>
+      <w:bookmarkStart w:id="197" w:name="_Toc159846512"/>
+      <w:bookmarkStart w:id="198" w:name="_Toc159866007"/>
+      <w:bookmarkStart w:id="199" w:name="_Toc159866065"/>
+      <w:bookmarkStart w:id="200" w:name="_Toc159938473"/>
+      <w:bookmarkStart w:id="201" w:name="_Toc160031347"/>
+      <w:bookmarkStart w:id="202" w:name="_Toc160031392"/>
+      <w:bookmarkStart w:id="203" w:name="_Toc160110822"/>
+      <w:bookmarkStart w:id="204" w:name="_Toc160136285"/>
+      <w:bookmarkStart w:id="205" w:name="_Toc160136339"/>
+      <w:bookmarkEnd w:id="193"/>
+      <w:bookmarkEnd w:id="194"/>
+      <w:bookmarkEnd w:id="195"/>
+      <w:bookmarkEnd w:id="196"/>
+      <w:bookmarkEnd w:id="197"/>
+      <w:bookmarkEnd w:id="198"/>
+      <w:bookmarkEnd w:id="199"/>
+      <w:bookmarkEnd w:id="200"/>
+      <w:bookmarkEnd w:id="201"/>
+      <w:bookmarkEnd w:id="202"/>
+      <w:bookmarkEnd w:id="203"/>
+      <w:bookmarkEnd w:id="204"/>
+      <w:bookmarkEnd w:id="205"/>
+    </w:p>
+    <w:p>
+      <w:pPr>
+        <w:pStyle w:val="Akapitzlist"/>
+        <w:keepNext/>
+        <w:keepLines/>
+        <w:numPr>
+          <w:ilvl w:val="0"/>
+          <w:numId w:val="11"/>
+        </w:numPr>
+        <w:spacing w:before="360" w:after="360"/>
+        <w:contextualSpacing w:val="0"/>
+        <w:outlineLvl w:val="1"/>
+        <w:rPr>
+          <w:rFonts w:eastAsiaTheme="majorEastAsia" w:cstheme="majorBidi"/>
+          <w:b/>
+          <w:vanish/>
+          <w:sz w:val="28"/>
+          <w:szCs w:val="26"/>
+        </w:rPr>
+      </w:pPr>
+      <w:bookmarkStart w:id="206" w:name="_Toc156492675"/>
+      <w:bookmarkStart w:id="207" w:name="_Toc156747572"/>
+      <w:bookmarkStart w:id="208" w:name="_Toc159595878"/>
+      <w:bookmarkStart w:id="209" w:name="_Toc159846476"/>
+      <w:bookmarkStart w:id="210" w:name="_Toc159846513"/>
+      <w:bookmarkStart w:id="211" w:name="_Toc159866008"/>
+      <w:bookmarkStart w:id="212" w:name="_Toc159866066"/>
+      <w:bookmarkStart w:id="213" w:name="_Toc159938474"/>
+      <w:bookmarkStart w:id="214" w:name="_Toc160031348"/>
+      <w:bookmarkStart w:id="215" w:name="_Toc160031393"/>
+      <w:bookmarkStart w:id="216" w:name="_Toc160110823"/>
+      <w:bookmarkStart w:id="217" w:name="_Toc160136286"/>
+      <w:bookmarkStart w:id="218" w:name="_Toc160136340"/>
+      <w:bookmarkEnd w:id="206"/>
+      <w:bookmarkEnd w:id="207"/>
+      <w:bookmarkEnd w:id="208"/>
+      <w:bookmarkEnd w:id="209"/>
+      <w:bookmarkEnd w:id="210"/>
+      <w:bookmarkEnd w:id="211"/>
+      <w:bookmarkEnd w:id="212"/>
+      <w:bookmarkEnd w:id="213"/>
+      <w:bookmarkEnd w:id="214"/>
+      <w:bookmarkEnd w:id="215"/>
+      <w:bookmarkEnd w:id="216"/>
+      <w:bookmarkEnd w:id="217"/>
+      <w:bookmarkEnd w:id="218"/>
     </w:p>
     <w:p>
       <w:pPr>
@@ -15047,28 +15585,32 @@
           <w:szCs w:val="26"/>
         </w:rPr>
       </w:pPr>
-      <w:bookmarkStart w:id="189" w:name="_Toc156492676"/>
-      <w:bookmarkStart w:id="190" w:name="_Toc156747573"/>
-      <w:bookmarkStart w:id="191" w:name="_Toc159595879"/>
-      <w:bookmarkStart w:id="192" w:name="_Toc159846477"/>
-      <w:bookmarkStart w:id="193" w:name="_Toc159846514"/>
-      <w:bookmarkStart w:id="194" w:name="_Toc159866009"/>
-      <w:bookmarkStart w:id="195" w:name="_Toc159866067"/>
-      <w:bookmarkStart w:id="196" w:name="_Toc159938475"/>
-      <w:bookmarkStart w:id="197" w:name="_Toc160031349"/>
-      <w:bookmarkStart w:id="198" w:name="_Toc160031394"/>
-      <w:bookmarkStart w:id="199" w:name="_Toc160110824"/>
-      <w:bookmarkEnd w:id="189"/>
-      <w:bookmarkEnd w:id="190"/>
-      <w:bookmarkEnd w:id="191"/>
-      <w:bookmarkEnd w:id="192"/>
-      <w:bookmarkEnd w:id="193"/>
-      <w:bookmarkEnd w:id="194"/>
-      <w:bookmarkEnd w:id="195"/>
-      <w:bookmarkEnd w:id="196"/>
-      <w:bookmarkEnd w:id="197"/>
-      <w:bookmarkEnd w:id="198"/>
-      <w:bookmarkEnd w:id="199"/>
+      <w:bookmarkStart w:id="219" w:name="_Toc156492676"/>
+      <w:bookmarkStart w:id="220" w:name="_Toc156747573"/>
+      <w:bookmarkStart w:id="221" w:name="_Toc159595879"/>
+      <w:bookmarkStart w:id="222" w:name="_Toc159846477"/>
+      <w:bookmarkStart w:id="223" w:name="_Toc159846514"/>
+      <w:bookmarkStart w:id="224" w:name="_Toc159866009"/>
+      <w:bookmarkStart w:id="225" w:name="_Toc159866067"/>
+      <w:bookmarkStart w:id="226" w:name="_Toc159938475"/>
+      <w:bookmarkStart w:id="227" w:name="_Toc160031349"/>
+      <w:bookmarkStart w:id="228" w:name="_Toc160031394"/>
+      <w:bookmarkStart w:id="229" w:name="_Toc160110824"/>
+      <w:bookmarkStart w:id="230" w:name="_Toc160136287"/>
+      <w:bookmarkStart w:id="231" w:name="_Toc160136341"/>
+      <w:bookmarkEnd w:id="219"/>
+      <w:bookmarkEnd w:id="220"/>
+      <w:bookmarkEnd w:id="221"/>
+      <w:bookmarkEnd w:id="222"/>
+      <w:bookmarkEnd w:id="223"/>
+      <w:bookmarkEnd w:id="224"/>
+      <w:bookmarkEnd w:id="225"/>
+      <w:bookmarkEnd w:id="226"/>
+      <w:bookmarkEnd w:id="227"/>
+      <w:bookmarkEnd w:id="228"/>
+      <w:bookmarkEnd w:id="229"/>
+      <w:bookmarkEnd w:id="230"/>
+      <w:bookmarkEnd w:id="231"/>
     </w:p>
     <w:p>
       <w:pPr>
@@ -15168,12 +15710,12 @@
         </w:numPr>
         <w:ind w:left="432" w:hanging="432"/>
       </w:pPr>
-      <w:bookmarkStart w:id="200" w:name="_Toc160110825"/>
+      <w:bookmarkStart w:id="232" w:name="_Toc160136342"/>
       <w:r>
         <w:lastRenderedPageBreak/>
         <w:t>Spis tabel</w:t>
       </w:r>
-      <w:bookmarkEnd w:id="200"/>
+      <w:bookmarkEnd w:id="232"/>
     </w:p>
     <w:p>
       <w:pPr>
@@ -15221,7 +15763,7 @@
         <w:rPr>
           <w:noProof/>
         </w:rPr>
-        <w:instrText xml:space="preserve"> PAGEREF _Toc160110845 \h </w:instrText>
+        <w:instrText xml:space="preserve"> PAGEREF _Toc160136351 \h </w:instrText>
       </w:r>
       <w:r>
         <w:rPr>
@@ -15284,7 +15826,7 @@
         <w:rPr>
           <w:noProof/>
         </w:rPr>
-        <w:instrText xml:space="preserve"> PAGEREF _Toc160110846 \h </w:instrText>
+        <w:instrText xml:space="preserve"> PAGEREF _Toc160136352 \h </w:instrText>
       </w:r>
       <w:r>
         <w:rPr>
@@ -15301,7 +15843,7 @@
         <w:rPr>
           <w:noProof/>
         </w:rPr>
-        <w:t>24</w:t>
+        <w:t>25</w:t>
       </w:r>
       <w:r>
         <w:rPr>
@@ -15347,7 +15889,7 @@
         <w:rPr>
           <w:noProof/>
         </w:rPr>
-        <w:instrText xml:space="preserve"> PAGEREF _Toc160110847 \h </w:instrText>
+        <w:instrText xml:space="preserve"> PAGEREF _Toc160136353 \h </w:instrText>
       </w:r>
       <w:r>
         <w:rPr>
@@ -15364,7 +15906,133 @@
         <w:rPr>
           <w:noProof/>
         </w:rPr>
-        <w:t>24</w:t>
+        <w:t>25</w:t>
+      </w:r>
+      <w:r>
+        <w:rPr>
+          <w:noProof/>
+        </w:rPr>
+        <w:fldChar w:fldCharType="end"/>
+      </w:r>
+    </w:p>
+    <w:p>
+      <w:pPr>
+        <w:pStyle w:val="Spisilustracji"/>
+        <w:tabs>
+          <w:tab w:val="right" w:leader="dot" w:pos="9061"/>
+        </w:tabs>
+        <w:rPr>
+          <w:rFonts w:asciiTheme="minorHAnsi" w:eastAsiaTheme="minorEastAsia" w:hAnsiTheme="minorHAnsi"/>
+          <w:noProof/>
+          <w:kern w:val="2"/>
+          <w:szCs w:val="24"/>
+          <w:lang w:eastAsia="pl-PL"/>
+          <w14:ligatures w14:val="standardContextual"/>
+        </w:rPr>
+      </w:pPr>
+      <w:r>
+        <w:rPr>
+          <w:noProof/>
+        </w:rPr>
+        <w:t>Tabela 4 – Przykłady oznaczania charakterystycznych elementów w próbkach (Źródło: opracowanie własne)</w:t>
+      </w:r>
+      <w:r>
+        <w:rPr>
+          <w:noProof/>
+        </w:rPr>
+        <w:tab/>
+      </w:r>
+      <w:r>
+        <w:rPr>
+          <w:noProof/>
+        </w:rPr>
+        <w:fldChar w:fldCharType="begin"/>
+      </w:r>
+      <w:r>
+        <w:rPr>
+          <w:noProof/>
+        </w:rPr>
+        <w:instrText xml:space="preserve"> PAGEREF _Toc160136354 \h </w:instrText>
+      </w:r>
+      <w:r>
+        <w:rPr>
+          <w:noProof/>
+        </w:rPr>
+      </w:r>
+      <w:r>
+        <w:rPr>
+          <w:noProof/>
+        </w:rPr>
+        <w:fldChar w:fldCharType="separate"/>
+      </w:r>
+      <w:r>
+        <w:rPr>
+          <w:noProof/>
+        </w:rPr>
+        <w:t>26</w:t>
+      </w:r>
+      <w:r>
+        <w:rPr>
+          <w:noProof/>
+        </w:rPr>
+        <w:fldChar w:fldCharType="end"/>
+      </w:r>
+    </w:p>
+    <w:p>
+      <w:pPr>
+        <w:pStyle w:val="Spisilustracji"/>
+        <w:tabs>
+          <w:tab w:val="right" w:leader="dot" w:pos="9061"/>
+        </w:tabs>
+        <w:rPr>
+          <w:rFonts w:asciiTheme="minorHAnsi" w:eastAsiaTheme="minorEastAsia" w:hAnsiTheme="minorHAnsi"/>
+          <w:noProof/>
+          <w:kern w:val="2"/>
+          <w:szCs w:val="24"/>
+          <w:lang w:eastAsia="pl-PL"/>
+          <w14:ligatures w14:val="standardContextual"/>
+        </w:rPr>
+      </w:pPr>
+      <w:r>
+        <w:rPr>
+          <w:noProof/>
+        </w:rPr>
+        <w:t>Tabela 5 – Przykładowe rekordy słownika w zależności od numeru próby (Źródło: opracowanie własne)</w:t>
+      </w:r>
+      <w:r>
+        <w:rPr>
+          <w:noProof/>
+        </w:rPr>
+        <w:tab/>
+      </w:r>
+      <w:r>
+        <w:rPr>
+          <w:noProof/>
+        </w:rPr>
+        <w:fldChar w:fldCharType="begin"/>
+      </w:r>
+      <w:r>
+        <w:rPr>
+          <w:noProof/>
+        </w:rPr>
+        <w:instrText xml:space="preserve"> PAGEREF _Toc160136355 \h </w:instrText>
+      </w:r>
+      <w:r>
+        <w:rPr>
+          <w:noProof/>
+        </w:rPr>
+      </w:r>
+      <w:r>
+        <w:rPr>
+          <w:noProof/>
+        </w:rPr>
+        <w:fldChar w:fldCharType="separate"/>
+      </w:r>
+      <w:r>
+        <w:rPr>
+          <w:noProof/>
+        </w:rPr>
+        <w:t>29</w:t>
       </w:r>
       <w:r>
         <w:rPr>
@@ -15411,12 +16079,12 @@
         </w:numPr>
         <w:ind w:left="432" w:hanging="432"/>
       </w:pPr>
-      <w:bookmarkStart w:id="201" w:name="_Toc160110826"/>
+      <w:bookmarkStart w:id="233" w:name="_Toc160136343"/>
       <w:r>
         <w:lastRenderedPageBreak/>
         <w:t>Spis rysunków</w:t>
       </w:r>
-      <w:bookmarkEnd w:id="201"/>
+      <w:bookmarkEnd w:id="233"/>
     </w:p>
     <w:p>
       <w:pPr>
@@ -15473,7 +16141,7 @@
         <w:rPr>
           <w:noProof/>
         </w:rPr>
-        <w:instrText xml:space="preserve"> PAGEREF _Toc160110856 \h </w:instrText>
+        <w:instrText xml:space="preserve"> PAGEREF _Toc160136356 \h </w:instrText>
       </w:r>
       <w:r>
         <w:rPr>
@@ -15550,7 +16218,7 @@
         <w:rPr>
           <w:noProof/>
         </w:rPr>
-        <w:instrText xml:space="preserve"> PAGEREF _Toc160110857 \h </w:instrText>
+        <w:instrText xml:space="preserve"> PAGEREF _Toc160136357 \h </w:instrText>
       </w:r>
       <w:r>
         <w:rPr>
@@ -15596,34 +16264,27 @@
           <w:noProof/>
           <w:lang w:val="en-US"/>
         </w:rPr>
-        <w:t xml:space="preserve">Rys. </w:t>
+        <w:t>Rys. 3 - Wizualizacja architektur mechanizmu Attention (Źródło: Ashish Vaswani i in., Attention Is All You Need”, 31st Conference on Neural Information Processing Systems (NIPS 2017), Long Beach, CA, USA, 2023)</w:t>
       </w:r>
       <w:r>
         <w:rPr>
           <w:noProof/>
           <w:lang w:val="en-US"/>
         </w:rPr>
-        <w:t>3 - Wizualizacja architektur mechanizmu Attention (Źródło: Ashish Vaswani i in., Attention Is All You Need”, 31st Conference on Neural Information Processing Systems (NIPS 2017), Long Beach, CA, USA, 2023)</w:t>
+        <w:tab/>
+      </w:r>
+      <w:r>
+        <w:rPr>
+          <w:noProof/>
+        </w:rPr>
+        <w:fldChar w:fldCharType="begin"/>
       </w:r>
       <w:r>
         <w:rPr>
           <w:noProof/>
           <w:lang w:val="en-US"/>
         </w:rPr>
-        <w:tab/>
-      </w:r>
-      <w:r>
-        <w:rPr>
-          <w:noProof/>
-        </w:rPr>
-        <w:fldChar w:fldCharType="begin"/>
-      </w:r>
-      <w:r>
-        <w:rPr>
-          <w:noProof/>
-          <w:lang w:val="en-US"/>
-        </w:rPr>
-        <w:instrText xml:space="preserve"> PAGEREF _Toc160110858 \h </w:instrText>
+        <w:instrText xml:space="preserve"> PAGEREF _Toc160136358 \h </w:instrText>
       </w:r>
       <w:r>
         <w:rPr>
@@ -15697,12 +16358,12 @@
           <w:numId w:val="0"/>
         </w:numPr>
       </w:pPr>
-      <w:bookmarkStart w:id="202" w:name="_Toc160110827"/>
+      <w:bookmarkStart w:id="234" w:name="_Toc160136344"/>
       <w:r>
         <w:lastRenderedPageBreak/>
         <w:t>Wykaz symboli i oznaczeń</w:t>
       </w:r>
-      <w:bookmarkEnd w:id="202"/>
+      <w:bookmarkEnd w:id="234"/>
     </w:p>
     <w:p>
       <w:pPr>
@@ -15789,12 +16450,12 @@
         </w:numPr>
         <w:ind w:left="432" w:hanging="432"/>
       </w:pPr>
-      <w:bookmarkStart w:id="203" w:name="_Toc160110828"/>
+      <w:bookmarkStart w:id="235" w:name="_Toc160136345"/>
       <w:r>
         <w:lastRenderedPageBreak/>
         <w:t>Wykaz używanych skrótów</w:t>
       </w:r>
-      <w:bookmarkEnd w:id="203"/>
+      <w:bookmarkEnd w:id="235"/>
     </w:p>
     <w:p>
       <w:pPr>
@@ -15816,146 +16477,20 @@
           <w:szCs w:val="26"/>
         </w:rPr>
       </w:pPr>
-      <w:bookmarkStart w:id="204" w:name="_Toc156492683"/>
-      <w:bookmarkStart w:id="205" w:name="_Toc156747579"/>
-      <w:bookmarkStart w:id="206" w:name="_Toc159595884"/>
-      <w:bookmarkStart w:id="207" w:name="_Toc159846482"/>
-      <w:bookmarkStart w:id="208" w:name="_Toc159846519"/>
-      <w:bookmarkStart w:id="209" w:name="_Toc159866023"/>
-      <w:bookmarkStart w:id="210" w:name="_Toc159866072"/>
-      <w:bookmarkStart w:id="211" w:name="_Toc159938480"/>
-      <w:bookmarkStart w:id="212" w:name="_Toc160031354"/>
-      <w:bookmarkStart w:id="213" w:name="_Toc160031399"/>
-      <w:bookmarkStart w:id="214" w:name="_Toc160110829"/>
-      <w:bookmarkEnd w:id="204"/>
-      <w:bookmarkEnd w:id="205"/>
-      <w:bookmarkEnd w:id="206"/>
-      <w:bookmarkEnd w:id="207"/>
-      <w:bookmarkEnd w:id="208"/>
-      <w:bookmarkEnd w:id="209"/>
-      <w:bookmarkEnd w:id="210"/>
-      <w:bookmarkEnd w:id="211"/>
-      <w:bookmarkEnd w:id="212"/>
-      <w:bookmarkEnd w:id="213"/>
-      <w:bookmarkEnd w:id="214"/>
-    </w:p>
-    <w:p>
-      <w:pPr>
-        <w:pStyle w:val="Akapitzlist"/>
-        <w:keepNext/>
-        <w:keepLines/>
-        <w:numPr>
-          <w:ilvl w:val="0"/>
-          <w:numId w:val="11"/>
-        </w:numPr>
-        <w:spacing w:before="360" w:after="360"/>
-        <w:contextualSpacing w:val="0"/>
-        <w:outlineLvl w:val="1"/>
-        <w:rPr>
-          <w:rFonts w:eastAsiaTheme="majorEastAsia" w:cstheme="majorBidi"/>
-          <w:b/>
-          <w:vanish/>
-          <w:sz w:val="28"/>
-          <w:szCs w:val="26"/>
-        </w:rPr>
-      </w:pPr>
-      <w:bookmarkStart w:id="215" w:name="_Toc156492684"/>
-      <w:bookmarkStart w:id="216" w:name="_Toc156747580"/>
-      <w:bookmarkStart w:id="217" w:name="_Toc159595885"/>
-      <w:bookmarkStart w:id="218" w:name="_Toc159846483"/>
-      <w:bookmarkStart w:id="219" w:name="_Toc159846520"/>
-      <w:bookmarkStart w:id="220" w:name="_Toc159866024"/>
-      <w:bookmarkStart w:id="221" w:name="_Toc159866073"/>
-      <w:bookmarkStart w:id="222" w:name="_Toc159938481"/>
-      <w:bookmarkStart w:id="223" w:name="_Toc160031355"/>
-      <w:bookmarkStart w:id="224" w:name="_Toc160031400"/>
-      <w:bookmarkStart w:id="225" w:name="_Toc160110830"/>
-      <w:bookmarkEnd w:id="215"/>
-      <w:bookmarkEnd w:id="216"/>
-      <w:bookmarkEnd w:id="217"/>
-      <w:bookmarkEnd w:id="218"/>
-      <w:bookmarkEnd w:id="219"/>
-      <w:bookmarkEnd w:id="220"/>
-      <w:bookmarkEnd w:id="221"/>
-      <w:bookmarkEnd w:id="222"/>
-      <w:bookmarkEnd w:id="223"/>
-      <w:bookmarkEnd w:id="224"/>
-      <w:bookmarkEnd w:id="225"/>
-    </w:p>
-    <w:p>
-      <w:pPr>
-        <w:pStyle w:val="Akapitzlist"/>
-        <w:keepNext/>
-        <w:keepLines/>
-        <w:numPr>
-          <w:ilvl w:val="0"/>
-          <w:numId w:val="11"/>
-        </w:numPr>
-        <w:spacing w:before="360" w:after="360"/>
-        <w:contextualSpacing w:val="0"/>
-        <w:outlineLvl w:val="1"/>
-        <w:rPr>
-          <w:rFonts w:eastAsiaTheme="majorEastAsia" w:cstheme="majorBidi"/>
-          <w:b/>
-          <w:vanish/>
-          <w:sz w:val="28"/>
-          <w:szCs w:val="26"/>
-        </w:rPr>
-      </w:pPr>
-      <w:bookmarkStart w:id="226" w:name="_Toc156492685"/>
-      <w:bookmarkStart w:id="227" w:name="_Toc156747581"/>
-      <w:bookmarkStart w:id="228" w:name="_Toc159595886"/>
-      <w:bookmarkStart w:id="229" w:name="_Toc159846484"/>
-      <w:bookmarkStart w:id="230" w:name="_Toc159846521"/>
-      <w:bookmarkStart w:id="231" w:name="_Toc159866025"/>
-      <w:bookmarkStart w:id="232" w:name="_Toc159866074"/>
-      <w:bookmarkStart w:id="233" w:name="_Toc159938482"/>
-      <w:bookmarkStart w:id="234" w:name="_Toc160031356"/>
-      <w:bookmarkStart w:id="235" w:name="_Toc160031401"/>
-      <w:bookmarkStart w:id="236" w:name="_Toc160110831"/>
-      <w:bookmarkEnd w:id="226"/>
-      <w:bookmarkEnd w:id="227"/>
-      <w:bookmarkEnd w:id="228"/>
-      <w:bookmarkEnd w:id="229"/>
-      <w:bookmarkEnd w:id="230"/>
-      <w:bookmarkEnd w:id="231"/>
-      <w:bookmarkEnd w:id="232"/>
-      <w:bookmarkEnd w:id="233"/>
-      <w:bookmarkEnd w:id="234"/>
-      <w:bookmarkEnd w:id="235"/>
+      <w:bookmarkStart w:id="236" w:name="_Toc156492683"/>
+      <w:bookmarkStart w:id="237" w:name="_Toc156747579"/>
+      <w:bookmarkStart w:id="238" w:name="_Toc159595884"/>
+      <w:bookmarkStart w:id="239" w:name="_Toc159846482"/>
+      <w:bookmarkStart w:id="240" w:name="_Toc159846519"/>
+      <w:bookmarkStart w:id="241" w:name="_Toc159866023"/>
+      <w:bookmarkStart w:id="242" w:name="_Toc159866072"/>
+      <w:bookmarkStart w:id="243" w:name="_Toc159938480"/>
+      <w:bookmarkStart w:id="244" w:name="_Toc160031354"/>
+      <w:bookmarkStart w:id="245" w:name="_Toc160031399"/>
+      <w:bookmarkStart w:id="246" w:name="_Toc160110829"/>
+      <w:bookmarkStart w:id="247" w:name="_Toc160136292"/>
+      <w:bookmarkStart w:id="248" w:name="_Toc160136346"/>
       <w:bookmarkEnd w:id="236"/>
-    </w:p>
-    <w:p>
-      <w:pPr>
-        <w:pStyle w:val="Akapitzlist"/>
-        <w:keepNext/>
-        <w:keepLines/>
-        <w:numPr>
-          <w:ilvl w:val="0"/>
-          <w:numId w:val="4"/>
-        </w:numPr>
-        <w:spacing w:before="360" w:after="360"/>
-        <w:contextualSpacing w:val="0"/>
-        <w:outlineLvl w:val="1"/>
-        <w:rPr>
-          <w:rFonts w:eastAsiaTheme="majorEastAsia" w:cstheme="majorBidi"/>
-          <w:b/>
-          <w:vanish/>
-          <w:sz w:val="28"/>
-          <w:szCs w:val="26"/>
-        </w:rPr>
-      </w:pPr>
-      <w:bookmarkStart w:id="237" w:name="_Toc156492686"/>
-      <w:bookmarkStart w:id="238" w:name="_Toc156747582"/>
-      <w:bookmarkStart w:id="239" w:name="_Toc159595887"/>
-      <w:bookmarkStart w:id="240" w:name="_Toc159846485"/>
-      <w:bookmarkStart w:id="241" w:name="_Toc159846522"/>
-      <w:bookmarkStart w:id="242" w:name="_Toc159866026"/>
-      <w:bookmarkStart w:id="243" w:name="_Toc159866075"/>
-      <w:bookmarkStart w:id="244" w:name="_Toc159938483"/>
-      <w:bookmarkStart w:id="245" w:name="_Toc160031357"/>
-      <w:bookmarkStart w:id="246" w:name="_Toc160031402"/>
-      <w:bookmarkStart w:id="247" w:name="_Toc160110832"/>
       <w:bookmarkEnd w:id="237"/>
       <w:bookmarkEnd w:id="238"/>
       <w:bookmarkEnd w:id="239"/>
@@ -15967,6 +16502,148 @@
       <w:bookmarkEnd w:id="245"/>
       <w:bookmarkEnd w:id="246"/>
       <w:bookmarkEnd w:id="247"/>
+      <w:bookmarkEnd w:id="248"/>
+    </w:p>
+    <w:p>
+      <w:pPr>
+        <w:pStyle w:val="Akapitzlist"/>
+        <w:keepNext/>
+        <w:keepLines/>
+        <w:numPr>
+          <w:ilvl w:val="0"/>
+          <w:numId w:val="11"/>
+        </w:numPr>
+        <w:spacing w:before="360" w:after="360"/>
+        <w:contextualSpacing w:val="0"/>
+        <w:outlineLvl w:val="1"/>
+        <w:rPr>
+          <w:rFonts w:eastAsiaTheme="majorEastAsia" w:cstheme="majorBidi"/>
+          <w:b/>
+          <w:vanish/>
+          <w:sz w:val="28"/>
+          <w:szCs w:val="26"/>
+        </w:rPr>
+      </w:pPr>
+      <w:bookmarkStart w:id="249" w:name="_Toc156492684"/>
+      <w:bookmarkStart w:id="250" w:name="_Toc156747580"/>
+      <w:bookmarkStart w:id="251" w:name="_Toc159595885"/>
+      <w:bookmarkStart w:id="252" w:name="_Toc159846483"/>
+      <w:bookmarkStart w:id="253" w:name="_Toc159846520"/>
+      <w:bookmarkStart w:id="254" w:name="_Toc159866024"/>
+      <w:bookmarkStart w:id="255" w:name="_Toc159866073"/>
+      <w:bookmarkStart w:id="256" w:name="_Toc159938481"/>
+      <w:bookmarkStart w:id="257" w:name="_Toc160031355"/>
+      <w:bookmarkStart w:id="258" w:name="_Toc160031400"/>
+      <w:bookmarkStart w:id="259" w:name="_Toc160110830"/>
+      <w:bookmarkStart w:id="260" w:name="_Toc160136293"/>
+      <w:bookmarkStart w:id="261" w:name="_Toc160136347"/>
+      <w:bookmarkEnd w:id="249"/>
+      <w:bookmarkEnd w:id="250"/>
+      <w:bookmarkEnd w:id="251"/>
+      <w:bookmarkEnd w:id="252"/>
+      <w:bookmarkEnd w:id="253"/>
+      <w:bookmarkEnd w:id="254"/>
+      <w:bookmarkEnd w:id="255"/>
+      <w:bookmarkEnd w:id="256"/>
+      <w:bookmarkEnd w:id="257"/>
+      <w:bookmarkEnd w:id="258"/>
+      <w:bookmarkEnd w:id="259"/>
+      <w:bookmarkEnd w:id="260"/>
+      <w:bookmarkEnd w:id="261"/>
+    </w:p>
+    <w:p>
+      <w:pPr>
+        <w:pStyle w:val="Akapitzlist"/>
+        <w:keepNext/>
+        <w:keepLines/>
+        <w:numPr>
+          <w:ilvl w:val="0"/>
+          <w:numId w:val="11"/>
+        </w:numPr>
+        <w:spacing w:before="360" w:after="360"/>
+        <w:contextualSpacing w:val="0"/>
+        <w:outlineLvl w:val="1"/>
+        <w:rPr>
+          <w:rFonts w:eastAsiaTheme="majorEastAsia" w:cstheme="majorBidi"/>
+          <w:b/>
+          <w:vanish/>
+          <w:sz w:val="28"/>
+          <w:szCs w:val="26"/>
+        </w:rPr>
+      </w:pPr>
+      <w:bookmarkStart w:id="262" w:name="_Toc156492685"/>
+      <w:bookmarkStart w:id="263" w:name="_Toc156747581"/>
+      <w:bookmarkStart w:id="264" w:name="_Toc159595886"/>
+      <w:bookmarkStart w:id="265" w:name="_Toc159846484"/>
+      <w:bookmarkStart w:id="266" w:name="_Toc159846521"/>
+      <w:bookmarkStart w:id="267" w:name="_Toc159866025"/>
+      <w:bookmarkStart w:id="268" w:name="_Toc159866074"/>
+      <w:bookmarkStart w:id="269" w:name="_Toc159938482"/>
+      <w:bookmarkStart w:id="270" w:name="_Toc160031356"/>
+      <w:bookmarkStart w:id="271" w:name="_Toc160031401"/>
+      <w:bookmarkStart w:id="272" w:name="_Toc160110831"/>
+      <w:bookmarkStart w:id="273" w:name="_Toc160136294"/>
+      <w:bookmarkStart w:id="274" w:name="_Toc160136348"/>
+      <w:bookmarkEnd w:id="262"/>
+      <w:bookmarkEnd w:id="263"/>
+      <w:bookmarkEnd w:id="264"/>
+      <w:bookmarkEnd w:id="265"/>
+      <w:bookmarkEnd w:id="266"/>
+      <w:bookmarkEnd w:id="267"/>
+      <w:bookmarkEnd w:id="268"/>
+      <w:bookmarkEnd w:id="269"/>
+      <w:bookmarkEnd w:id="270"/>
+      <w:bookmarkEnd w:id="271"/>
+      <w:bookmarkEnd w:id="272"/>
+      <w:bookmarkEnd w:id="273"/>
+      <w:bookmarkEnd w:id="274"/>
+    </w:p>
+    <w:p>
+      <w:pPr>
+        <w:pStyle w:val="Akapitzlist"/>
+        <w:keepNext/>
+        <w:keepLines/>
+        <w:numPr>
+          <w:ilvl w:val="0"/>
+          <w:numId w:val="4"/>
+        </w:numPr>
+        <w:spacing w:before="360" w:after="360"/>
+        <w:contextualSpacing w:val="0"/>
+        <w:outlineLvl w:val="1"/>
+        <w:rPr>
+          <w:rFonts w:eastAsiaTheme="majorEastAsia" w:cstheme="majorBidi"/>
+          <w:b/>
+          <w:vanish/>
+          <w:sz w:val="28"/>
+          <w:szCs w:val="26"/>
+        </w:rPr>
+      </w:pPr>
+      <w:bookmarkStart w:id="275" w:name="_Toc156492686"/>
+      <w:bookmarkStart w:id="276" w:name="_Toc156747582"/>
+      <w:bookmarkStart w:id="277" w:name="_Toc159595887"/>
+      <w:bookmarkStart w:id="278" w:name="_Toc159846485"/>
+      <w:bookmarkStart w:id="279" w:name="_Toc159846522"/>
+      <w:bookmarkStart w:id="280" w:name="_Toc159866026"/>
+      <w:bookmarkStart w:id="281" w:name="_Toc159866075"/>
+      <w:bookmarkStart w:id="282" w:name="_Toc159938483"/>
+      <w:bookmarkStart w:id="283" w:name="_Toc160031357"/>
+      <w:bookmarkStart w:id="284" w:name="_Toc160031402"/>
+      <w:bookmarkStart w:id="285" w:name="_Toc160110832"/>
+      <w:bookmarkStart w:id="286" w:name="_Toc160136295"/>
+      <w:bookmarkStart w:id="287" w:name="_Toc160136349"/>
+      <w:bookmarkEnd w:id="275"/>
+      <w:bookmarkEnd w:id="276"/>
+      <w:bookmarkEnd w:id="277"/>
+      <w:bookmarkEnd w:id="278"/>
+      <w:bookmarkEnd w:id="279"/>
+      <w:bookmarkEnd w:id="280"/>
+      <w:bookmarkEnd w:id="281"/>
+      <w:bookmarkEnd w:id="282"/>
+      <w:bookmarkEnd w:id="283"/>
+      <w:bookmarkEnd w:id="284"/>
+      <w:bookmarkEnd w:id="285"/>
+      <w:bookmarkEnd w:id="286"/>
+      <w:bookmarkEnd w:id="287"/>
     </w:p>
     <w:p>
       <w:pPr>
@@ -16018,12 +16695,12 @@
         </w:numPr>
         <w:ind w:left="432" w:hanging="432"/>
       </w:pPr>
-      <w:bookmarkStart w:id="248" w:name="_Toc160110833"/>
+      <w:bookmarkStart w:id="288" w:name="_Toc160136350"/>
       <w:r>
         <w:lastRenderedPageBreak/>
         <w:t>Bibliografia</w:t>
       </w:r>
-      <w:bookmarkEnd w:id="248"/>
+      <w:bookmarkEnd w:id="288"/>
     </w:p>
     <w:p>
       <w:pPr>
@@ -16253,7 +16930,7 @@
       </w:r>
     </w:p>
   </w:comment>
-  <w:comment w:id="55" w:author="Marta Glanowska" w:date="2024-02-26T16:15:00Z" w:initials="MG">
+  <w:comment w:id="59" w:author="Marta Glanowska" w:date="2024-02-26T16:15:00Z" w:initials="MG">
     <w:p>
       <w:pPr>
         <w:pStyle w:val="Tekstkomentarza"/>
@@ -16271,7 +16948,7 @@
       </w:r>
     </w:p>
   </w:comment>
-  <w:comment w:id="57" w:author="Marta Glanowska" w:date="2024-02-26T12:05:00Z" w:initials="MG">
+  <w:comment w:id="61" w:author="Marta Glanowska" w:date="2024-02-26T12:05:00Z" w:initials="MG">
     <w:p>
       <w:pPr>
         <w:pStyle w:val="Tekstkomentarza"/>
@@ -16289,7 +16966,7 @@
       </w:r>
     </w:p>
   </w:comment>
-  <w:comment w:id="58" w:author="Marta Glanowska" w:date="2024-02-26T13:25:00Z" w:initials="MG">
+  <w:comment w:id="62" w:author="Marta Glanowska" w:date="2024-02-26T13:25:00Z" w:initials="MG">
     <w:p>
       <w:pPr>
         <w:pStyle w:val="Tekstkomentarza"/>
@@ -16307,7 +16984,7 @@
       </w:r>
     </w:p>
   </w:comment>
-  <w:comment w:id="59" w:author="Marta Glanowska" w:date="2024-02-26T12:57:00Z" w:initials="MG">
+  <w:comment w:id="63" w:author="Marta Glanowska" w:date="2024-02-26T12:57:00Z" w:initials="MG">
     <w:p>
       <w:pPr>
         <w:pStyle w:val="Tekstkomentarza"/>
@@ -16325,7 +17002,7 @@
       </w:r>
     </w:p>
   </w:comment>
-  <w:comment w:id="60" w:author="Marta Glanowska" w:date="2024-02-26T16:10:00Z" w:initials="MG">
+  <w:comment w:id="64" w:author="Marta Glanowska" w:date="2024-02-26T16:10:00Z" w:initials="MG">
     <w:p>
       <w:pPr>
         <w:pStyle w:val="Tekstkomentarza"/>
@@ -16343,7 +17020,7 @@
       </w:r>
     </w:p>
   </w:comment>
-  <w:comment w:id="63" w:author="Marta Glanowska" w:date="2024-02-27T12:24:00Z" w:initials="MG">
+  <w:comment w:id="67" w:author="Marta Glanowska" w:date="2024-02-27T12:24:00Z" w:initials="MG">
     <w:p>
       <w:pPr>
         <w:pStyle w:val="Tekstkomentarza"/>
@@ -16361,7 +17038,7 @@
       </w:r>
     </w:p>
   </w:comment>
-  <w:comment w:id="64" w:author="Marta Glanowska" w:date="2024-02-27T12:39:00Z" w:initials="MG">
+  <w:comment w:id="68" w:author="Marta Glanowska" w:date="2024-02-27T12:39:00Z" w:initials="MG">
     <w:p>
       <w:pPr>
         <w:pStyle w:val="Tekstkomentarza"/>
@@ -16430,7 +17107,7 @@
       </w:r>
     </w:p>
   </w:comment>
-  <w:comment w:id="66" w:author="Marta Glanowska" w:date="2024-02-28T14:53:00Z" w:initials="MG">
+  <w:comment w:id="70" w:author="Marta Glanowska" w:date="2024-02-28T14:53:00Z" w:initials="MG">
     <w:p>
       <w:pPr>
         <w:pStyle w:val="Tekstkomentarza"/>
@@ -16456,7 +17133,7 @@
       </w:r>
     </w:p>
   </w:comment>
-  <w:comment w:id="67" w:author="Marta Glanowska" w:date="2024-02-28T15:02:00Z" w:initials="MG">
+  <w:comment w:id="71" w:author="Marta Glanowska" w:date="2024-02-28T15:02:00Z" w:initials="MG">
     <w:p>
       <w:pPr>
         <w:pStyle w:val="Tekstkomentarza"/>
@@ -16482,7 +17159,7 @@
       </w:r>
     </w:p>
   </w:comment>
-  <w:comment w:id="68" w:author="Marta Glanowska" w:date="2024-02-28T15:02:00Z" w:initials="MG">
+  <w:comment w:id="72" w:author="Marta Glanowska" w:date="2024-02-28T15:02:00Z" w:initials="MG">
     <w:p>
       <w:pPr>
         <w:pStyle w:val="Tekstkomentarza"/>
@@ -16500,7 +17177,7 @@
       </w:r>
     </w:p>
   </w:comment>
-  <w:comment w:id="71" w:author="Marta Glanowska" w:date="2024-02-28T10:49:00Z" w:initials="MG">
+  <w:comment w:id="75" w:author="Marta Glanowska" w:date="2024-02-28T10:49:00Z" w:initials="MG">
     <w:p>
       <w:pPr>
         <w:pStyle w:val="Tekstkomentarza"/>
@@ -16518,7 +17195,7 @@
       </w:r>
     </w:p>
   </w:comment>
-  <w:comment w:id="103" w:author="Marta Glanowska" w:date="2024-02-29T14:47:00Z" w:initials="MG">
+  <w:comment w:id="113" w:author="Marta Glanowska" w:date="2024-02-29T14:47:00Z" w:initials="MG">
     <w:p>
       <w:pPr>
         <w:pStyle w:val="Tekstkomentarza"/>
@@ -16536,7 +17213,7 @@
       </w:r>
     </w:p>
   </w:comment>
-  <w:comment w:id="105" w:author="Marta Glanowska" w:date="2024-02-29T14:48:00Z" w:initials="MG">
+  <w:comment w:id="115" w:author="Marta Glanowska" w:date="2024-02-29T14:48:00Z" w:initials="MG">
     <w:p>
       <w:pPr>
         <w:pStyle w:val="Tekstkomentarza"/>
@@ -16554,7 +17231,7 @@
       </w:r>
     </w:p>
   </w:comment>
-  <w:comment w:id="107" w:author="Marta Glanowska" w:date="2024-02-29T15:10:00Z" w:initials="MG">
+  <w:comment w:id="117" w:author="Marta Glanowska" w:date="2024-02-29T15:10:00Z" w:initials="MG">
     <w:p>
       <w:pPr>
         <w:pStyle w:val="Tekstkomentarza"/>
@@ -16572,7 +17249,7 @@
       </w:r>
     </w:p>
   </w:comment>
-  <w:comment w:id="109" w:author="Marta Glanowska" w:date="2024-02-28T17:16:00Z" w:initials="MG">
+  <w:comment w:id="120" w:author="Marta Glanowska" w:date="2024-02-28T17:16:00Z" w:initials="MG">
     <w:p>
       <w:pPr>
         <w:pStyle w:val="Tekstkomentarza"/>
@@ -16942,15 +17619,32 @@
         </w:rPr>
         <w:t xml:space="preserve"> </w:t>
       </w:r>
-      <w:hyperlink r:id="rId3" w:history="1">
-        <w:r>
-          <w:rPr>
-            <w:rStyle w:val="Hipercze"/>
-            <w:lang w:val="en-US"/>
-          </w:rPr>
-          <w:t>https://eu.themyersbriggs.com/-/media/Files/PDFs/Technical-information/MBTI_reliability_and_validity_info.pdf?la=en</w:t>
-        </w:r>
-      </w:hyperlink>
+      <w:r>
+        <w:fldChar w:fldCharType="begin"/>
+      </w:r>
+      <w:r>
+        <w:rPr>
+          <w:lang w:val="en-US"/>
+        </w:rPr>
+        <w:instrText>HYPERLINK "https://eu.themyersbriggs.com/-/media/Files/PDFs/Technical-information/MBTI_reliability_and_validity_info.pdf?la=en"</w:instrText>
+      </w:r>
+      <w:r>
+        <w:fldChar w:fldCharType="separate"/>
+      </w:r>
+      <w:r>
+        <w:rPr>
+          <w:rStyle w:val="Hipercze"/>
+          <w:lang w:val="en-US"/>
+        </w:rPr>
+        <w:t>https://eu.themyersbriggs.com/-/media/Files/PDFs/Technical-information/MBTI_reliability_and_validity_info.pdf?la=en</w:t>
+      </w:r>
+      <w:r>
+        <w:rPr>
+          <w:rStyle w:val="Hipercze"/>
+          <w:lang w:val="en-US"/>
+        </w:rPr>
+        <w:fldChar w:fldCharType="end"/>
+      </w:r>
     </w:p>
   </w:footnote>
   <w:footnote w:id="5">
@@ -16993,7 +17687,7 @@
       <w:r>
         <w:t xml:space="preserve">artykule </w:t>
       </w:r>
-      <w:hyperlink r:id="rId4" w:history="1">
+      <w:hyperlink r:id="rId3" w:history="1">
         <w:r>
           <w:rPr>
             <w:rStyle w:val="Hipercze"/>
@@ -17020,7 +17714,7 @@
       <w:r>
         <w:t xml:space="preserve"> </w:t>
       </w:r>
-      <w:hyperlink r:id="rId5" w:history="1">
+      <w:hyperlink r:id="rId4" w:history="1">
         <w:r>
           <w:rPr>
             <w:rStyle w:val="Hipercze"/>
@@ -17050,7 +17744,7 @@
       <w:r>
         <w:t xml:space="preserve"> </w:t>
       </w:r>
-      <w:hyperlink r:id="rId6" w:history="1">
+      <w:hyperlink r:id="rId5" w:history="1">
         <w:r>
           <w:rPr>
             <w:rStyle w:val="Hipercze"/>
@@ -17262,15 +17956,32 @@
         </w:rPr>
         <w:t xml:space="preserve"> </w:t>
       </w:r>
-      <w:hyperlink r:id="rId7" w:history="1">
-        <w:r>
-          <w:rPr>
-            <w:rStyle w:val="Hipercze"/>
-            <w:lang w:val="en-US"/>
-          </w:rPr>
-          <w:t>https://medium.com/@bian0628/data-science-final-project-myers-briggs-prediction-ecfa203cef8</w:t>
-        </w:r>
-      </w:hyperlink>
+      <w:r>
+        <w:fldChar w:fldCharType="begin"/>
+      </w:r>
+      <w:r>
+        <w:rPr>
+          <w:lang w:val="en-US"/>
+        </w:rPr>
+        <w:instrText>HYPERLINK "https://medium.com/@bian0628/data-science-final-project-myers-briggs-prediction-ecfa203cef8"</w:instrText>
+      </w:r>
+      <w:r>
+        <w:fldChar w:fldCharType="separate"/>
+      </w:r>
+      <w:r>
+        <w:rPr>
+          <w:rStyle w:val="Hipercze"/>
+          <w:lang w:val="en-US"/>
+        </w:rPr>
+        <w:t>https://medium.com/@bian0628/data-science-final-project-myers-briggs-prediction-ecfa203cef8</w:t>
+      </w:r>
+      <w:r>
+        <w:rPr>
+          <w:rStyle w:val="Hipercze"/>
+          <w:lang w:val="en-US"/>
+        </w:rPr>
+        <w:fldChar w:fldCharType="end"/>
+      </w:r>
       <w:r>
         <w:rPr>
           <w:lang w:val="en-US"/>
@@ -17623,7 +18334,7 @@
       <w:r>
         <w:t xml:space="preserve"> </w:t>
       </w:r>
-      <w:hyperlink r:id="rId8" w:history="1">
+      <w:hyperlink r:id="rId6" w:history="1">
         <w:r>
           <w:rPr>
             <w:rStyle w:val="Hipercze"/>
@@ -17717,7 +18428,7 @@
       <w:r>
         <w:t xml:space="preserve"> </w:t>
       </w:r>
-      <w:hyperlink r:id="rId9" w:history="1">
+      <w:hyperlink r:id="rId7" w:history="1">
         <w:r>
           <w:rPr>
             <w:rStyle w:val="Hipercze"/>
@@ -17747,7 +18458,7 @@
       <w:r>
         <w:t xml:space="preserve"> </w:t>
       </w:r>
-      <w:hyperlink r:id="rId10" w:history="1">
+      <w:hyperlink r:id="rId8" w:history="1">
         <w:r>
           <w:rPr>
             <w:rStyle w:val="Hipercze"/>
@@ -17777,7 +18488,7 @@
       <w:r>
         <w:t xml:space="preserve"> </w:t>
       </w:r>
-      <w:hyperlink r:id="rId11" w:history="1">
+      <w:hyperlink r:id="rId9" w:history="1">
         <w:r>
           <w:rPr>
             <w:rStyle w:val="Hipercze"/>
@@ -17804,7 +18515,7 @@
       <w:r>
         <w:t xml:space="preserve"> </w:t>
       </w:r>
-      <w:hyperlink r:id="rId12" w:history="1">
+      <w:hyperlink r:id="rId10" w:history="1">
         <w:r>
           <w:rPr>
             <w:rStyle w:val="Hipercze"/>
@@ -17837,7 +18548,7 @@
       <w:r>
         <w:t xml:space="preserve"> </w:t>
       </w:r>
-      <w:hyperlink r:id="rId13" w:history="1">
+      <w:hyperlink r:id="rId11" w:history="1">
         <w:r>
           <w:rPr>
             <w:rStyle w:val="Hipercze"/>
@@ -17885,7 +18596,7 @@
       <w:r>
         <w:t xml:space="preserve"> </w:t>
       </w:r>
-      <w:hyperlink r:id="rId14" w:history="1">
+      <w:hyperlink r:id="rId12" w:history="1">
         <w:r>
           <w:rPr>
             <w:rStyle w:val="Hipercze"/>
@@ -17912,7 +18623,7 @@
       <w:r>
         <w:t xml:space="preserve"> </w:t>
       </w:r>
-      <w:hyperlink r:id="rId15" w:history="1">
+      <w:hyperlink r:id="rId13" w:history="1">
         <w:r>
           <w:rPr>
             <w:rStyle w:val="Hipercze"/>

</xml_diff>

<commit_message>
Results description completed and some summary lines added
</commit_message>
<xml_diff>
--- a/praca mgr.docx
+++ b/praca mgr.docx
@@ -20,7 +20,7 @@
           <w:szCs w:val="64"/>
         </w:rPr>
         <w:drawing>
-          <wp:inline distT="0" distB="0" distL="0" distR="0" wp14:anchorId="065ADEB2" wp14:editId="5D193E93">
+          <wp:inline distT="0" distB="0" distL="0" distR="0" wp14:anchorId="065ADEB2" wp14:editId="32EBBC49">
             <wp:extent cx="3132455" cy="1110447"/>
             <wp:effectExtent l="0" t="0" r="0" b="0"/>
             <wp:docPr id="398862427" name="Obraz 1" descr="Obraz zawierający tekst, Czcionka, logo, Grafika&#10;&#10;Opis wygenerowany automatycznie"/>
@@ -525,9 +525,9 @@
         <w:br w:type="page"/>
       </w:r>
     </w:p>
-    <w:bookmarkStart w:id="0" w:name="_Toc160629656" w:displacedByCustomXml="next"/>
+    <w:bookmarkStart w:id="0" w:name="_Toc89198502" w:displacedByCustomXml="next"/>
     <w:bookmarkStart w:id="1" w:name="_Toc88424460" w:displacedByCustomXml="next"/>
-    <w:bookmarkStart w:id="2" w:name="_Toc89198502" w:displacedByCustomXml="next"/>
+    <w:bookmarkStart w:id="2" w:name="_Toc160629656" w:displacedByCustomXml="next"/>
     <w:sdt>
       <w:sdtPr>
         <w:rPr>
@@ -5490,14 +5490,27 @@
       <w:r>
         <w:t xml:space="preserve">Tabela </w:t>
       </w:r>
-      <w:fldSimple w:instr=" SEQ Tabela \* ARABIC ">
-        <w:r>
-          <w:rPr>
-            <w:noProof/>
-          </w:rPr>
-          <w:t>1</w:t>
-        </w:r>
-      </w:fldSimple>
+      <w:r>
+        <w:fldChar w:fldCharType="begin"/>
+      </w:r>
+      <w:r>
+        <w:instrText xml:space="preserve"> SEQ Tabela \* ARABIC </w:instrText>
+      </w:r>
+      <w:r>
+        <w:fldChar w:fldCharType="separate"/>
+      </w:r>
+      <w:r>
+        <w:rPr>
+          <w:noProof/>
+        </w:rPr>
+        <w:t>1</w:t>
+      </w:r>
+      <w:r>
+        <w:rPr>
+          <w:noProof/>
+        </w:rPr>
+        <w:fldChar w:fldCharType="end"/>
+      </w:r>
       <w:r>
         <w:t xml:space="preserve"> </w:t>
       </w:r>
@@ -6351,14 +6364,27 @@
         <w:lastRenderedPageBreak/>
         <w:t xml:space="preserve">Rys. </w:t>
       </w:r>
-      <w:fldSimple w:instr=" SEQ Rys. \* ARABIC ">
-        <w:r>
-          <w:rPr>
-            <w:noProof/>
-          </w:rPr>
-          <w:t>1</w:t>
-        </w:r>
-      </w:fldSimple>
+      <w:r>
+        <w:fldChar w:fldCharType="begin"/>
+      </w:r>
+      <w:r>
+        <w:instrText xml:space="preserve"> SEQ Rys. \* ARABIC </w:instrText>
+      </w:r>
+      <w:r>
+        <w:fldChar w:fldCharType="separate"/>
+      </w:r>
+      <w:r>
+        <w:rPr>
+          <w:noProof/>
+        </w:rPr>
+        <w:t>1</w:t>
+      </w:r>
+      <w:r>
+        <w:rPr>
+          <w:noProof/>
+        </w:rPr>
+        <w:fldChar w:fldCharType="end"/>
+      </w:r>
       <w:r>
         <w:t xml:space="preserve"> </w:t>
       </w:r>
@@ -9009,14 +9035,27 @@
         <w:lastRenderedPageBreak/>
         <w:t xml:space="preserve">Rys. </w:t>
       </w:r>
-      <w:fldSimple w:instr=" SEQ Rys. \* ARABIC ">
-        <w:r>
-          <w:rPr>
-            <w:noProof/>
-          </w:rPr>
-          <w:t>2</w:t>
-        </w:r>
-      </w:fldSimple>
+      <w:r>
+        <w:fldChar w:fldCharType="begin"/>
+      </w:r>
+      <w:r>
+        <w:instrText xml:space="preserve"> SEQ Rys. \* ARABIC </w:instrText>
+      </w:r>
+      <w:r>
+        <w:fldChar w:fldCharType="separate"/>
+      </w:r>
+      <w:r>
+        <w:rPr>
+          <w:noProof/>
+        </w:rPr>
+        <w:t>2</w:t>
+      </w:r>
+      <w:r>
+        <w:rPr>
+          <w:noProof/>
+        </w:rPr>
+        <w:fldChar w:fldCharType="end"/>
+      </w:r>
       <w:r>
         <w:t xml:space="preserve"> – Wyznaczanie hiperpłaszczyzny liniowego klasyfikatora SVM oraz maksymalizacja marginesu separującego (</w:t>
       </w:r>
@@ -9546,14 +9585,27 @@
       <w:r>
         <w:t>(</w:t>
       </w:r>
-      <w:fldSimple w:instr=" SEQ ( \* ARABIC ">
-        <w:r>
-          <w:rPr>
-            <w:noProof/>
-          </w:rPr>
-          <w:t>1</w:t>
-        </w:r>
-      </w:fldSimple>
+      <w:r>
+        <w:fldChar w:fldCharType="begin"/>
+      </w:r>
+      <w:r>
+        <w:instrText xml:space="preserve"> SEQ ( \* ARABIC </w:instrText>
+      </w:r>
+      <w:r>
+        <w:fldChar w:fldCharType="separate"/>
+      </w:r>
+      <w:r>
+        <w:rPr>
+          <w:noProof/>
+        </w:rPr>
+        <w:t>1</w:t>
+      </w:r>
+      <w:r>
+        <w:rPr>
+          <w:noProof/>
+        </w:rPr>
+        <w:fldChar w:fldCharType="end"/>
+      </w:r>
       <w:r>
         <w:t>)</w:t>
       </w:r>
@@ -10325,14 +10377,27 @@
       <w:r>
         <w:t>(</w:t>
       </w:r>
-      <w:fldSimple w:instr=" SEQ ( \* ARABIC ">
-        <w:r>
-          <w:rPr>
-            <w:noProof/>
-          </w:rPr>
-          <w:t>2</w:t>
-        </w:r>
-      </w:fldSimple>
+      <w:r>
+        <w:fldChar w:fldCharType="begin"/>
+      </w:r>
+      <w:r>
+        <w:instrText xml:space="preserve"> SEQ ( \* ARABIC </w:instrText>
+      </w:r>
+      <w:r>
+        <w:fldChar w:fldCharType="separate"/>
+      </w:r>
+      <w:r>
+        <w:rPr>
+          <w:noProof/>
+        </w:rPr>
+        <w:t>2</w:t>
+      </w:r>
+      <w:r>
+        <w:rPr>
+          <w:noProof/>
+        </w:rPr>
+        <w:fldChar w:fldCharType="end"/>
+      </w:r>
       <w:r>
         <w:t>)</w:t>
       </w:r>
@@ -10815,14 +10880,7 @@
           <w:color w:val="FF0000"/>
           <w:lang w:val="en-US"/>
         </w:rPr>
-        <w:t>R</w:t>
-      </w:r>
-      <w:r>
-        <w:rPr>
-          <w:color w:val="FF0000"/>
-          <w:lang w:val="en-US"/>
-        </w:rPr>
-        <w:t>egularyzacja</w:t>
+        <w:t>Regularyzacja</w:t>
       </w:r>
     </w:p>
     <w:p>
@@ -11975,14 +12033,27 @@
       <w:r>
         <w:t xml:space="preserve">Tabela </w:t>
       </w:r>
-      <w:fldSimple w:instr=" SEQ Tabela \* ARABIC ">
-        <w:r>
-          <w:rPr>
-            <w:noProof/>
-          </w:rPr>
-          <w:t>2</w:t>
-        </w:r>
-      </w:fldSimple>
+      <w:r>
+        <w:fldChar w:fldCharType="begin"/>
+      </w:r>
+      <w:r>
+        <w:instrText xml:space="preserve"> SEQ Tabela \* ARABIC </w:instrText>
+      </w:r>
+      <w:r>
+        <w:fldChar w:fldCharType="separate"/>
+      </w:r>
+      <w:r>
+        <w:rPr>
+          <w:noProof/>
+        </w:rPr>
+        <w:t>2</w:t>
+      </w:r>
+      <w:r>
+        <w:rPr>
+          <w:noProof/>
+        </w:rPr>
+        <w:fldChar w:fldCharType="end"/>
+      </w:r>
       <w:r>
         <w:t xml:space="preserve"> – Porównanie tokenizacji tekstu przez word_tokenizer i TweetTokenizer</w:t>
       </w:r>
@@ -12481,14 +12552,27 @@
       <w:r>
         <w:t xml:space="preserve">Tabela </w:t>
       </w:r>
-      <w:fldSimple w:instr=" SEQ Tabela \* ARABIC ">
-        <w:r>
-          <w:rPr>
-            <w:noProof/>
-          </w:rPr>
-          <w:t>3</w:t>
-        </w:r>
-      </w:fldSimple>
+      <w:r>
+        <w:fldChar w:fldCharType="begin"/>
+      </w:r>
+      <w:r>
+        <w:instrText xml:space="preserve"> SEQ Tabela \* ARABIC </w:instrText>
+      </w:r>
+      <w:r>
+        <w:fldChar w:fldCharType="separate"/>
+      </w:r>
+      <w:r>
+        <w:rPr>
+          <w:noProof/>
+        </w:rPr>
+        <w:t>3</w:t>
+      </w:r>
+      <w:r>
+        <w:rPr>
+          <w:noProof/>
+        </w:rPr>
+        <w:fldChar w:fldCharType="end"/>
+      </w:r>
       <w:r>
         <w:t xml:space="preserve"> – Proces wstępnej obróbki tekstu (Źródło: opracowanie własne)</w:t>
       </w:r>
@@ -12885,14 +12969,27 @@
       <w:r>
         <w:t xml:space="preserve">Tabela </w:t>
       </w:r>
-      <w:fldSimple w:instr=" SEQ Tabela \* ARABIC ">
-        <w:r>
-          <w:rPr>
-            <w:noProof/>
-          </w:rPr>
-          <w:t>4</w:t>
-        </w:r>
-      </w:fldSimple>
+      <w:r>
+        <w:fldChar w:fldCharType="begin"/>
+      </w:r>
+      <w:r>
+        <w:instrText xml:space="preserve"> SEQ Tabela \* ARABIC </w:instrText>
+      </w:r>
+      <w:r>
+        <w:fldChar w:fldCharType="separate"/>
+      </w:r>
+      <w:r>
+        <w:rPr>
+          <w:noProof/>
+        </w:rPr>
+        <w:t>4</w:t>
+      </w:r>
+      <w:r>
+        <w:rPr>
+          <w:noProof/>
+        </w:rPr>
+        <w:fldChar w:fldCharType="end"/>
+      </w:r>
       <w:r>
         <w:t xml:space="preserve"> – Przykłady oznaczania charakterystycznych elementów w próbkach (Źródło: opracowanie własne)</w:t>
       </w:r>
@@ -13946,14 +14043,27 @@
       <w:r>
         <w:t xml:space="preserve">Tabela </w:t>
       </w:r>
-      <w:fldSimple w:instr=" SEQ Tabela \* ARABIC ">
-        <w:r>
-          <w:rPr>
-            <w:noProof/>
-          </w:rPr>
-          <w:t>5</w:t>
-        </w:r>
-      </w:fldSimple>
+      <w:r>
+        <w:fldChar w:fldCharType="begin"/>
+      </w:r>
+      <w:r>
+        <w:instrText xml:space="preserve"> SEQ Tabela \* ARABIC </w:instrText>
+      </w:r>
+      <w:r>
+        <w:fldChar w:fldCharType="separate"/>
+      </w:r>
+      <w:r>
+        <w:rPr>
+          <w:noProof/>
+        </w:rPr>
+        <w:t>5</w:t>
+      </w:r>
+      <w:r>
+        <w:rPr>
+          <w:noProof/>
+        </w:rPr>
+        <w:fldChar w:fldCharType="end"/>
+      </w:r>
       <w:r>
         <w:t xml:space="preserve"> – Przykładowe rekordy słownika w zależności od numeru próby (Źródło: opracowanie własne)</w:t>
       </w:r>
@@ -14859,14 +14969,27 @@
         <w:lastRenderedPageBreak/>
         <w:t xml:space="preserve">Rys. </w:t>
       </w:r>
-      <w:fldSimple w:instr=" SEQ Rys. \* ARABIC ">
-        <w:r>
-          <w:rPr>
-            <w:noProof/>
-          </w:rPr>
-          <w:t>4</w:t>
-        </w:r>
-      </w:fldSimple>
+      <w:r>
+        <w:fldChar w:fldCharType="begin"/>
+      </w:r>
+      <w:r>
+        <w:instrText xml:space="preserve"> SEQ Rys. \* ARABIC </w:instrText>
+      </w:r>
+      <w:r>
+        <w:fldChar w:fldCharType="separate"/>
+      </w:r>
+      <w:r>
+        <w:rPr>
+          <w:noProof/>
+        </w:rPr>
+        <w:t>4</w:t>
+      </w:r>
+      <w:r>
+        <w:rPr>
+          <w:noProof/>
+        </w:rPr>
+        <w:fldChar w:fldCharType="end"/>
+      </w:r>
       <w:r>
         <w:t xml:space="preserve"> </w:t>
       </w:r>
@@ -15078,14 +15201,27 @@
         <w:lastRenderedPageBreak/>
         <w:t xml:space="preserve">Rys. </w:t>
       </w:r>
-      <w:fldSimple w:instr=" SEQ Rys. \* ARABIC ">
-        <w:r>
-          <w:rPr>
-            <w:noProof/>
-          </w:rPr>
-          <w:t>5</w:t>
-        </w:r>
-      </w:fldSimple>
+      <w:r>
+        <w:fldChar w:fldCharType="begin"/>
+      </w:r>
+      <w:r>
+        <w:instrText xml:space="preserve"> SEQ Rys. \* ARABIC </w:instrText>
+      </w:r>
+      <w:r>
+        <w:fldChar w:fldCharType="separate"/>
+      </w:r>
+      <w:r>
+        <w:rPr>
+          <w:noProof/>
+        </w:rPr>
+        <w:t>5</w:t>
+      </w:r>
+      <w:r>
+        <w:rPr>
+          <w:noProof/>
+        </w:rPr>
+        <w:fldChar w:fldCharType="end"/>
+      </w:r>
       <w:r>
         <w:t xml:space="preserve"> </w:t>
       </w:r>
@@ -15292,14 +15428,27 @@
       <w:r>
         <w:t xml:space="preserve">Rys. </w:t>
       </w:r>
-      <w:fldSimple w:instr=" SEQ Rys. \* ARABIC ">
-        <w:r>
-          <w:rPr>
-            <w:noProof/>
-          </w:rPr>
-          <w:t>6</w:t>
-        </w:r>
-      </w:fldSimple>
+      <w:r>
+        <w:fldChar w:fldCharType="begin"/>
+      </w:r>
+      <w:r>
+        <w:instrText xml:space="preserve"> SEQ Rys. \* ARABIC </w:instrText>
+      </w:r>
+      <w:r>
+        <w:fldChar w:fldCharType="separate"/>
+      </w:r>
+      <w:r>
+        <w:rPr>
+          <w:noProof/>
+        </w:rPr>
+        <w:t>6</w:t>
+      </w:r>
+      <w:r>
+        <w:rPr>
+          <w:noProof/>
+        </w:rPr>
+        <w:fldChar w:fldCharType="end"/>
+      </w:r>
       <w:r>
         <w:t xml:space="preserve"> – Spadek</w:t>
       </w:r>
@@ -15661,14 +15810,27 @@
       <w:r>
         <w:t xml:space="preserve">Rys. </w:t>
       </w:r>
-      <w:fldSimple w:instr=" SEQ Rys. \* ARABIC ">
-        <w:r>
-          <w:rPr>
-            <w:noProof/>
-          </w:rPr>
-          <w:t>7</w:t>
-        </w:r>
-      </w:fldSimple>
+      <w:r>
+        <w:fldChar w:fldCharType="begin"/>
+      </w:r>
+      <w:r>
+        <w:instrText xml:space="preserve"> SEQ Rys. \* ARABIC </w:instrText>
+      </w:r>
+      <w:r>
+        <w:fldChar w:fldCharType="separate"/>
+      </w:r>
+      <w:r>
+        <w:rPr>
+          <w:noProof/>
+        </w:rPr>
+        <w:t>7</w:t>
+      </w:r>
+      <w:r>
+        <w:rPr>
+          <w:noProof/>
+        </w:rPr>
+        <w:fldChar w:fldCharType="end"/>
+      </w:r>
       <w:r>
         <w:t xml:space="preserve"> </w:t>
       </w:r>
@@ -15734,14 +15896,27 @@
         <w:lastRenderedPageBreak/>
         <w:t xml:space="preserve">Rys. </w:t>
       </w:r>
-      <w:fldSimple w:instr=" SEQ Rys. \* ARABIC ">
-        <w:r>
-          <w:rPr>
-            <w:noProof/>
-          </w:rPr>
-          <w:t>8</w:t>
-        </w:r>
-      </w:fldSimple>
+      <w:r>
+        <w:fldChar w:fldCharType="begin"/>
+      </w:r>
+      <w:r>
+        <w:instrText xml:space="preserve"> SEQ Rys. \* ARABIC </w:instrText>
+      </w:r>
+      <w:r>
+        <w:fldChar w:fldCharType="separate"/>
+      </w:r>
+      <w:r>
+        <w:rPr>
+          <w:noProof/>
+        </w:rPr>
+        <w:t>8</w:t>
+      </w:r>
+      <w:r>
+        <w:rPr>
+          <w:noProof/>
+        </w:rPr>
+        <w:fldChar w:fldCharType="end"/>
+      </w:r>
       <w:r>
         <w:t xml:space="preserve"> </w:t>
       </w:r>
@@ -16077,14 +16252,27 @@
         <w:lastRenderedPageBreak/>
         <w:t xml:space="preserve">Rys. </w:t>
       </w:r>
-      <w:fldSimple w:instr=" SEQ Rys. \* ARABIC ">
-        <w:r>
-          <w:rPr>
-            <w:noProof/>
-          </w:rPr>
-          <w:t>9</w:t>
-        </w:r>
-      </w:fldSimple>
+      <w:r>
+        <w:fldChar w:fldCharType="begin"/>
+      </w:r>
+      <w:r>
+        <w:instrText xml:space="preserve"> SEQ Rys. \* ARABIC </w:instrText>
+      </w:r>
+      <w:r>
+        <w:fldChar w:fldCharType="separate"/>
+      </w:r>
+      <w:r>
+        <w:rPr>
+          <w:noProof/>
+        </w:rPr>
+        <w:t>9</w:t>
+      </w:r>
+      <w:r>
+        <w:rPr>
+          <w:noProof/>
+        </w:rPr>
+        <w:fldChar w:fldCharType="end"/>
+      </w:r>
       <w:r>
         <w:t xml:space="preserve"> </w:t>
       </w:r>
@@ -16489,14 +16677,27 @@
         <w:lastRenderedPageBreak/>
         <w:t xml:space="preserve">Rys. </w:t>
       </w:r>
-      <w:fldSimple w:instr=" SEQ Rys. \* ARABIC ">
-        <w:r>
-          <w:rPr>
-            <w:noProof/>
-          </w:rPr>
-          <w:t>10</w:t>
-        </w:r>
-      </w:fldSimple>
+      <w:r>
+        <w:fldChar w:fldCharType="begin"/>
+      </w:r>
+      <w:r>
+        <w:instrText xml:space="preserve"> SEQ Rys. \* ARABIC </w:instrText>
+      </w:r>
+      <w:r>
+        <w:fldChar w:fldCharType="separate"/>
+      </w:r>
+      <w:r>
+        <w:rPr>
+          <w:noProof/>
+        </w:rPr>
+        <w:t>10</w:t>
+      </w:r>
+      <w:r>
+        <w:rPr>
+          <w:noProof/>
+        </w:rPr>
+        <w:fldChar w:fldCharType="end"/>
+      </w:r>
       <w:r>
         <w:t xml:space="preserve"> – Schemat architektury sieci neuronowej z mechanizmem Attention (Źródło: opracowanie własne)</w:t>
       </w:r>
@@ -16827,25 +17028,7 @@
         </w:numPr>
       </w:pPr>
       <w:r>
-        <w:t xml:space="preserve">Procesor: </w:t>
-      </w:r>
-      <w:r>
-        <w:t>11th</w:t>
-      </w:r>
-      <w:r>
-        <w:t xml:space="preserve"> </w:t>
-      </w:r>
-      <w:r>
-        <w:t>Gen Intel® Core™ i7</w:t>
-      </w:r>
-      <w:r>
-        <w:t xml:space="preserve"> o taktowaniu</w:t>
-      </w:r>
-      <w:r>
-        <w:t xml:space="preserve"> 2.30 GHz</w:t>
-      </w:r>
-      <w:r>
-        <w:t xml:space="preserve"> </w:t>
+        <w:t xml:space="preserve">Procesor: 11th Gen Intel® Core™ i7 o taktowaniu 2.30 GHz </w:t>
       </w:r>
       <w:r>
         <w:t>i</w:t>
@@ -16864,13 +17047,7 @@
         <w:t xml:space="preserve"> o pojemności</w:t>
       </w:r>
       <w:r>
-        <w:t xml:space="preserve"> </w:t>
-      </w:r>
-      <w:r>
-        <w:t>24 MB</w:t>
-      </w:r>
-      <w:r>
-        <w:t>,</w:t>
+        <w:t xml:space="preserve"> 24 MB,</w:t>
       </w:r>
     </w:p>
     <w:p>
@@ -16882,34 +17059,13 @@
         </w:numPr>
       </w:pPr>
       <w:r>
-        <w:t xml:space="preserve">Karta graficzna: </w:t>
-      </w:r>
-      <w:r>
-        <w:t xml:space="preserve">NVIDIA GeForce RTX 3050 </w:t>
-      </w:r>
-      <w:r>
-        <w:t xml:space="preserve">z </w:t>
-      </w:r>
-      <w:r>
-        <w:t>2560</w:t>
-      </w:r>
-      <w:r>
-        <w:t xml:space="preserve"> rdzeniami</w:t>
-      </w:r>
-      <w:r>
-        <w:t xml:space="preserve"> CUDA</w:t>
+        <w:t>Karta graficzna: NVIDIA GeForce RTX 3050 z 2560 rdzeniami CUDA</w:t>
       </w:r>
       <w:r>
         <w:t xml:space="preserve"> i</w:t>
       </w:r>
       <w:r>
-        <w:t xml:space="preserve"> 4 GiB </w:t>
-      </w:r>
-      <w:r>
-        <w:t xml:space="preserve">pamięci </w:t>
-      </w:r>
-      <w:r>
-        <w:t>RAM</w:t>
+        <w:t xml:space="preserve"> 4 GiB pamięci RAM</w:t>
       </w:r>
       <w:r>
         <w:t>,</w:t>
@@ -16924,22 +17080,13 @@
         </w:numPr>
       </w:pPr>
       <w:r>
-        <w:t xml:space="preserve">Pamięć RAM: </w:t>
-      </w:r>
-      <w:r>
-        <w:t>32 GB</w:t>
+        <w:t>Pamięć RAM: 32 GB</w:t>
       </w:r>
       <w:r>
         <w:t xml:space="preserve"> o taktowaniu</w:t>
       </w:r>
       <w:r>
-        <w:t xml:space="preserve"> </w:t>
-      </w:r>
-      <w:r>
-        <w:t>3200 MHz</w:t>
-      </w:r>
-      <w:r>
-        <w:t>,</w:t>
+        <w:t xml:space="preserve"> 3200 MHz,</w:t>
       </w:r>
     </w:p>
     <w:p>
@@ -16951,16 +17098,7 @@
         </w:numPr>
       </w:pPr>
       <w:r>
-        <w:t xml:space="preserve">System operacyjny: </w:t>
-      </w:r>
-      <w:r>
-        <w:t>Windows 11 Home 64</w:t>
-      </w:r>
-      <w:r>
-        <w:t>-</w:t>
-      </w:r>
-      <w:r>
-        <w:t>bit</w:t>
+        <w:t>System operacyjny: Windows 11 Home 64-bit</w:t>
       </w:r>
       <w:r>
         <w:t>owy</w:t>
@@ -17503,14 +17641,27 @@
       <w:r>
         <w:t>(</w:t>
       </w:r>
-      <w:fldSimple w:instr=" SEQ ( \* ARABIC ">
-        <w:r>
-          <w:rPr>
-            <w:noProof/>
-          </w:rPr>
-          <w:t>3</w:t>
-        </w:r>
-      </w:fldSimple>
+      <w:r>
+        <w:fldChar w:fldCharType="begin"/>
+      </w:r>
+      <w:r>
+        <w:instrText xml:space="preserve"> SEQ ( \* ARABIC </w:instrText>
+      </w:r>
+      <w:r>
+        <w:fldChar w:fldCharType="separate"/>
+      </w:r>
+      <w:r>
+        <w:rPr>
+          <w:noProof/>
+        </w:rPr>
+        <w:t>3</w:t>
+      </w:r>
+      <w:r>
+        <w:rPr>
+          <w:noProof/>
+        </w:rPr>
+        <w:fldChar w:fldCharType="end"/>
+      </w:r>
       <w:r>
         <w:t>)</w:t>
       </w:r>
@@ -17706,14 +17857,27 @@
       <w:r>
         <w:t xml:space="preserve">Tabela </w:t>
       </w:r>
-      <w:fldSimple w:instr=" SEQ Tabela \* ARABIC ">
-        <w:r>
-          <w:rPr>
-            <w:noProof/>
-          </w:rPr>
-          <w:t>6</w:t>
-        </w:r>
-      </w:fldSimple>
+      <w:r>
+        <w:fldChar w:fldCharType="begin"/>
+      </w:r>
+      <w:r>
+        <w:instrText xml:space="preserve"> SEQ Tabela \* ARABIC </w:instrText>
+      </w:r>
+      <w:r>
+        <w:fldChar w:fldCharType="separate"/>
+      </w:r>
+      <w:r>
+        <w:rPr>
+          <w:noProof/>
+        </w:rPr>
+        <w:t>6</w:t>
+      </w:r>
+      <w:r>
+        <w:rPr>
+          <w:noProof/>
+        </w:rPr>
+        <w:fldChar w:fldCharType="end"/>
+      </w:r>
       <w:r>
         <w:t xml:space="preserve"> – Porównanie dokładności </w:t>
       </w:r>
@@ -18865,14 +19029,27 @@
       <w:r>
         <w:t xml:space="preserve">Tabela </w:t>
       </w:r>
-      <w:fldSimple w:instr=" SEQ Tabela \* ARABIC ">
-        <w:r>
-          <w:rPr>
-            <w:noProof/>
-          </w:rPr>
-          <w:t>7</w:t>
-        </w:r>
-      </w:fldSimple>
+      <w:r>
+        <w:fldChar w:fldCharType="begin"/>
+      </w:r>
+      <w:r>
+        <w:instrText xml:space="preserve"> SEQ Tabela \* ARABIC </w:instrText>
+      </w:r>
+      <w:r>
+        <w:fldChar w:fldCharType="separate"/>
+      </w:r>
+      <w:r>
+        <w:rPr>
+          <w:noProof/>
+        </w:rPr>
+        <w:t>7</w:t>
+      </w:r>
+      <w:r>
+        <w:rPr>
+          <w:noProof/>
+        </w:rPr>
+        <w:fldChar w:fldCharType="end"/>
+      </w:r>
       <w:r>
         <w:t xml:space="preserve"> – Porównanie </w:t>
       </w:r>
@@ -19918,13 +20095,7 @@
         <w:t xml:space="preserve">. </w:t>
       </w:r>
       <w:r>
-        <w:t xml:space="preserve">Wielomianowy naiwny klasyfikator bayesowski ponownie okazał się być najsłabszym rozwiązaniem, uzyskując maksymalny wskaźnik F1 równy </w:t>
-      </w:r>
-      <w:r>
-        <w:t>15.58%</w:t>
-      </w:r>
-      <w:r>
-        <w:t xml:space="preserve">. Przyjmując strategię unigramów, model ekstremalnego wzmocnienia gradientu okazał się być znów najbardziej skuteczny pośród całego zestawienia z wynikiem 56.49% na zbiorze testowym. Można </w:t>
+        <w:t xml:space="preserve">Wielomianowy naiwny klasyfikator bayesowski ponownie okazał się być najsłabszym rozwiązaniem, uzyskując maksymalny wskaźnik F1 równy 15.58%. Przyjmując strategię unigramów, model ekstremalnego wzmocnienia gradientu okazał się być znów najbardziej skuteczny pośród całego zestawienia z wynikiem 56.49% na zbiorze testowym. Można </w:t>
       </w:r>
       <w:r>
         <w:lastRenderedPageBreak/>
@@ -19936,15 +20107,6 @@
       <w:r>
         <w:t>nasuwa wniosek, że w zależności od priorytetów zadania, zastosowanie bigramów może być również dobrym wyborem.</w:t>
       </w:r>
-      <w:r>
-        <w:t xml:space="preserve"> </w:t>
-      </w:r>
-      <w:r>
-        <w:rPr>
-          <w:color w:val="FF0000"/>
-        </w:rPr>
-        <w:t>[Ogólny komentarz do F1 z podziałem na klasy]</w:t>
-      </w:r>
     </w:p>
     <w:p>
       <w:r>
@@ -20032,14 +20194,27 @@
       <w:r>
         <w:t xml:space="preserve">Rys. </w:t>
       </w:r>
-      <w:fldSimple w:instr=" SEQ Rys. \* ARABIC ">
-        <w:r>
-          <w:rPr>
-            <w:noProof/>
-          </w:rPr>
-          <w:t>11</w:t>
-        </w:r>
-      </w:fldSimple>
+      <w:r>
+        <w:fldChar w:fldCharType="begin"/>
+      </w:r>
+      <w:r>
+        <w:instrText xml:space="preserve"> SEQ Rys. \* ARABIC </w:instrText>
+      </w:r>
+      <w:r>
+        <w:fldChar w:fldCharType="separate"/>
+      </w:r>
+      <w:r>
+        <w:rPr>
+          <w:noProof/>
+        </w:rPr>
+        <w:t>11</w:t>
+      </w:r>
+      <w:r>
+        <w:rPr>
+          <w:noProof/>
+        </w:rPr>
+        <w:fldChar w:fldCharType="end"/>
+      </w:r>
       <w:r>
         <w:t xml:space="preserve"> – </w:t>
       </w:r>
@@ -20116,14 +20291,27 @@
         <w:lastRenderedPageBreak/>
         <w:t xml:space="preserve">Rys. </w:t>
       </w:r>
-      <w:fldSimple w:instr=" SEQ Rys. \* ARABIC ">
-        <w:r>
-          <w:rPr>
-            <w:noProof/>
-          </w:rPr>
-          <w:t>12</w:t>
-        </w:r>
-      </w:fldSimple>
+      <w:r>
+        <w:fldChar w:fldCharType="begin"/>
+      </w:r>
+      <w:r>
+        <w:instrText xml:space="preserve"> SEQ Rys. \* ARABIC </w:instrText>
+      </w:r>
+      <w:r>
+        <w:fldChar w:fldCharType="separate"/>
+      </w:r>
+      <w:r>
+        <w:rPr>
+          <w:noProof/>
+        </w:rPr>
+        <w:t>12</w:t>
+      </w:r>
+      <w:r>
+        <w:rPr>
+          <w:noProof/>
+        </w:rPr>
+        <w:fldChar w:fldCharType="end"/>
+      </w:r>
       <w:r>
         <w:t xml:space="preserve"> – Wykres dokładności sieci neuronowej z modułem Attention (Źródło: opracowanie własne)</w:t>
       </w:r>
@@ -20183,7 +20371,21 @@
         </w:drawing>
       </w:r>
     </w:p>
-    <w:p/>
+    <w:p>
+      <w:r>
+        <w:rPr>
+          <w:i/>
+          <w:iCs/>
+        </w:rPr>
+        <w:t>Tabela 8</w:t>
+      </w:r>
+      <w:r>
+        <w:t xml:space="preserve"> przedstawia porównanie wyników inferencji zbioru testowego i treningowego z użyciem opisanych modeli uczenia głębokiego.</w:t>
+      </w:r>
+      <w:r>
+        <w:t xml:space="preserve"> Model z warstwą GRU uzyskał lepsze wyniki niż sieć z mechanizmem Attention, jednak nie poradziły sobie z zadaniem tak dobrze jak niektóre tradycyjne modele uczenia maszynowego w opisanym wcześniej ujęciu.</w:t>
+      </w:r>
+    </w:p>
     <w:p>
       <w:pPr>
         <w:pStyle w:val="Legenda"/>
@@ -20191,14 +20393,27 @@
       <w:r>
         <w:t xml:space="preserve">Tabela </w:t>
       </w:r>
-      <w:fldSimple w:instr=" SEQ Tabela \* ARABIC ">
-        <w:r>
-          <w:rPr>
-            <w:noProof/>
-          </w:rPr>
-          <w:t>8</w:t>
-        </w:r>
-      </w:fldSimple>
+      <w:r>
+        <w:fldChar w:fldCharType="begin"/>
+      </w:r>
+      <w:r>
+        <w:instrText xml:space="preserve"> SEQ Tabela \* ARABIC </w:instrText>
+      </w:r>
+      <w:r>
+        <w:fldChar w:fldCharType="separate"/>
+      </w:r>
+      <w:r>
+        <w:rPr>
+          <w:noProof/>
+        </w:rPr>
+        <w:t>8</w:t>
+      </w:r>
+      <w:r>
+        <w:rPr>
+          <w:noProof/>
+        </w:rPr>
+        <w:fldChar w:fldCharType="end"/>
+      </w:r>
       <w:r>
         <w:t xml:space="preserve"> – Porównanie wskaźników oceny zastosowanych modeli opartych na sieciach neuronowych (Źródło: opracowanie własne)</w:t>
       </w:r>
@@ -20369,28 +20584,12 @@
                 <w:sz w:val="22"/>
               </w:rPr>
             </w:pPr>
-            <w:commentRangeStart w:id="237"/>
-            <w:commentRangeStart w:id="238"/>
             <w:r>
               <w:rPr>
                 <w:rFonts w:asciiTheme="minorHAnsi" w:hAnsiTheme="minorHAnsi" w:cstheme="minorHAnsi"/>
                 <w:sz w:val="22"/>
               </w:rPr>
               <w:t>Dokładność</w:t>
-            </w:r>
-            <w:commentRangeEnd w:id="237"/>
-            <w:r>
-              <w:rPr>
-                <w:rStyle w:val="Odwoaniedokomentarza"/>
-              </w:rPr>
-              <w:commentReference w:id="237"/>
-            </w:r>
-            <w:commentRangeEnd w:id="238"/>
-            <w:r>
-              <w:rPr>
-                <w:rStyle w:val="Odwoaniedokomentarza"/>
-              </w:rPr>
-              <w:commentReference w:id="238"/>
             </w:r>
           </w:p>
         </w:tc>
@@ -20418,7 +20617,25 @@
                 <w:bCs/>
                 <w:sz w:val="22"/>
               </w:rPr>
-              <w:t>54.64%</w:t>
+              <w:t>5</w:t>
+            </w:r>
+            <w:r>
+              <w:rPr>
+                <w:rFonts w:asciiTheme="minorHAnsi" w:hAnsiTheme="minorHAnsi" w:cstheme="minorHAnsi"/>
+                <w:b/>
+                <w:bCs/>
+                <w:sz w:val="22"/>
+              </w:rPr>
+              <w:t>2.33</w:t>
+            </w:r>
+            <w:r>
+              <w:rPr>
+                <w:rFonts w:asciiTheme="minorHAnsi" w:hAnsiTheme="minorHAnsi" w:cstheme="minorHAnsi"/>
+                <w:b/>
+                <w:bCs/>
+                <w:sz w:val="22"/>
+              </w:rPr>
+              <w:t>%</w:t>
             </w:r>
           </w:p>
         </w:tc>
@@ -20434,15 +20651,37 @@
               <w:ind w:firstLine="0"/>
               <w:rPr>
                 <w:rFonts w:asciiTheme="minorHAnsi" w:hAnsiTheme="minorHAnsi" w:cstheme="minorHAnsi"/>
+                <w:b/>
+                <w:bCs/>
                 <w:sz w:val="22"/>
               </w:rPr>
             </w:pPr>
             <w:r>
               <w:rPr>
                 <w:rFonts w:asciiTheme="minorHAnsi" w:hAnsiTheme="minorHAnsi" w:cstheme="minorHAnsi"/>
+                <w:b/>
+                <w:bCs/>
                 <w:sz w:val="22"/>
               </w:rPr>
-              <w:t>99.97%</w:t>
+              <w:t>99.</w:t>
+            </w:r>
+            <w:r>
+              <w:rPr>
+                <w:rFonts w:asciiTheme="minorHAnsi" w:hAnsiTheme="minorHAnsi" w:cstheme="minorHAnsi"/>
+                <w:b/>
+                <w:bCs/>
+                <w:sz w:val="22"/>
+              </w:rPr>
+              <w:t>47</w:t>
+            </w:r>
+            <w:r>
+              <w:rPr>
+                <w:rFonts w:asciiTheme="minorHAnsi" w:hAnsiTheme="minorHAnsi" w:cstheme="minorHAnsi"/>
+                <w:b/>
+                <w:bCs/>
+                <w:sz w:val="22"/>
+              </w:rPr>
+              <w:t>%</w:t>
             </w:r>
           </w:p>
         </w:tc>
@@ -20505,15 +20744,37 @@
               <w:ind w:firstLine="0"/>
               <w:rPr>
                 <w:rFonts w:asciiTheme="minorHAnsi" w:hAnsiTheme="minorHAnsi" w:cstheme="minorHAnsi"/>
+                <w:b/>
+                <w:bCs/>
                 <w:sz w:val="22"/>
               </w:rPr>
             </w:pPr>
             <w:r>
               <w:rPr>
                 <w:rFonts w:asciiTheme="minorHAnsi" w:hAnsiTheme="minorHAnsi" w:cstheme="minorHAnsi"/>
+                <w:b/>
+                <w:bCs/>
                 <w:sz w:val="22"/>
               </w:rPr>
-              <w:t>30.97%</w:t>
+              <w:t>3</w:t>
+            </w:r>
+            <w:r>
+              <w:rPr>
+                <w:rFonts w:asciiTheme="minorHAnsi" w:hAnsiTheme="minorHAnsi" w:cstheme="minorHAnsi"/>
+                <w:b/>
+                <w:bCs/>
+                <w:sz w:val="22"/>
+              </w:rPr>
+              <w:t>2.67</w:t>
+            </w:r>
+            <w:r>
+              <w:rPr>
+                <w:rFonts w:asciiTheme="minorHAnsi" w:hAnsiTheme="minorHAnsi" w:cstheme="minorHAnsi"/>
+                <w:b/>
+                <w:bCs/>
+                <w:sz w:val="22"/>
+              </w:rPr>
+              <w:t>%</w:t>
             </w:r>
           </w:p>
         </w:tc>
@@ -20529,15 +20790,37 @@
               <w:ind w:firstLine="0"/>
               <w:rPr>
                 <w:rFonts w:asciiTheme="minorHAnsi" w:hAnsiTheme="minorHAnsi" w:cstheme="minorHAnsi"/>
+                <w:b/>
+                <w:bCs/>
                 <w:sz w:val="22"/>
               </w:rPr>
             </w:pPr>
             <w:r>
               <w:rPr>
                 <w:rFonts w:asciiTheme="minorHAnsi" w:hAnsiTheme="minorHAnsi" w:cstheme="minorHAnsi"/>
+                <w:b/>
+                <w:bCs/>
                 <w:sz w:val="22"/>
               </w:rPr>
-              <w:t>99.97%</w:t>
+              <w:t>99.</w:t>
+            </w:r>
+            <w:r>
+              <w:rPr>
+                <w:rFonts w:asciiTheme="minorHAnsi" w:hAnsiTheme="minorHAnsi" w:cstheme="minorHAnsi"/>
+                <w:b/>
+                <w:bCs/>
+                <w:sz w:val="22"/>
+              </w:rPr>
+              <w:t>48</w:t>
+            </w:r>
+            <w:r>
+              <w:rPr>
+                <w:rFonts w:asciiTheme="minorHAnsi" w:hAnsiTheme="minorHAnsi" w:cstheme="minorHAnsi"/>
+                <w:b/>
+                <w:bCs/>
+                <w:sz w:val="22"/>
+              </w:rPr>
+              <w:t>%</w:t>
             </w:r>
           </w:p>
         </w:tc>
@@ -20579,7 +20862,7 @@
                 <w:sz w:val="22"/>
               </w:rPr>
             </w:pPr>
-            <w:commentRangeStart w:id="239"/>
+            <w:commentRangeStart w:id="237"/>
             <w:r>
               <w:rPr>
                 <w:rFonts w:asciiTheme="minorHAnsi" w:hAnsiTheme="minorHAnsi" w:cstheme="minorHAnsi"/>
@@ -20604,12 +20887,12 @@
               </w:rPr>
               <w:t>na przestrzeni klas</w:t>
             </w:r>
-            <w:commentRangeEnd w:id="239"/>
+            <w:commentRangeEnd w:id="237"/>
             <w:r>
               <w:rPr>
                 <w:rStyle w:val="Odwoaniedokomentarza"/>
               </w:rPr>
-              <w:commentReference w:id="239"/>
+              <w:commentReference w:id="237"/>
             </w:r>
           </w:p>
         </w:tc>
@@ -20639,7 +20922,7 @@
                 <w:sz w:val="22"/>
                 <w:lang w:eastAsia="pl-PL"/>
               </w:rPr>
-              <w:t>64</w:t>
+              <w:t>6</w:t>
             </w:r>
             <w:r>
               <w:rPr>
@@ -20648,7 +20931,7 @@
                 <w:sz w:val="22"/>
                 <w:lang w:eastAsia="pl-PL"/>
               </w:rPr>
-              <w:t>.</w:t>
+              <w:t>3</w:t>
             </w:r>
             <w:r>
               <w:rPr>
@@ -20657,7 +20940,16 @@
                 <w:sz w:val="22"/>
                 <w:lang w:eastAsia="pl-PL"/>
               </w:rPr>
-              <w:t>27</w:t>
+              <w:t>.</w:t>
+            </w:r>
+            <w:r>
+              <w:rPr>
+                <w:rFonts w:asciiTheme="minorHAnsi" w:eastAsia="Times New Roman" w:hAnsiTheme="minorHAnsi" w:cstheme="minorHAnsi"/>
+                <w:color w:val="000000" w:themeColor="text1"/>
+                <w:sz w:val="22"/>
+                <w:lang w:eastAsia="pl-PL"/>
+              </w:rPr>
+              <w:t>72</w:t>
             </w:r>
             <w:r>
               <w:rPr>
@@ -20688,7 +20980,25 @@
                 <w:sz w:val="22"/>
                 <w:lang w:eastAsia="pl-PL"/>
               </w:rPr>
-              <w:t>48.26%</w:t>
+              <w:t>4</w:t>
+            </w:r>
+            <w:r>
+              <w:rPr>
+                <w:rFonts w:asciiTheme="minorHAnsi" w:eastAsia="Times New Roman" w:hAnsiTheme="minorHAnsi" w:cstheme="minorHAnsi"/>
+                <w:color w:val="000000" w:themeColor="text1"/>
+                <w:sz w:val="22"/>
+                <w:lang w:eastAsia="pl-PL"/>
+              </w:rPr>
+              <w:t>1.57</w:t>
+            </w:r>
+            <w:r>
+              <w:rPr>
+                <w:rFonts w:asciiTheme="minorHAnsi" w:eastAsia="Times New Roman" w:hAnsiTheme="minorHAnsi" w:cstheme="minorHAnsi"/>
+                <w:color w:val="000000" w:themeColor="text1"/>
+                <w:sz w:val="22"/>
+                <w:lang w:eastAsia="pl-PL"/>
+              </w:rPr>
+              <w:t>%</w:t>
             </w:r>
           </w:p>
           <w:p>
@@ -20710,7 +21020,16 @@
                 <w:sz w:val="22"/>
                 <w:lang w:eastAsia="pl-PL"/>
               </w:rPr>
-              <w:t>60.79%</w:t>
+              <w:t>54.92</w:t>
+            </w:r>
+            <w:r>
+              <w:rPr>
+                <w:rFonts w:asciiTheme="minorHAnsi" w:eastAsia="Times New Roman" w:hAnsiTheme="minorHAnsi" w:cstheme="minorHAnsi"/>
+                <w:color w:val="000000" w:themeColor="text1"/>
+                <w:sz w:val="22"/>
+                <w:lang w:eastAsia="pl-PL"/>
+              </w:rPr>
+              <w:t>%</w:t>
             </w:r>
           </w:p>
           <w:p>
@@ -20732,7 +21051,25 @@
                 <w:sz w:val="22"/>
                 <w:lang w:eastAsia="pl-PL"/>
               </w:rPr>
-              <w:t>56.93%</w:t>
+              <w:t>5</w:t>
+            </w:r>
+            <w:r>
+              <w:rPr>
+                <w:rFonts w:asciiTheme="minorHAnsi" w:eastAsia="Times New Roman" w:hAnsiTheme="minorHAnsi" w:cstheme="minorHAnsi"/>
+                <w:color w:val="000000" w:themeColor="text1"/>
+                <w:sz w:val="22"/>
+                <w:lang w:eastAsia="pl-PL"/>
+              </w:rPr>
+              <w:t>8.47</w:t>
+            </w:r>
+            <w:r>
+              <w:rPr>
+                <w:rFonts w:asciiTheme="minorHAnsi" w:eastAsia="Times New Roman" w:hAnsiTheme="minorHAnsi" w:cstheme="minorHAnsi"/>
+                <w:color w:val="000000" w:themeColor="text1"/>
+                <w:sz w:val="22"/>
+                <w:lang w:eastAsia="pl-PL"/>
+              </w:rPr>
+              <w:t>%</w:t>
             </w:r>
           </w:p>
           <w:p>
@@ -20754,7 +21091,16 @@
                 <w:sz w:val="22"/>
                 <w:lang w:eastAsia="pl-PL"/>
               </w:rPr>
-              <w:t>30.99%</w:t>
+              <w:t>25.35</w:t>
+            </w:r>
+            <w:r>
+              <w:rPr>
+                <w:rFonts w:asciiTheme="minorHAnsi" w:eastAsia="Times New Roman" w:hAnsiTheme="minorHAnsi" w:cstheme="minorHAnsi"/>
+                <w:color w:val="000000" w:themeColor="text1"/>
+                <w:sz w:val="22"/>
+                <w:lang w:eastAsia="pl-PL"/>
+              </w:rPr>
+              <w:t>%</w:t>
             </w:r>
           </w:p>
           <w:p>
@@ -20776,7 +21122,25 @@
                 <w:sz w:val="22"/>
                 <w:lang w:eastAsia="pl-PL"/>
               </w:rPr>
-              <w:t>20.62%</w:t>
+              <w:t>2</w:t>
+            </w:r>
+            <w:r>
+              <w:rPr>
+                <w:rFonts w:asciiTheme="minorHAnsi" w:eastAsia="Times New Roman" w:hAnsiTheme="minorHAnsi" w:cstheme="minorHAnsi"/>
+                <w:color w:val="000000" w:themeColor="text1"/>
+                <w:sz w:val="22"/>
+                <w:lang w:eastAsia="pl-PL"/>
+              </w:rPr>
+              <w:t>5.00</w:t>
+            </w:r>
+            <w:r>
+              <w:rPr>
+                <w:rFonts w:asciiTheme="minorHAnsi" w:eastAsia="Times New Roman" w:hAnsiTheme="minorHAnsi" w:cstheme="minorHAnsi"/>
+                <w:color w:val="000000" w:themeColor="text1"/>
+                <w:sz w:val="22"/>
+                <w:lang w:eastAsia="pl-PL"/>
+              </w:rPr>
+              <w:t>%</w:t>
             </w:r>
           </w:p>
           <w:p>
@@ -20798,7 +21162,16 @@
                 <w:sz w:val="22"/>
                 <w:lang w:eastAsia="pl-PL"/>
               </w:rPr>
-              <w:t>65.77%</w:t>
+              <w:t>59.97</w:t>
+            </w:r>
+            <w:r>
+              <w:rPr>
+                <w:rFonts w:asciiTheme="minorHAnsi" w:eastAsia="Times New Roman" w:hAnsiTheme="minorHAnsi" w:cstheme="minorHAnsi"/>
+                <w:color w:val="000000" w:themeColor="text1"/>
+                <w:sz w:val="22"/>
+                <w:lang w:eastAsia="pl-PL"/>
+              </w:rPr>
+              <w:t>%</w:t>
             </w:r>
           </w:p>
           <w:p>
@@ -20820,7 +21193,16 @@
                 <w:sz w:val="22"/>
                 <w:lang w:eastAsia="pl-PL"/>
               </w:rPr>
-              <w:t>61.60%</w:t>
+              <w:t>57.39</w:t>
+            </w:r>
+            <w:r>
+              <w:rPr>
+                <w:rFonts w:asciiTheme="minorHAnsi" w:eastAsia="Times New Roman" w:hAnsiTheme="minorHAnsi" w:cstheme="minorHAnsi"/>
+                <w:color w:val="000000" w:themeColor="text1"/>
+                <w:sz w:val="22"/>
+                <w:lang w:eastAsia="pl-PL"/>
+              </w:rPr>
+              <w:t>%</w:t>
             </w:r>
           </w:p>
           <w:p>
@@ -20842,7 +21224,16 @@
                 <w:sz w:val="22"/>
                 <w:lang w:eastAsia="pl-PL"/>
               </w:rPr>
-              <w:t>9.68%</w:t>
+              <w:t>20.00</w:t>
+            </w:r>
+            <w:r>
+              <w:rPr>
+                <w:rFonts w:asciiTheme="minorHAnsi" w:eastAsia="Times New Roman" w:hAnsiTheme="minorHAnsi" w:cstheme="minorHAnsi"/>
+                <w:color w:val="000000" w:themeColor="text1"/>
+                <w:sz w:val="22"/>
+                <w:lang w:eastAsia="pl-PL"/>
+              </w:rPr>
+              <w:t>%</w:t>
             </w:r>
           </w:p>
           <w:p>
@@ -20864,7 +21255,25 @@
                 <w:sz w:val="22"/>
                 <w:lang w:eastAsia="pl-PL"/>
               </w:rPr>
-              <w:t>32.43%</w:t>
+              <w:t>3</w:t>
+            </w:r>
+            <w:r>
+              <w:rPr>
+                <w:rFonts w:asciiTheme="minorHAnsi" w:eastAsia="Times New Roman" w:hAnsiTheme="minorHAnsi" w:cstheme="minorHAnsi"/>
+                <w:color w:val="000000" w:themeColor="text1"/>
+                <w:sz w:val="22"/>
+                <w:lang w:eastAsia="pl-PL"/>
+              </w:rPr>
+              <w:t>3.04</w:t>
+            </w:r>
+            <w:r>
+              <w:rPr>
+                <w:rFonts w:asciiTheme="minorHAnsi" w:eastAsia="Times New Roman" w:hAnsiTheme="minorHAnsi" w:cstheme="minorHAnsi"/>
+                <w:color w:val="000000" w:themeColor="text1"/>
+                <w:sz w:val="22"/>
+                <w:lang w:eastAsia="pl-PL"/>
+              </w:rPr>
+              <w:t>%</w:t>
             </w:r>
           </w:p>
           <w:p>
@@ -20886,7 +21295,16 @@
                 <w:sz w:val="22"/>
                 <w:lang w:eastAsia="pl-PL"/>
               </w:rPr>
-              <w:t>33.33%</w:t>
+              <w:t>53.85</w:t>
+            </w:r>
+            <w:r>
+              <w:rPr>
+                <w:rFonts w:asciiTheme="minorHAnsi" w:eastAsia="Times New Roman" w:hAnsiTheme="minorHAnsi" w:cstheme="minorHAnsi"/>
+                <w:color w:val="000000" w:themeColor="text1"/>
+                <w:sz w:val="22"/>
+                <w:lang w:eastAsia="pl-PL"/>
+              </w:rPr>
+              <w:t>%</w:t>
             </w:r>
           </w:p>
           <w:p>
@@ -20908,7 +21326,16 @@
                 <w:sz w:val="22"/>
                 <w:lang w:eastAsia="pl-PL"/>
               </w:rPr>
-              <w:t>10.91%</w:t>
+              <w:t>0</w:t>
+            </w:r>
+            <w:r>
+              <w:rPr>
+                <w:rFonts w:asciiTheme="minorHAnsi" w:eastAsia="Times New Roman" w:hAnsiTheme="minorHAnsi" w:cstheme="minorHAnsi"/>
+                <w:color w:val="000000" w:themeColor="text1"/>
+                <w:sz w:val="22"/>
+                <w:lang w:eastAsia="pl-PL"/>
+              </w:rPr>
+              <w:t>%</w:t>
             </w:r>
           </w:p>
           <w:p>
@@ -20930,7 +21357,7 @@
                 <w:sz w:val="22"/>
                 <w:lang w:eastAsia="pl-PL"/>
               </w:rPr>
-              <w:t>0</w:t>
+              <w:t>29.41</w:t>
             </w:r>
             <w:r>
               <w:rPr>
@@ -21071,7 +21498,16 @@
                 <w:sz w:val="22"/>
                 <w:lang w:eastAsia="pl-PL"/>
               </w:rPr>
-              <w:t>100%</w:t>
+              <w:t>99.91</w:t>
+            </w:r>
+            <w:r>
+              <w:rPr>
+                <w:rFonts w:asciiTheme="minorHAnsi" w:eastAsia="Times New Roman" w:hAnsiTheme="minorHAnsi" w:cstheme="minorHAnsi"/>
+                <w:color w:val="000000" w:themeColor="text1"/>
+                <w:sz w:val="22"/>
+                <w:lang w:eastAsia="pl-PL"/>
+              </w:rPr>
+              <w:t>%</w:t>
             </w:r>
           </w:p>
           <w:p>
@@ -21093,7 +21529,7 @@
                 <w:sz w:val="22"/>
                 <w:lang w:eastAsia="pl-PL"/>
               </w:rPr>
-              <w:t>1</w:t>
+              <w:t>99.55</w:t>
             </w:r>
             <w:r>
               <w:rPr>
@@ -21102,7 +21538,7 @@
                 <w:sz w:val="22"/>
                 <w:lang w:eastAsia="pl-PL"/>
               </w:rPr>
-              <w:t>00%</w:t>
+              <w:t>%</w:t>
             </w:r>
           </w:p>
           <w:p>
@@ -21124,7 +21560,7 @@
                 <w:sz w:val="22"/>
                 <w:lang w:eastAsia="pl-PL"/>
               </w:rPr>
-              <w:t>99</w:t>
+              <w:t>9</w:t>
             </w:r>
             <w:r>
               <w:rPr>
@@ -21133,16 +21569,7 @@
                 <w:sz w:val="22"/>
                 <w:lang w:eastAsia="pl-PL"/>
               </w:rPr>
-              <w:t>.</w:t>
-            </w:r>
-            <w:r>
-              <w:rPr>
-                <w:rFonts w:asciiTheme="minorHAnsi" w:eastAsia="Times New Roman" w:hAnsiTheme="minorHAnsi" w:cstheme="minorHAnsi"/>
-                <w:color w:val="000000" w:themeColor="text1"/>
-                <w:sz w:val="22"/>
-                <w:lang w:eastAsia="pl-PL"/>
-              </w:rPr>
-              <w:t>95</w:t>
+              <w:t>8.63</w:t>
             </w:r>
             <w:r>
               <w:rPr>
@@ -21284,7 +21711,7 @@
                 <w:sz w:val="22"/>
                 <w:lang w:eastAsia="pl-PL"/>
               </w:rPr>
-              <w:t>1</w:t>
+              <w:t>99.45</w:t>
             </w:r>
             <w:r>
               <w:rPr>
@@ -21293,7 +21720,7 @@
                 <w:sz w:val="22"/>
                 <w:lang w:eastAsia="pl-PL"/>
               </w:rPr>
-              <w:t>00%</w:t>
+              <w:t>%</w:t>
             </w:r>
           </w:p>
           <w:p>
@@ -21315,7 +21742,7 @@
                 <w:sz w:val="22"/>
                 <w:lang w:eastAsia="pl-PL"/>
               </w:rPr>
-              <w:t>1</w:t>
+              <w:t>99.72</w:t>
             </w:r>
             <w:r>
               <w:rPr>
@@ -21324,7 +21751,7 @@
                 <w:sz w:val="22"/>
                 <w:lang w:eastAsia="pl-PL"/>
               </w:rPr>
-              <w:t>00%</w:t>
+              <w:t>%</w:t>
             </w:r>
           </w:p>
           <w:p>
@@ -21346,7 +21773,7 @@
                 <w:sz w:val="22"/>
                 <w:lang w:eastAsia="pl-PL"/>
               </w:rPr>
-              <w:t>1</w:t>
+              <w:t>99.54</w:t>
             </w:r>
             <w:r>
               <w:rPr>
@@ -21355,7 +21782,7 @@
                 <w:sz w:val="22"/>
                 <w:lang w:eastAsia="pl-PL"/>
               </w:rPr>
-              <w:t>00%</w:t>
+              <w:t>%</w:t>
             </w:r>
           </w:p>
           <w:p>
@@ -21377,7 +21804,7 @@
                 <w:sz w:val="22"/>
                 <w:lang w:eastAsia="pl-PL"/>
               </w:rPr>
-              <w:t>1</w:t>
+              <w:t>99.81</w:t>
             </w:r>
             <w:r>
               <w:rPr>
@@ -21386,7 +21813,7 @@
                 <w:sz w:val="22"/>
                 <w:lang w:eastAsia="pl-PL"/>
               </w:rPr>
-              <w:t>00%</w:t>
+              <w:t>%</w:t>
             </w:r>
           </w:p>
           <w:p>
@@ -21435,7 +21862,16 @@
                 <w:sz w:val="22"/>
                 <w:lang w:eastAsia="pl-PL"/>
               </w:rPr>
-              <w:t>3%</w:t>
+              <w:t>2</w:t>
+            </w:r>
+            <w:r>
+              <w:rPr>
+                <w:rFonts w:asciiTheme="minorHAnsi" w:eastAsia="Times New Roman" w:hAnsiTheme="minorHAnsi" w:cstheme="minorHAnsi"/>
+                <w:color w:val="000000" w:themeColor="text1"/>
+                <w:sz w:val="22"/>
+                <w:lang w:eastAsia="pl-PL"/>
+              </w:rPr>
+              <w:t>%</w:t>
             </w:r>
           </w:p>
           <w:p>
@@ -21457,7 +21893,7 @@
                 <w:sz w:val="22"/>
                 <w:lang w:eastAsia="pl-PL"/>
               </w:rPr>
-              <w:t>1</w:t>
+              <w:t>96.20</w:t>
             </w:r>
             <w:r>
               <w:rPr>
@@ -21466,7 +21902,7 @@
                 <w:sz w:val="22"/>
                 <w:lang w:eastAsia="pl-PL"/>
               </w:rPr>
-              <w:t>00%</w:t>
+              <w:t>%</w:t>
             </w:r>
           </w:p>
           <w:p>
@@ -21488,7 +21924,7 @@
                 <w:sz w:val="22"/>
                 <w:lang w:eastAsia="pl-PL"/>
               </w:rPr>
-              <w:t>1</w:t>
+              <w:t>99.30</w:t>
             </w:r>
             <w:r>
               <w:rPr>
@@ -21497,7 +21933,7 @@
                 <w:sz w:val="22"/>
                 <w:lang w:eastAsia="pl-PL"/>
               </w:rPr>
-              <w:t>00%</w:t>
+              <w:t>%</w:t>
             </w:r>
           </w:p>
           <w:p>
@@ -21519,16 +21955,7 @@
                 <w:sz w:val="22"/>
                 <w:lang w:eastAsia="pl-PL"/>
               </w:rPr>
-              <w:t>1</w:t>
-            </w:r>
-            <w:r>
-              <w:rPr>
-                <w:rFonts w:asciiTheme="minorHAnsi" w:eastAsia="Times New Roman" w:hAnsiTheme="minorHAnsi" w:cstheme="minorHAnsi"/>
-                <w:color w:val="000000" w:themeColor="text1"/>
-                <w:sz w:val="22"/>
-                <w:lang w:eastAsia="pl-PL"/>
-              </w:rPr>
-              <w:t>00%</w:t>
+              <w:t>100%</w:t>
             </w:r>
           </w:p>
           <w:p>
@@ -21550,16 +21977,7 @@
                 <w:sz w:val="22"/>
                 <w:lang w:eastAsia="pl-PL"/>
               </w:rPr>
-              <w:t>1</w:t>
-            </w:r>
-            <w:r>
-              <w:rPr>
-                <w:rFonts w:asciiTheme="minorHAnsi" w:eastAsia="Times New Roman" w:hAnsiTheme="minorHAnsi" w:cstheme="minorHAnsi"/>
-                <w:color w:val="000000" w:themeColor="text1"/>
-                <w:sz w:val="22"/>
-                <w:lang w:eastAsia="pl-PL"/>
-              </w:rPr>
-              <w:t>00%</w:t>
+              <w:t>100%</w:t>
             </w:r>
           </w:p>
           <w:p>
@@ -21581,25 +21999,7 @@
                 <w:sz w:val="22"/>
                 <w:lang w:eastAsia="pl-PL"/>
               </w:rPr>
-              <w:t>1</w:t>
-            </w:r>
-            <w:r>
-              <w:rPr>
-                <w:rFonts w:asciiTheme="minorHAnsi" w:eastAsia="Times New Roman" w:hAnsiTheme="minorHAnsi" w:cstheme="minorHAnsi"/>
-                <w:color w:val="000000" w:themeColor="text1"/>
-                <w:sz w:val="22"/>
-                <w:lang w:eastAsia="pl-PL"/>
-              </w:rPr>
-              <w:t>00%</w:t>
-            </w:r>
-            <w:r>
-              <w:rPr>
-                <w:rFonts w:asciiTheme="minorHAnsi" w:eastAsia="Times New Roman" w:hAnsiTheme="minorHAnsi" w:cstheme="minorHAnsi"/>
-                <w:color w:val="000000" w:themeColor="text1"/>
-                <w:sz w:val="22"/>
-                <w:lang w:eastAsia="pl-PL"/>
-              </w:rPr>
-              <w:t xml:space="preserve">        </w:t>
+              <w:t xml:space="preserve">100%        </w:t>
             </w:r>
           </w:p>
         </w:tc>
@@ -21629,6 +22029,7 @@
                 <w:rFonts w:asciiTheme="minorHAnsi" w:hAnsiTheme="minorHAnsi" w:cstheme="minorHAnsi"/>
                 <w:sz w:val="22"/>
               </w:rPr>
+              <w:lastRenderedPageBreak/>
               <w:t>Sieć z modułem Attention</w:t>
             </w:r>
           </w:p>
@@ -21677,7 +22078,14 @@
                 <w:rFonts w:asciiTheme="minorHAnsi" w:hAnsiTheme="minorHAnsi" w:cstheme="minorHAnsi"/>
                 <w:sz w:val="22"/>
               </w:rPr>
-              <w:t>52.85%</w:t>
+              <w:t>48.99</w:t>
+            </w:r>
+            <w:r>
+              <w:rPr>
+                <w:rFonts w:asciiTheme="minorHAnsi" w:hAnsiTheme="minorHAnsi" w:cstheme="minorHAnsi"/>
+                <w:sz w:val="22"/>
+              </w:rPr>
+              <w:t>%</w:t>
             </w:r>
           </w:p>
         </w:tc>
@@ -21701,7 +22109,21 @@
                 <w:rFonts w:asciiTheme="minorHAnsi" w:hAnsiTheme="minorHAnsi" w:cstheme="minorHAnsi"/>
                 <w:sz w:val="22"/>
               </w:rPr>
-              <w:t>98.36%</w:t>
+              <w:t>9</w:t>
+            </w:r>
+            <w:r>
+              <w:rPr>
+                <w:rFonts w:asciiTheme="minorHAnsi" w:hAnsiTheme="minorHAnsi" w:cstheme="minorHAnsi"/>
+                <w:sz w:val="22"/>
+              </w:rPr>
+              <w:t>7.58</w:t>
+            </w:r>
+            <w:r>
+              <w:rPr>
+                <w:rFonts w:asciiTheme="minorHAnsi" w:hAnsiTheme="minorHAnsi" w:cstheme="minorHAnsi"/>
+                <w:sz w:val="22"/>
+              </w:rPr>
+              <w:t>%</w:t>
             </w:r>
           </w:p>
         </w:tc>
@@ -21762,19 +22184,22 @@
               <w:ind w:firstLine="0"/>
               <w:rPr>
                 <w:rFonts w:asciiTheme="minorHAnsi" w:hAnsiTheme="minorHAnsi" w:cstheme="minorHAnsi"/>
-                <w:b/>
-                <w:bCs/>
                 <w:sz w:val="22"/>
               </w:rPr>
             </w:pPr>
             <w:r>
               <w:rPr>
                 <w:rFonts w:asciiTheme="minorHAnsi" w:hAnsiTheme="minorHAnsi" w:cstheme="minorHAnsi"/>
-                <w:b/>
-                <w:bCs/>
                 <w:sz w:val="22"/>
               </w:rPr>
-              <w:t>34.31%</w:t>
+              <w:t>26.71</w:t>
+            </w:r>
+            <w:r>
+              <w:rPr>
+                <w:rFonts w:asciiTheme="minorHAnsi" w:hAnsiTheme="minorHAnsi" w:cstheme="minorHAnsi"/>
+                <w:sz w:val="22"/>
+              </w:rPr>
+              <w:t>%</w:t>
             </w:r>
           </w:p>
         </w:tc>
@@ -21798,7 +22223,21 @@
                 <w:rFonts w:asciiTheme="minorHAnsi" w:hAnsiTheme="minorHAnsi" w:cstheme="minorHAnsi"/>
                 <w:sz w:val="22"/>
               </w:rPr>
-              <w:t>78.70%</w:t>
+              <w:t>7</w:t>
+            </w:r>
+            <w:r>
+              <w:rPr>
+                <w:rFonts w:asciiTheme="minorHAnsi" w:hAnsiTheme="minorHAnsi" w:cstheme="minorHAnsi"/>
+                <w:sz w:val="22"/>
+              </w:rPr>
+              <w:t>6.32</w:t>
+            </w:r>
+            <w:r>
+              <w:rPr>
+                <w:rFonts w:asciiTheme="minorHAnsi" w:hAnsiTheme="minorHAnsi" w:cstheme="minorHAnsi"/>
+                <w:sz w:val="22"/>
+              </w:rPr>
+              <w:t>%</w:t>
             </w:r>
           </w:p>
         </w:tc>
@@ -21873,7 +22312,25 @@
                 <w:sz w:val="22"/>
                 <w:lang w:eastAsia="pl-PL"/>
               </w:rPr>
-              <w:t>56.57%</w:t>
+              <w:t>5</w:t>
+            </w:r>
+            <w:r>
+              <w:rPr>
+                <w:rFonts w:asciiTheme="minorHAnsi" w:eastAsia="Times New Roman" w:hAnsiTheme="minorHAnsi" w:cstheme="minorHAnsi"/>
+                <w:color w:val="000000" w:themeColor="text1"/>
+                <w:sz w:val="22"/>
+                <w:lang w:eastAsia="pl-PL"/>
+              </w:rPr>
+              <w:t>5.71</w:t>
+            </w:r>
+            <w:r>
+              <w:rPr>
+                <w:rFonts w:asciiTheme="minorHAnsi" w:eastAsia="Times New Roman" w:hAnsiTheme="minorHAnsi" w:cstheme="minorHAnsi"/>
+                <w:color w:val="000000" w:themeColor="text1"/>
+                <w:sz w:val="22"/>
+                <w:lang w:eastAsia="pl-PL"/>
+              </w:rPr>
+              <w:t>%</w:t>
             </w:r>
           </w:p>
           <w:p>
@@ -21895,7 +22352,25 @@
                 <w:sz w:val="22"/>
                 <w:lang w:eastAsia="pl-PL"/>
               </w:rPr>
-              <w:t>46.15%</w:t>
+              <w:t>4</w:t>
+            </w:r>
+            <w:r>
+              <w:rPr>
+                <w:rFonts w:asciiTheme="minorHAnsi" w:eastAsia="Times New Roman" w:hAnsiTheme="minorHAnsi" w:cstheme="minorHAnsi"/>
+                <w:color w:val="000000" w:themeColor="text1"/>
+                <w:sz w:val="22"/>
+                <w:lang w:eastAsia="pl-PL"/>
+              </w:rPr>
+              <w:t>3.84</w:t>
+            </w:r>
+            <w:r>
+              <w:rPr>
+                <w:rFonts w:asciiTheme="minorHAnsi" w:eastAsia="Times New Roman" w:hAnsiTheme="minorHAnsi" w:cstheme="minorHAnsi"/>
+                <w:color w:val="000000" w:themeColor="text1"/>
+                <w:sz w:val="22"/>
+                <w:lang w:eastAsia="pl-PL"/>
+              </w:rPr>
+              <w:t>%</w:t>
             </w:r>
           </w:p>
           <w:p>
@@ -21917,7 +22392,25 @@
                 <w:sz w:val="22"/>
                 <w:lang w:eastAsia="pl-PL"/>
               </w:rPr>
-              <w:t>54.75%</w:t>
+              <w:t>54.7</w:t>
+            </w:r>
+            <w:r>
+              <w:rPr>
+                <w:rFonts w:asciiTheme="minorHAnsi" w:eastAsia="Times New Roman" w:hAnsiTheme="minorHAnsi" w:cstheme="minorHAnsi"/>
+                <w:color w:val="000000" w:themeColor="text1"/>
+                <w:sz w:val="22"/>
+                <w:lang w:eastAsia="pl-PL"/>
+              </w:rPr>
+              <w:t>9</w:t>
+            </w:r>
+            <w:r>
+              <w:rPr>
+                <w:rFonts w:asciiTheme="minorHAnsi" w:eastAsia="Times New Roman" w:hAnsiTheme="minorHAnsi" w:cstheme="minorHAnsi"/>
+                <w:color w:val="000000" w:themeColor="text1"/>
+                <w:sz w:val="22"/>
+                <w:lang w:eastAsia="pl-PL"/>
+              </w:rPr>
+              <w:t>%</w:t>
             </w:r>
           </w:p>
           <w:p>
@@ -21939,8 +22432,25 @@
                 <w:sz w:val="22"/>
                 <w:lang w:eastAsia="pl-PL"/>
               </w:rPr>
-              <w:lastRenderedPageBreak/>
-              <w:t>55.19%</w:t>
+              <w:t>5</w:t>
+            </w:r>
+            <w:r>
+              <w:rPr>
+                <w:rFonts w:asciiTheme="minorHAnsi" w:eastAsia="Times New Roman" w:hAnsiTheme="minorHAnsi" w:cstheme="minorHAnsi"/>
+                <w:color w:val="000000" w:themeColor="text1"/>
+                <w:sz w:val="22"/>
+                <w:lang w:eastAsia="pl-PL"/>
+              </w:rPr>
+              <w:t>3.07</w:t>
+            </w:r>
+            <w:r>
+              <w:rPr>
+                <w:rFonts w:asciiTheme="minorHAnsi" w:eastAsia="Times New Roman" w:hAnsiTheme="minorHAnsi" w:cstheme="minorHAnsi"/>
+                <w:color w:val="000000" w:themeColor="text1"/>
+                <w:sz w:val="22"/>
+                <w:lang w:eastAsia="pl-PL"/>
+              </w:rPr>
+              <w:t>%</w:t>
             </w:r>
           </w:p>
           <w:p>
@@ -21962,7 +22472,16 @@
                 <w:sz w:val="22"/>
                 <w:lang w:eastAsia="pl-PL"/>
               </w:rPr>
-              <w:t>27.40%</w:t>
+              <w:t>17.50</w:t>
+            </w:r>
+            <w:r>
+              <w:rPr>
+                <w:rFonts w:asciiTheme="minorHAnsi" w:eastAsia="Times New Roman" w:hAnsiTheme="minorHAnsi" w:cstheme="minorHAnsi"/>
+                <w:color w:val="000000" w:themeColor="text1"/>
+                <w:sz w:val="22"/>
+                <w:lang w:eastAsia="pl-PL"/>
+              </w:rPr>
+              <w:t>%</w:t>
             </w:r>
           </w:p>
           <w:p>
@@ -21984,7 +22503,25 @@
                 <w:sz w:val="22"/>
                 <w:lang w:eastAsia="pl-PL"/>
               </w:rPr>
-              <w:t>33.33%</w:t>
+              <w:t>3</w:t>
+            </w:r>
+            <w:r>
+              <w:rPr>
+                <w:rFonts w:asciiTheme="minorHAnsi" w:eastAsia="Times New Roman" w:hAnsiTheme="minorHAnsi" w:cstheme="minorHAnsi"/>
+                <w:color w:val="000000" w:themeColor="text1"/>
+                <w:sz w:val="22"/>
+                <w:lang w:eastAsia="pl-PL"/>
+              </w:rPr>
+              <w:t>.33</w:t>
+            </w:r>
+            <w:r>
+              <w:rPr>
+                <w:rFonts w:asciiTheme="minorHAnsi" w:eastAsia="Times New Roman" w:hAnsiTheme="minorHAnsi" w:cstheme="minorHAnsi"/>
+                <w:color w:val="000000" w:themeColor="text1"/>
+                <w:sz w:val="22"/>
+                <w:lang w:eastAsia="pl-PL"/>
+              </w:rPr>
+              <w:t>%</w:t>
             </w:r>
           </w:p>
           <w:p>
@@ -22006,7 +22543,25 @@
                 <w:sz w:val="22"/>
                 <w:lang w:eastAsia="pl-PL"/>
               </w:rPr>
-              <w:t>66.67%</w:t>
+              <w:t>6</w:t>
+            </w:r>
+            <w:r>
+              <w:rPr>
+                <w:rFonts w:asciiTheme="minorHAnsi" w:eastAsia="Times New Roman" w:hAnsiTheme="minorHAnsi" w:cstheme="minorHAnsi"/>
+                <w:color w:val="000000" w:themeColor="text1"/>
+                <w:sz w:val="22"/>
+                <w:lang w:eastAsia="pl-PL"/>
+              </w:rPr>
+              <w:t>8.24</w:t>
+            </w:r>
+            <w:r>
+              <w:rPr>
+                <w:rFonts w:asciiTheme="minorHAnsi" w:eastAsia="Times New Roman" w:hAnsiTheme="minorHAnsi" w:cstheme="minorHAnsi"/>
+                <w:color w:val="000000" w:themeColor="text1"/>
+                <w:sz w:val="22"/>
+                <w:lang w:eastAsia="pl-PL"/>
+              </w:rPr>
+              <w:t>%</w:t>
             </w:r>
           </w:p>
           <w:p>
@@ -22028,7 +22583,16 @@
                 <w:sz w:val="22"/>
                 <w:lang w:eastAsia="pl-PL"/>
               </w:rPr>
-              <w:t>50.61%</w:t>
+              <w:t>43.14</w:t>
+            </w:r>
+            <w:r>
+              <w:rPr>
+                <w:rFonts w:asciiTheme="minorHAnsi" w:eastAsia="Times New Roman" w:hAnsiTheme="minorHAnsi" w:cstheme="minorHAnsi"/>
+                <w:color w:val="000000" w:themeColor="text1"/>
+                <w:sz w:val="22"/>
+                <w:lang w:eastAsia="pl-PL"/>
+              </w:rPr>
+              <w:t>%</w:t>
             </w:r>
           </w:p>
           <w:p>
@@ -22050,7 +22614,16 @@
                 <w:sz w:val="22"/>
                 <w:lang w:eastAsia="pl-PL"/>
               </w:rPr>
-              <w:t>32.32%</w:t>
+              <w:t>18.35</w:t>
+            </w:r>
+            <w:r>
+              <w:rPr>
+                <w:rFonts w:asciiTheme="minorHAnsi" w:eastAsia="Times New Roman" w:hAnsiTheme="minorHAnsi" w:cstheme="minorHAnsi"/>
+                <w:color w:val="000000" w:themeColor="text1"/>
+                <w:sz w:val="22"/>
+                <w:lang w:eastAsia="pl-PL"/>
+              </w:rPr>
+              <w:t>%</w:t>
             </w:r>
           </w:p>
           <w:p>
@@ -22072,7 +22645,25 @@
                 <w:sz w:val="22"/>
                 <w:lang w:eastAsia="pl-PL"/>
               </w:rPr>
-              <w:t>36.62%</w:t>
+              <w:t>36.</w:t>
+            </w:r>
+            <w:r>
+              <w:rPr>
+                <w:rFonts w:asciiTheme="minorHAnsi" w:eastAsia="Times New Roman" w:hAnsiTheme="minorHAnsi" w:cstheme="minorHAnsi"/>
+                <w:color w:val="000000" w:themeColor="text1"/>
+                <w:sz w:val="22"/>
+                <w:lang w:eastAsia="pl-PL"/>
+              </w:rPr>
+              <w:t>21</w:t>
+            </w:r>
+            <w:r>
+              <w:rPr>
+                <w:rFonts w:asciiTheme="minorHAnsi" w:eastAsia="Times New Roman" w:hAnsiTheme="minorHAnsi" w:cstheme="minorHAnsi"/>
+                <w:color w:val="000000" w:themeColor="text1"/>
+                <w:sz w:val="22"/>
+                <w:lang w:eastAsia="pl-PL"/>
+              </w:rPr>
+              <w:t>%</w:t>
             </w:r>
           </w:p>
           <w:p>
@@ -22094,7 +22685,16 @@
                 <w:sz w:val="22"/>
                 <w:lang w:eastAsia="pl-PL"/>
               </w:rPr>
-              <w:t>21.82%</w:t>
+              <w:t>7.75</w:t>
+            </w:r>
+            <w:r>
+              <w:rPr>
+                <w:rFonts w:asciiTheme="minorHAnsi" w:eastAsia="Times New Roman" w:hAnsiTheme="minorHAnsi" w:cstheme="minorHAnsi"/>
+                <w:color w:val="000000" w:themeColor="text1"/>
+                <w:sz w:val="22"/>
+                <w:lang w:eastAsia="pl-PL"/>
+              </w:rPr>
+              <w:t>%</w:t>
             </w:r>
           </w:p>
           <w:p>
@@ -22116,7 +22716,16 @@
                 <w:sz w:val="22"/>
                 <w:lang w:eastAsia="pl-PL"/>
               </w:rPr>
-              <w:t>38.89%</w:t>
+              <w:t>17.48</w:t>
+            </w:r>
+            <w:r>
+              <w:rPr>
+                <w:rFonts w:asciiTheme="minorHAnsi" w:eastAsia="Times New Roman" w:hAnsiTheme="minorHAnsi" w:cstheme="minorHAnsi"/>
+                <w:color w:val="000000" w:themeColor="text1"/>
+                <w:sz w:val="22"/>
+                <w:lang w:eastAsia="pl-PL"/>
+              </w:rPr>
+              <w:t>%</w:t>
             </w:r>
           </w:p>
           <w:p>
@@ -22138,7 +22747,16 @@
                 <w:sz w:val="22"/>
                 <w:lang w:eastAsia="pl-PL"/>
               </w:rPr>
-              <w:t>28.57%</w:t>
+              <w:t>8.00</w:t>
+            </w:r>
+            <w:r>
+              <w:rPr>
+                <w:rFonts w:asciiTheme="minorHAnsi" w:eastAsia="Times New Roman" w:hAnsiTheme="minorHAnsi" w:cstheme="minorHAnsi"/>
+                <w:color w:val="000000" w:themeColor="text1"/>
+                <w:sz w:val="22"/>
+                <w:lang w:eastAsia="pl-PL"/>
+              </w:rPr>
+              <w:t>%</w:t>
             </w:r>
           </w:p>
           <w:p>
@@ -22243,8 +22861,25 @@
                 <w:sz w:val="22"/>
                 <w:lang w:eastAsia="pl-PL"/>
               </w:rPr>
-              <w:lastRenderedPageBreak/>
-              <w:t>99.96%</w:t>
+              <w:t>99.</w:t>
+            </w:r>
+            <w:r>
+              <w:rPr>
+                <w:rFonts w:asciiTheme="minorHAnsi" w:eastAsia="Times New Roman" w:hAnsiTheme="minorHAnsi" w:cstheme="minorHAnsi"/>
+                <w:color w:val="000000" w:themeColor="text1"/>
+                <w:sz w:val="22"/>
+                <w:lang w:eastAsia="pl-PL"/>
+              </w:rPr>
+              <w:t>58</w:t>
+            </w:r>
+            <w:r>
+              <w:rPr>
+                <w:rFonts w:asciiTheme="minorHAnsi" w:eastAsia="Times New Roman" w:hAnsiTheme="minorHAnsi" w:cstheme="minorHAnsi"/>
+                <w:color w:val="000000" w:themeColor="text1"/>
+                <w:sz w:val="22"/>
+                <w:lang w:eastAsia="pl-PL"/>
+              </w:rPr>
+              <w:t>%</w:t>
             </w:r>
           </w:p>
           <w:p>
@@ -22266,7 +22901,16 @@
                 <w:sz w:val="22"/>
                 <w:lang w:eastAsia="pl-PL"/>
               </w:rPr>
-              <w:t>99.37%</w:t>
+              <w:t>100</w:t>
+            </w:r>
+            <w:r>
+              <w:rPr>
+                <w:rFonts w:asciiTheme="minorHAnsi" w:eastAsia="Times New Roman" w:hAnsiTheme="minorHAnsi" w:cstheme="minorHAnsi"/>
+                <w:color w:val="000000" w:themeColor="text1"/>
+                <w:sz w:val="22"/>
+                <w:lang w:eastAsia="pl-PL"/>
+              </w:rPr>
+              <w:t>%</w:t>
             </w:r>
           </w:p>
           <w:p>
@@ -22310,8 +22954,25 @@
                 <w:sz w:val="22"/>
                 <w:lang w:eastAsia="pl-PL"/>
               </w:rPr>
-              <w:lastRenderedPageBreak/>
-              <w:t>99.94%</w:t>
+              <w:t>99.</w:t>
+            </w:r>
+            <w:r>
+              <w:rPr>
+                <w:rFonts w:asciiTheme="minorHAnsi" w:eastAsia="Times New Roman" w:hAnsiTheme="minorHAnsi" w:cstheme="minorHAnsi"/>
+                <w:color w:val="000000" w:themeColor="text1"/>
+                <w:sz w:val="22"/>
+                <w:lang w:eastAsia="pl-PL"/>
+              </w:rPr>
+              <w:t>83</w:t>
+            </w:r>
+            <w:r>
+              <w:rPr>
+                <w:rFonts w:asciiTheme="minorHAnsi" w:eastAsia="Times New Roman" w:hAnsiTheme="minorHAnsi" w:cstheme="minorHAnsi"/>
+                <w:color w:val="000000" w:themeColor="text1"/>
+                <w:sz w:val="22"/>
+                <w:lang w:eastAsia="pl-PL"/>
+              </w:rPr>
+              <w:t>%</w:t>
             </w:r>
           </w:p>
           <w:p>
@@ -22333,7 +22994,25 @@
                 <w:sz w:val="22"/>
                 <w:lang w:eastAsia="pl-PL"/>
               </w:rPr>
-              <w:t>94.24%</w:t>
+              <w:t>9</w:t>
+            </w:r>
+            <w:r>
+              <w:rPr>
+                <w:rFonts w:asciiTheme="minorHAnsi" w:eastAsia="Times New Roman" w:hAnsiTheme="minorHAnsi" w:cstheme="minorHAnsi"/>
+                <w:color w:val="000000" w:themeColor="text1"/>
+                <w:sz w:val="22"/>
+                <w:lang w:eastAsia="pl-PL"/>
+              </w:rPr>
+              <w:t>9.46</w:t>
+            </w:r>
+            <w:r>
+              <w:rPr>
+                <w:rFonts w:asciiTheme="minorHAnsi" w:eastAsia="Times New Roman" w:hAnsiTheme="minorHAnsi" w:cstheme="minorHAnsi"/>
+                <w:color w:val="000000" w:themeColor="text1"/>
+                <w:sz w:val="22"/>
+                <w:lang w:eastAsia="pl-PL"/>
+              </w:rPr>
+              <w:t>%</w:t>
             </w:r>
           </w:p>
           <w:p>
@@ -22355,7 +23034,25 @@
                 <w:sz w:val="22"/>
                 <w:lang w:eastAsia="pl-PL"/>
               </w:rPr>
-              <w:t>93.25%</w:t>
+              <w:t>9</w:t>
+            </w:r>
+            <w:r>
+              <w:rPr>
+                <w:rFonts w:asciiTheme="minorHAnsi" w:eastAsia="Times New Roman" w:hAnsiTheme="minorHAnsi" w:cstheme="minorHAnsi"/>
+                <w:color w:val="000000" w:themeColor="text1"/>
+                <w:sz w:val="22"/>
+                <w:lang w:eastAsia="pl-PL"/>
+              </w:rPr>
+              <w:t>5.87</w:t>
+            </w:r>
+            <w:r>
+              <w:rPr>
+                <w:rFonts w:asciiTheme="minorHAnsi" w:eastAsia="Times New Roman" w:hAnsiTheme="minorHAnsi" w:cstheme="minorHAnsi"/>
+                <w:color w:val="000000" w:themeColor="text1"/>
+                <w:sz w:val="22"/>
+                <w:lang w:eastAsia="pl-PL"/>
+              </w:rPr>
+              <w:t>%</w:t>
             </w:r>
           </w:p>
           <w:p>
@@ -22377,7 +23074,25 @@
                 <w:sz w:val="22"/>
                 <w:lang w:eastAsia="pl-PL"/>
               </w:rPr>
-              <w:t>99.97%</w:t>
+              <w:t>99.</w:t>
+            </w:r>
+            <w:r>
+              <w:rPr>
+                <w:rFonts w:asciiTheme="minorHAnsi" w:eastAsia="Times New Roman" w:hAnsiTheme="minorHAnsi" w:cstheme="minorHAnsi"/>
+                <w:color w:val="000000" w:themeColor="text1"/>
+                <w:sz w:val="22"/>
+                <w:lang w:eastAsia="pl-PL"/>
+              </w:rPr>
+              <w:t>76</w:t>
+            </w:r>
+            <w:r>
+              <w:rPr>
+                <w:rFonts w:asciiTheme="minorHAnsi" w:eastAsia="Times New Roman" w:hAnsiTheme="minorHAnsi" w:cstheme="minorHAnsi"/>
+                <w:color w:val="000000" w:themeColor="text1"/>
+                <w:sz w:val="22"/>
+                <w:lang w:eastAsia="pl-PL"/>
+              </w:rPr>
+              <w:t>%</w:t>
             </w:r>
           </w:p>
           <w:p>
@@ -22399,7 +23114,25 @@
                 <w:sz w:val="22"/>
                 <w:lang w:eastAsia="pl-PL"/>
               </w:rPr>
-              <w:t>99.91%</w:t>
+              <w:t>9</w:t>
+            </w:r>
+            <w:r>
+              <w:rPr>
+                <w:rFonts w:asciiTheme="minorHAnsi" w:eastAsia="Times New Roman" w:hAnsiTheme="minorHAnsi" w:cstheme="minorHAnsi"/>
+                <w:color w:val="000000" w:themeColor="text1"/>
+                <w:sz w:val="22"/>
+                <w:lang w:eastAsia="pl-PL"/>
+              </w:rPr>
+              <w:t>8.81</w:t>
+            </w:r>
+            <w:r>
+              <w:rPr>
+                <w:rFonts w:asciiTheme="minorHAnsi" w:eastAsia="Times New Roman" w:hAnsiTheme="minorHAnsi" w:cstheme="minorHAnsi"/>
+                <w:color w:val="000000" w:themeColor="text1"/>
+                <w:sz w:val="22"/>
+                <w:lang w:eastAsia="pl-PL"/>
+              </w:rPr>
+              <w:t>%</w:t>
             </w:r>
           </w:p>
           <w:p>
@@ -22421,7 +23154,16 @@
                 <w:sz w:val="22"/>
                 <w:lang w:eastAsia="pl-PL"/>
               </w:rPr>
-              <w:t>99.77%</w:t>
+              <w:t>87.50</w:t>
+            </w:r>
+            <w:r>
+              <w:rPr>
+                <w:rFonts w:asciiTheme="minorHAnsi" w:eastAsia="Times New Roman" w:hAnsiTheme="minorHAnsi" w:cstheme="minorHAnsi"/>
+                <w:color w:val="000000" w:themeColor="text1"/>
+                <w:sz w:val="22"/>
+                <w:lang w:eastAsia="pl-PL"/>
+              </w:rPr>
+              <w:t>%</w:t>
             </w:r>
           </w:p>
           <w:p>
@@ -22443,7 +23185,25 @@
                 <w:sz w:val="22"/>
                 <w:lang w:eastAsia="pl-PL"/>
               </w:rPr>
-              <w:t>98.34%</w:t>
+              <w:t>98.</w:t>
+            </w:r>
+            <w:r>
+              <w:rPr>
+                <w:rFonts w:asciiTheme="minorHAnsi" w:eastAsia="Times New Roman" w:hAnsiTheme="minorHAnsi" w:cstheme="minorHAnsi"/>
+                <w:color w:val="000000" w:themeColor="text1"/>
+                <w:sz w:val="22"/>
+                <w:lang w:eastAsia="pl-PL"/>
+              </w:rPr>
+              <w:t>72</w:t>
+            </w:r>
+            <w:r>
+              <w:rPr>
+                <w:rFonts w:asciiTheme="minorHAnsi" w:eastAsia="Times New Roman" w:hAnsiTheme="minorHAnsi" w:cstheme="minorHAnsi"/>
+                <w:color w:val="000000" w:themeColor="text1"/>
+                <w:sz w:val="22"/>
+                <w:lang w:eastAsia="pl-PL"/>
+              </w:rPr>
+              <w:t>%</w:t>
             </w:r>
           </w:p>
           <w:p>
@@ -22465,7 +23225,16 @@
                 <w:sz w:val="22"/>
                 <w:lang w:eastAsia="pl-PL"/>
               </w:rPr>
-              <w:t>91.72%</w:t>
+              <w:t>87.77</w:t>
+            </w:r>
+            <w:r>
+              <w:rPr>
+                <w:rFonts w:asciiTheme="minorHAnsi" w:eastAsia="Times New Roman" w:hAnsiTheme="minorHAnsi" w:cstheme="minorHAnsi"/>
+                <w:color w:val="000000" w:themeColor="text1"/>
+                <w:sz w:val="22"/>
+                <w:lang w:eastAsia="pl-PL"/>
+              </w:rPr>
+              <w:t>%</w:t>
             </w:r>
           </w:p>
           <w:p>
@@ -22487,7 +23256,16 @@
                 <w:sz w:val="22"/>
                 <w:lang w:eastAsia="pl-PL"/>
               </w:rPr>
-              <w:t>95.91%</w:t>
+              <w:t>89.94</w:t>
+            </w:r>
+            <w:r>
+              <w:rPr>
+                <w:rFonts w:asciiTheme="minorHAnsi" w:eastAsia="Times New Roman" w:hAnsiTheme="minorHAnsi" w:cstheme="minorHAnsi"/>
+                <w:color w:val="000000" w:themeColor="text1"/>
+                <w:sz w:val="22"/>
+                <w:lang w:eastAsia="pl-PL"/>
+              </w:rPr>
+              <w:t>%</w:t>
             </w:r>
           </w:p>
           <w:p>
@@ -22509,7 +23287,16 @@
                 <w:sz w:val="22"/>
                 <w:lang w:eastAsia="pl-PL"/>
               </w:rPr>
-              <w:t>86.96%</w:t>
+              <w:t>52.53</w:t>
+            </w:r>
+            <w:r>
+              <w:rPr>
+                <w:rFonts w:asciiTheme="minorHAnsi" w:eastAsia="Times New Roman" w:hAnsiTheme="minorHAnsi" w:cstheme="minorHAnsi"/>
+                <w:color w:val="000000" w:themeColor="text1"/>
+                <w:sz w:val="22"/>
+                <w:lang w:eastAsia="pl-PL"/>
+              </w:rPr>
+              <w:t>%</w:t>
             </w:r>
           </w:p>
           <w:p>
@@ -22575,7 +23362,7 @@
                 <w:sz w:val="22"/>
                 <w:lang w:eastAsia="pl-PL"/>
               </w:rPr>
-              <w:t>0%</w:t>
+              <w:t>11.43</w:t>
             </w:r>
             <w:r>
               <w:rPr>
@@ -22584,6 +23371,15 @@
                 <w:sz w:val="22"/>
                 <w:lang w:eastAsia="pl-PL"/>
               </w:rPr>
+              <w:t>%</w:t>
+            </w:r>
+            <w:r>
+              <w:rPr>
+                <w:rFonts w:asciiTheme="minorHAnsi" w:eastAsia="Times New Roman" w:hAnsiTheme="minorHAnsi" w:cstheme="minorHAnsi"/>
+                <w:color w:val="000000" w:themeColor="text1"/>
+                <w:sz w:val="22"/>
+                <w:lang w:eastAsia="pl-PL"/>
+              </w:rPr>
               <w:t xml:space="preserve"> </w:t>
             </w:r>
           </w:p>
@@ -22599,94 +23395,263 @@
       </w:pPr>
     </w:p>
     <w:p>
+      <w:r>
+        <w:t xml:space="preserve">Warto zwrócić uwagę na to, że </w:t>
+      </w:r>
+      <w:r>
+        <w:t>przedstawione w poszczególnych zestawieniach</w:t>
+      </w:r>
+      <w:r>
+        <w:t xml:space="preserve"> </w:t>
+      </w:r>
+      <w:r>
+        <w:t>wysokości</w:t>
+      </w:r>
+      <w:r>
+        <w:t xml:space="preserve"> wskaźnika F1 zostały uzyskane </w:t>
+      </w:r>
+      <w:r>
+        <w:t>po</w:t>
+      </w:r>
+      <w:r>
+        <w:t xml:space="preserve">przez uśrednienie jego </w:t>
+      </w:r>
+      <w:r>
+        <w:t>wartości</w:t>
+      </w:r>
+      <w:r>
+        <w:t xml:space="preserve"> </w:t>
+      </w:r>
+      <w:r>
+        <w:t>obliczonych</w:t>
+      </w:r>
+      <w:r>
+        <w:t xml:space="preserve"> osobno </w:t>
+      </w:r>
+      <w:r>
+        <w:t xml:space="preserve">dla każdej z </w:t>
+      </w:r>
+      <w:r>
+        <w:t xml:space="preserve">szesnastu </w:t>
+      </w:r>
+      <w:r>
+        <w:t>klas</w:t>
+      </w:r>
+      <w:r>
+        <w:t xml:space="preserve"> – </w:t>
+      </w:r>
+      <w:r>
+        <w:t xml:space="preserve">przykładowy </w:t>
+      </w:r>
+      <w:r>
+        <w:t xml:space="preserve">ich </w:t>
+      </w:r>
+      <w:r>
+        <w:t xml:space="preserve">rozkład można zaobserwować w </w:t>
+      </w:r>
+      <w:r>
+        <w:rPr>
+          <w:i/>
+          <w:iCs/>
+        </w:rPr>
+        <w:t>Tabeli 8</w:t>
+      </w:r>
+      <w:r>
+        <w:t xml:space="preserve">. W zależności od modelu </w:t>
+      </w:r>
+      <w:r>
+        <w:t>dystrybucja ta</w:t>
+      </w:r>
+      <w:r>
+        <w:t xml:space="preserve"> się różnił</w:t>
+      </w:r>
+      <w:r>
+        <w:t>a</w:t>
+      </w:r>
+      <w:r>
+        <w:t>, jednak podstawową tendencją, jaką można było zauważyć podczas</w:t>
+      </w:r>
+      <w:r>
+        <w:t xml:space="preserve"> samej</w:t>
+      </w:r>
+      <w:r>
+        <w:t xml:space="preserve"> pr</w:t>
+      </w:r>
+      <w:r>
+        <w:t>acy badawczej</w:t>
+      </w:r>
+      <w:r>
+        <w:t xml:space="preserve">, było to, że </w:t>
+      </w:r>
+      <w:r>
+        <w:t>dla zbioru testowego miara F1 przyjmowała wartości 0% lub jej bliskie najczęściej dla klas o najmniejszej liczności.</w:t>
+      </w:r>
+    </w:p>
+    <w:p>
+      <w:r>
+        <w:t xml:space="preserve">Warto zastanowić się, jak należy interpretować takie zjawisko. </w:t>
+      </w:r>
+      <w:r>
+        <w:t>Z jednej strony, należy pamiętać</w:t>
+      </w:r>
+      <w:r>
+        <w:t xml:space="preserve">, że </w:t>
+      </w:r>
+      <w:r>
+        <w:t xml:space="preserve">poziom zaprezentowanego </w:t>
+      </w:r>
+      <w:r>
+        <w:t xml:space="preserve">uśrednionego </w:t>
+      </w:r>
+      <w:r>
+        <w:t xml:space="preserve">wskaźnika </w:t>
+      </w:r>
+      <w:r>
+        <w:t xml:space="preserve">bez wątpienia </w:t>
+      </w:r>
+      <w:r>
+        <w:t>nie wyklucza istnienia dysonansu między</w:t>
+      </w:r>
+      <w:r>
+        <w:t xml:space="preserve"> poszczególnymi</w:t>
+      </w:r>
+      <w:r>
+        <w:t xml:space="preserve"> klasami </w:t>
+      </w:r>
+      <w:r>
+        <w:t xml:space="preserve">w aspekcie wysokości </w:t>
+      </w:r>
+      <w:r>
+        <w:t>precyzji i czułości</w:t>
+      </w:r>
+      <w:r>
+        <w:t xml:space="preserve">. </w:t>
+      </w:r>
+      <w:r>
+        <w:t xml:space="preserve">To powszechny przypadek, że model radzi sobie lepiej z pewnymi klasami, a z pewnymi gorzej, i na tym budowana jest ocena jego generalnej skuteczności. </w:t>
+      </w:r>
+      <w:r>
+        <w:t xml:space="preserve">Warto wspomnieć, </w:t>
+      </w:r>
+      <w:r>
+        <w:t xml:space="preserve">że </w:t>
+      </w:r>
+      <w:r>
+        <w:t>w procesie uśredniania nie zastosowano wag</w:t>
+      </w:r>
+      <w:r>
+        <w:t>, właśnie w celu podkreślenia</w:t>
+      </w:r>
+      <w:r>
+        <w:t>, że umiejętność wykrywania każdego typu osobowości jest równie ważna dla modelu.</w:t>
+      </w:r>
+    </w:p>
+    <w:p>
+      <w:r>
+        <w:t>Podchodząc do wspomnianej obserwacji z innej strony</w:t>
+      </w:r>
+      <w:r>
+        <w:t>,</w:t>
+      </w:r>
+      <w:r>
+        <w:t xml:space="preserve"> mała ilość próbek należących do danej klasy w zbiorze testowym, </w:t>
+      </w:r>
+      <w:r>
+        <w:t xml:space="preserve">co bezpośrednio wywodzi się z problemu </w:t>
+      </w:r>
+      <w:r>
+        <w:t>niezbalanso</w:t>
+      </w:r>
+      <w:r>
+        <w:t>wanego</w:t>
+      </w:r>
+      <w:r>
+        <w:t xml:space="preserve"> </w:t>
+      </w:r>
+      <w:r>
+        <w:t>zbioru</w:t>
+      </w:r>
+      <w:r>
+        <w:t xml:space="preserve"> danych, może prowadzić do </w:t>
+      </w:r>
+      <w:r>
+        <w:t>zniekształcenia wyników</w:t>
+      </w:r>
+      <w:r>
+        <w:t xml:space="preserve"> dotyczących ogólnej skuteczności modelu</w:t>
+      </w:r>
+      <w:r>
+        <w:t xml:space="preserve">, ponieważ </w:t>
+      </w:r>
+      <w:r>
+        <w:t>wylosowane do tego podzbioru próbki nie muszą</w:t>
+      </w:r>
+      <w:r>
+        <w:t xml:space="preserve"> </w:t>
+      </w:r>
+      <w:r>
+        <w:t>odzwierciedlać w pełni</w:t>
+      </w:r>
+      <w:r>
+        <w:t xml:space="preserve"> natury klasy, albo </w:t>
+      </w:r>
+      <w:r>
+        <w:t xml:space="preserve">mogą być </w:t>
+      </w:r>
+      <w:r>
+        <w:t xml:space="preserve">swego rodzaju </w:t>
+      </w:r>
+      <w:r>
+        <w:t>punktami odstającymi</w:t>
+      </w:r>
+      <w:r>
+        <w:t>.</w:t>
+      </w:r>
+    </w:p>
+    <w:p>
       <w:pPr>
         <w:ind w:firstLine="0"/>
         <w:rPr>
           <w:color w:val="FF0000"/>
         </w:rPr>
       </w:pPr>
-      <w:r>
+    </w:p>
+    <w:p>
+      <w:pPr>
         <w:rPr>
           <w:color w:val="FF0000"/>
         </w:rPr>
-        <w:t>[0 dla najmniej licznych klas]</w:t>
-      </w:r>
-    </w:p>
-    <w:p>
-      <w:pPr>
-        <w:ind w:firstLine="0"/>
+      </w:pPr>
+      <w:r>
         <w:rPr>
           <w:color w:val="FF0000"/>
         </w:rPr>
-      </w:pPr>
+        <w:lastRenderedPageBreak/>
+        <w:t>[</w:t>
+      </w:r>
       <w:r>
         <w:rPr>
           <w:color w:val="FF0000"/>
         </w:rPr>
-        <w:t>[Opisać wyniki</w:t>
+        <w:t>Ewentualne</w:t>
       </w:r>
       <w:r>
         <w:rPr>
           <w:color w:val="FF0000"/>
         </w:rPr>
-        <w:t xml:space="preserve"> sieci</w:t>
+        <w:t xml:space="preserve"> porównanie do innych architektur</w:t>
       </w:r>
       <w:r>
         <w:rPr>
           <w:color w:val="FF0000"/>
         </w:rPr>
-        <w:t>]</w:t>
-      </w:r>
-    </w:p>
-    <w:p>
-      <w:pPr>
-        <w:ind w:firstLine="0"/>
+        <w:t xml:space="preserve">? </w:t>
+      </w:r>
+      <w:r>
         <w:rPr>
           <w:color w:val="FF0000"/>
         </w:rPr>
-      </w:pPr>
-    </w:p>
-    <w:p>
-      <w:pPr>
-        <w:rPr>
-          <w:color w:val="FF0000"/>
-        </w:rPr>
-      </w:pPr>
-      <w:r>
-        <w:rPr>
-          <w:color w:val="FF0000"/>
-        </w:rPr>
-        <w:t>[</w:t>
-      </w:r>
-      <w:r>
-        <w:rPr>
-          <w:color w:val="FF0000"/>
-        </w:rPr>
-        <w:t>Szczegóły treningów – epoki, j</w:t>
-      </w:r>
-      <w:r>
-        <w:rPr>
-          <w:color w:val="FF0000"/>
-        </w:rPr>
-        <w:t xml:space="preserve">ak poradziły sobie moje architektury, co było skuteczne, </w:t>
-      </w:r>
-      <w:r>
-        <w:rPr>
-          <w:color w:val="FF0000"/>
-        </w:rPr>
-        <w:t xml:space="preserve">a co nie (dlaczego?), </w:t>
-      </w:r>
-      <w:r>
-        <w:rPr>
-          <w:color w:val="FF0000"/>
-        </w:rPr>
-        <w:t>ewentualne porównanie do innych architektur</w:t>
-      </w:r>
-      <w:r>
-        <w:rPr>
-          <w:color w:val="FF0000"/>
-        </w:rPr>
-        <w:t>. Czasy treningów</w:t>
+        <w:t>Czasy treningów</w:t>
       </w:r>
       <w:r>
         <w:rPr>
@@ -22717,12 +23682,12 @@
       <w:pPr>
         <w:pStyle w:val="Nagwek1"/>
       </w:pPr>
-      <w:bookmarkStart w:id="240" w:name="_Toc160629705"/>
+      <w:bookmarkStart w:id="238" w:name="_Toc160629705"/>
       <w:r>
         <w:lastRenderedPageBreak/>
         <w:t>Podsumowanie</w:t>
       </w:r>
-      <w:bookmarkEnd w:id="240"/>
+      <w:bookmarkEnd w:id="238"/>
     </w:p>
     <w:p>
       <w:pPr>
@@ -22744,23 +23709,25 @@
           <w:szCs w:val="26"/>
         </w:rPr>
       </w:pPr>
-      <w:bookmarkStart w:id="241" w:name="_Toc156492673"/>
-      <w:bookmarkStart w:id="242" w:name="_Toc156747570"/>
-      <w:bookmarkStart w:id="243" w:name="_Toc159595876"/>
-      <w:bookmarkStart w:id="244" w:name="_Toc159846474"/>
-      <w:bookmarkStart w:id="245" w:name="_Toc159846511"/>
-      <w:bookmarkStart w:id="246" w:name="_Toc159866006"/>
-      <w:bookmarkStart w:id="247" w:name="_Toc159866064"/>
-      <w:bookmarkStart w:id="248" w:name="_Toc159938472"/>
-      <w:bookmarkStart w:id="249" w:name="_Toc160031346"/>
-      <w:bookmarkStart w:id="250" w:name="_Toc160031391"/>
-      <w:bookmarkStart w:id="251" w:name="_Toc160110821"/>
-      <w:bookmarkStart w:id="252" w:name="_Toc160136284"/>
-      <w:bookmarkStart w:id="253" w:name="_Toc160136338"/>
-      <w:bookmarkStart w:id="254" w:name="_Toc160205176"/>
-      <w:bookmarkStart w:id="255" w:name="_Toc160312706"/>
-      <w:bookmarkStart w:id="256" w:name="_Toc160629642"/>
-      <w:bookmarkStart w:id="257" w:name="_Toc160629706"/>
+      <w:bookmarkStart w:id="239" w:name="_Toc156492673"/>
+      <w:bookmarkStart w:id="240" w:name="_Toc156747570"/>
+      <w:bookmarkStart w:id="241" w:name="_Toc159595876"/>
+      <w:bookmarkStart w:id="242" w:name="_Toc159846474"/>
+      <w:bookmarkStart w:id="243" w:name="_Toc159846511"/>
+      <w:bookmarkStart w:id="244" w:name="_Toc159866006"/>
+      <w:bookmarkStart w:id="245" w:name="_Toc159866064"/>
+      <w:bookmarkStart w:id="246" w:name="_Toc159938472"/>
+      <w:bookmarkStart w:id="247" w:name="_Toc160031346"/>
+      <w:bookmarkStart w:id="248" w:name="_Toc160031391"/>
+      <w:bookmarkStart w:id="249" w:name="_Toc160110821"/>
+      <w:bookmarkStart w:id="250" w:name="_Toc160136284"/>
+      <w:bookmarkStart w:id="251" w:name="_Toc160136338"/>
+      <w:bookmarkStart w:id="252" w:name="_Toc160205176"/>
+      <w:bookmarkStart w:id="253" w:name="_Toc160312706"/>
+      <w:bookmarkStart w:id="254" w:name="_Toc160629642"/>
+      <w:bookmarkStart w:id="255" w:name="_Toc160629706"/>
+      <w:bookmarkEnd w:id="239"/>
+      <w:bookmarkEnd w:id="240"/>
       <w:bookmarkEnd w:id="241"/>
       <w:bookmarkEnd w:id="242"/>
       <w:bookmarkEnd w:id="243"/>
@@ -22776,8 +23743,6 @@
       <w:bookmarkEnd w:id="253"/>
       <w:bookmarkEnd w:id="254"/>
       <w:bookmarkEnd w:id="255"/>
-      <w:bookmarkEnd w:id="256"/>
-      <w:bookmarkEnd w:id="257"/>
     </w:p>
     <w:p>
       <w:pPr>
@@ -22799,23 +23764,25 @@
           <w:szCs w:val="26"/>
         </w:rPr>
       </w:pPr>
-      <w:bookmarkStart w:id="258" w:name="_Toc156492674"/>
-      <w:bookmarkStart w:id="259" w:name="_Toc156747571"/>
-      <w:bookmarkStart w:id="260" w:name="_Toc159595877"/>
-      <w:bookmarkStart w:id="261" w:name="_Toc159846475"/>
-      <w:bookmarkStart w:id="262" w:name="_Toc159846512"/>
-      <w:bookmarkStart w:id="263" w:name="_Toc159866007"/>
-      <w:bookmarkStart w:id="264" w:name="_Toc159866065"/>
-      <w:bookmarkStart w:id="265" w:name="_Toc159938473"/>
-      <w:bookmarkStart w:id="266" w:name="_Toc160031347"/>
-      <w:bookmarkStart w:id="267" w:name="_Toc160031392"/>
-      <w:bookmarkStart w:id="268" w:name="_Toc160110822"/>
-      <w:bookmarkStart w:id="269" w:name="_Toc160136285"/>
-      <w:bookmarkStart w:id="270" w:name="_Toc160136339"/>
-      <w:bookmarkStart w:id="271" w:name="_Toc160205177"/>
-      <w:bookmarkStart w:id="272" w:name="_Toc160312707"/>
-      <w:bookmarkStart w:id="273" w:name="_Toc160629643"/>
-      <w:bookmarkStart w:id="274" w:name="_Toc160629707"/>
+      <w:bookmarkStart w:id="256" w:name="_Toc156492674"/>
+      <w:bookmarkStart w:id="257" w:name="_Toc156747571"/>
+      <w:bookmarkStart w:id="258" w:name="_Toc159595877"/>
+      <w:bookmarkStart w:id="259" w:name="_Toc159846475"/>
+      <w:bookmarkStart w:id="260" w:name="_Toc159846512"/>
+      <w:bookmarkStart w:id="261" w:name="_Toc159866007"/>
+      <w:bookmarkStart w:id="262" w:name="_Toc159866065"/>
+      <w:bookmarkStart w:id="263" w:name="_Toc159938473"/>
+      <w:bookmarkStart w:id="264" w:name="_Toc160031347"/>
+      <w:bookmarkStart w:id="265" w:name="_Toc160031392"/>
+      <w:bookmarkStart w:id="266" w:name="_Toc160110822"/>
+      <w:bookmarkStart w:id="267" w:name="_Toc160136285"/>
+      <w:bookmarkStart w:id="268" w:name="_Toc160136339"/>
+      <w:bookmarkStart w:id="269" w:name="_Toc160205177"/>
+      <w:bookmarkStart w:id="270" w:name="_Toc160312707"/>
+      <w:bookmarkStart w:id="271" w:name="_Toc160629643"/>
+      <w:bookmarkStart w:id="272" w:name="_Toc160629707"/>
+      <w:bookmarkEnd w:id="256"/>
+      <w:bookmarkEnd w:id="257"/>
       <w:bookmarkEnd w:id="258"/>
       <w:bookmarkEnd w:id="259"/>
       <w:bookmarkEnd w:id="260"/>
@@ -22831,8 +23798,6 @@
       <w:bookmarkEnd w:id="270"/>
       <w:bookmarkEnd w:id="271"/>
       <w:bookmarkEnd w:id="272"/>
-      <w:bookmarkEnd w:id="273"/>
-      <w:bookmarkEnd w:id="274"/>
     </w:p>
     <w:p>
       <w:pPr>
@@ -22854,23 +23819,25 @@
           <w:szCs w:val="26"/>
         </w:rPr>
       </w:pPr>
-      <w:bookmarkStart w:id="275" w:name="_Toc156492675"/>
-      <w:bookmarkStart w:id="276" w:name="_Toc156747572"/>
-      <w:bookmarkStart w:id="277" w:name="_Toc159595878"/>
-      <w:bookmarkStart w:id="278" w:name="_Toc159846476"/>
-      <w:bookmarkStart w:id="279" w:name="_Toc159846513"/>
-      <w:bookmarkStart w:id="280" w:name="_Toc159866008"/>
-      <w:bookmarkStart w:id="281" w:name="_Toc159866066"/>
-      <w:bookmarkStart w:id="282" w:name="_Toc159938474"/>
-      <w:bookmarkStart w:id="283" w:name="_Toc160031348"/>
-      <w:bookmarkStart w:id="284" w:name="_Toc160031393"/>
-      <w:bookmarkStart w:id="285" w:name="_Toc160110823"/>
-      <w:bookmarkStart w:id="286" w:name="_Toc160136286"/>
-      <w:bookmarkStart w:id="287" w:name="_Toc160136340"/>
-      <w:bookmarkStart w:id="288" w:name="_Toc160205178"/>
-      <w:bookmarkStart w:id="289" w:name="_Toc160312708"/>
-      <w:bookmarkStart w:id="290" w:name="_Toc160629644"/>
-      <w:bookmarkStart w:id="291" w:name="_Toc160629708"/>
+      <w:bookmarkStart w:id="273" w:name="_Toc156492675"/>
+      <w:bookmarkStart w:id="274" w:name="_Toc156747572"/>
+      <w:bookmarkStart w:id="275" w:name="_Toc159595878"/>
+      <w:bookmarkStart w:id="276" w:name="_Toc159846476"/>
+      <w:bookmarkStart w:id="277" w:name="_Toc159846513"/>
+      <w:bookmarkStart w:id="278" w:name="_Toc159866008"/>
+      <w:bookmarkStart w:id="279" w:name="_Toc159866066"/>
+      <w:bookmarkStart w:id="280" w:name="_Toc159938474"/>
+      <w:bookmarkStart w:id="281" w:name="_Toc160031348"/>
+      <w:bookmarkStart w:id="282" w:name="_Toc160031393"/>
+      <w:bookmarkStart w:id="283" w:name="_Toc160110823"/>
+      <w:bookmarkStart w:id="284" w:name="_Toc160136286"/>
+      <w:bookmarkStart w:id="285" w:name="_Toc160136340"/>
+      <w:bookmarkStart w:id="286" w:name="_Toc160205178"/>
+      <w:bookmarkStart w:id="287" w:name="_Toc160312708"/>
+      <w:bookmarkStart w:id="288" w:name="_Toc160629644"/>
+      <w:bookmarkStart w:id="289" w:name="_Toc160629708"/>
+      <w:bookmarkEnd w:id="273"/>
+      <w:bookmarkEnd w:id="274"/>
       <w:bookmarkEnd w:id="275"/>
       <w:bookmarkEnd w:id="276"/>
       <w:bookmarkEnd w:id="277"/>
@@ -22886,8 +23853,6 @@
       <w:bookmarkEnd w:id="287"/>
       <w:bookmarkEnd w:id="288"/>
       <w:bookmarkEnd w:id="289"/>
-      <w:bookmarkEnd w:id="290"/>
-      <w:bookmarkEnd w:id="291"/>
     </w:p>
     <w:p>
       <w:pPr>
@@ -22909,23 +23874,25 @@
           <w:szCs w:val="26"/>
         </w:rPr>
       </w:pPr>
-      <w:bookmarkStart w:id="292" w:name="_Toc156492676"/>
-      <w:bookmarkStart w:id="293" w:name="_Toc156747573"/>
-      <w:bookmarkStart w:id="294" w:name="_Toc159595879"/>
-      <w:bookmarkStart w:id="295" w:name="_Toc159846477"/>
-      <w:bookmarkStart w:id="296" w:name="_Toc159846514"/>
-      <w:bookmarkStart w:id="297" w:name="_Toc159866009"/>
-      <w:bookmarkStart w:id="298" w:name="_Toc159866067"/>
-      <w:bookmarkStart w:id="299" w:name="_Toc159938475"/>
-      <w:bookmarkStart w:id="300" w:name="_Toc160031349"/>
-      <w:bookmarkStart w:id="301" w:name="_Toc160031394"/>
-      <w:bookmarkStart w:id="302" w:name="_Toc160110824"/>
-      <w:bookmarkStart w:id="303" w:name="_Toc160136287"/>
-      <w:bookmarkStart w:id="304" w:name="_Toc160136341"/>
-      <w:bookmarkStart w:id="305" w:name="_Toc160205179"/>
-      <w:bookmarkStart w:id="306" w:name="_Toc160312709"/>
-      <w:bookmarkStart w:id="307" w:name="_Toc160629645"/>
-      <w:bookmarkStart w:id="308" w:name="_Toc160629709"/>
+      <w:bookmarkStart w:id="290" w:name="_Toc156492676"/>
+      <w:bookmarkStart w:id="291" w:name="_Toc156747573"/>
+      <w:bookmarkStart w:id="292" w:name="_Toc159595879"/>
+      <w:bookmarkStart w:id="293" w:name="_Toc159846477"/>
+      <w:bookmarkStart w:id="294" w:name="_Toc159846514"/>
+      <w:bookmarkStart w:id="295" w:name="_Toc159866009"/>
+      <w:bookmarkStart w:id="296" w:name="_Toc159866067"/>
+      <w:bookmarkStart w:id="297" w:name="_Toc159938475"/>
+      <w:bookmarkStart w:id="298" w:name="_Toc160031349"/>
+      <w:bookmarkStart w:id="299" w:name="_Toc160031394"/>
+      <w:bookmarkStart w:id="300" w:name="_Toc160110824"/>
+      <w:bookmarkStart w:id="301" w:name="_Toc160136287"/>
+      <w:bookmarkStart w:id="302" w:name="_Toc160136341"/>
+      <w:bookmarkStart w:id="303" w:name="_Toc160205179"/>
+      <w:bookmarkStart w:id="304" w:name="_Toc160312709"/>
+      <w:bookmarkStart w:id="305" w:name="_Toc160629645"/>
+      <w:bookmarkStart w:id="306" w:name="_Toc160629709"/>
+      <w:bookmarkEnd w:id="290"/>
+      <w:bookmarkEnd w:id="291"/>
       <w:bookmarkEnd w:id="292"/>
       <w:bookmarkEnd w:id="293"/>
       <w:bookmarkEnd w:id="294"/>
@@ -22941,8 +23908,6 @@
       <w:bookmarkEnd w:id="304"/>
       <w:bookmarkEnd w:id="305"/>
       <w:bookmarkEnd w:id="306"/>
-      <w:bookmarkEnd w:id="307"/>
-      <w:bookmarkEnd w:id="308"/>
     </w:p>
     <w:p>
       <w:pPr>
@@ -22952,6 +23917,11 @@
       </w:pPr>
     </w:p>
     <w:p>
+      <w:r>
+        <w:t>W ramach tej pracy przeprowadzono badania na temat klasyfikacji typów osobowości modelu MBTI na podstawie wpisów użytkowników z portalu społecznościowego.</w:t>
+      </w:r>
+    </w:p>
+    <w:p>
       <w:pPr>
         <w:rPr>
           <w:color w:val="FF0000"/>
@@ -22961,7 +23931,50 @@
         <w:rPr>
           <w:color w:val="FF0000"/>
         </w:rPr>
-        <w:t>dodać</w:t>
+        <w:t>[Co po kolei robiono?]</w:t>
+      </w:r>
+    </w:p>
+    <w:p>
+      <w:r>
+        <w:t>Wśród przeprowadzonych eksperymentów wyłoniono algorytm ekstremalnego wzmocnienia gradientu uruchomiony na danych przygotowanych techniką TF-IDF na bazie unigramów jako najskuteczniejsza z wszystkich przetestowanych metod rozwiązania postawionego problemu badawczego. Wspomniany model osiągnął wartość dokładności na poziomie 69.16% na zbiorze testowym przy wskaźniku F1 przyjmującym wartość 56.49%.</w:t>
+      </w:r>
+      <w:r>
+        <w:t xml:space="preserve"> </w:t>
+      </w:r>
+      <w:r>
+        <w:t xml:space="preserve">Uzyskany wynik </w:t>
+      </w:r>
+      <w:r>
+        <w:t>stanowi obiecujące rozwiązanie dla zadania klasyfikacji typów osobowości na podstawie analizy postów internetowych. Problemy natury psychologicznej poddane analizie danych mogą charakteryzować się większymi nieścisłościami predykcji ze względu na różnorodność grupy badawczej i ludzką złożoność.</w:t>
+      </w:r>
+    </w:p>
+    <w:p>
+      <w:r>
+        <w:t xml:space="preserve">Stworzony model mógłby posłużyć jako wsparcie pracy rekruterów biznesowych czy jako </w:t>
+      </w:r>
+      <w:r>
+        <w:t xml:space="preserve">silnik poręcznego </w:t>
+      </w:r>
+      <w:r>
+        <w:t>narzędzi</w:t>
+      </w:r>
+      <w:r>
+        <w:t>a podpiętego do portali społecznościowych i</w:t>
+      </w:r>
+      <w:r>
+        <w:t xml:space="preserve"> wspomagające</w:t>
+      </w:r>
+      <w:r>
+        <w:t>go</w:t>
+      </w:r>
+      <w:r>
+        <w:t xml:space="preserve"> rozwój osobisty</w:t>
+      </w:r>
+      <w:r>
+        <w:t xml:space="preserve"> jego użytkowników</w:t>
+      </w:r>
+      <w:r>
+        <w:t>.</w:t>
       </w:r>
     </w:p>
     <w:p>
@@ -22970,35 +23983,54 @@
           <w:color w:val="FF0000"/>
         </w:rPr>
       </w:pPr>
-      <w:r>
+    </w:p>
+    <w:p>
+      <w:pPr>
         <w:rPr>
           <w:color w:val="FF0000"/>
         </w:rPr>
+      </w:pPr>
+      <w:r>
+        <w:rPr>
+          <w:color w:val="FF0000"/>
+        </w:rPr>
         <w:t>[Cel pracy został osiągnięty.</w:t>
       </w:r>
       <w:r>
         <w:rPr>
           <w:color w:val="FF0000"/>
         </w:rPr>
-        <w:t xml:space="preserve"> Opisać najlepsze osiągnięte rozwiązanie. Rozważania nt. efektów w kontekście osobowości.</w:t>
+        <w:t xml:space="preserve"> </w:t>
       </w:r>
       <w:r>
         <w:rPr>
           <w:color w:val="FF0000"/>
         </w:rPr>
-        <w:t xml:space="preserve"> Możliwe rozwinięcia projektu. Zastosowania</w:t>
+        <w:t xml:space="preserve">+ </w:t>
       </w:r>
       <w:r>
         <w:rPr>
           <w:color w:val="FF0000"/>
         </w:rPr>
-        <w:t xml:space="preserve"> w codziennym życiu</w:t>
+        <w:t>Rozważania nt. efektów w kontekście osobowości.</w:t>
       </w:r>
       <w:r>
         <w:rPr>
           <w:color w:val="FF0000"/>
         </w:rPr>
-        <w:t>.</w:t>
+        <w:t xml:space="preserve"> </w:t>
+      </w:r>
+      <w:r>
+        <w:rPr>
+          <w:color w:val="FF0000"/>
+        </w:rPr>
+        <w:t xml:space="preserve">+ </w:t>
+      </w:r>
+      <w:r>
+        <w:rPr>
+          <w:color w:val="FF0000"/>
+        </w:rPr>
+        <w:t>Możliwe rozwinięcia projektu.</w:t>
       </w:r>
       <w:r>
         <w:rPr>
@@ -24877,11 +25909,11 @@
       <w:pPr>
         <w:pStyle w:val="Nagwek1"/>
       </w:pPr>
-      <w:bookmarkStart w:id="309" w:name="_Toc160629710"/>
+      <w:bookmarkStart w:id="307" w:name="_Toc160629710"/>
       <w:r>
         <w:t>Roboczy generator schematów</w:t>
       </w:r>
-      <w:bookmarkEnd w:id="309"/>
+      <w:bookmarkEnd w:id="307"/>
     </w:p>
     <w:p>
       <w:pPr>
@@ -24921,12 +25953,12 @@
         </w:numPr>
         <w:ind w:left="432" w:hanging="432"/>
       </w:pPr>
-      <w:bookmarkStart w:id="310" w:name="_Toc160629711"/>
+      <w:bookmarkStart w:id="308" w:name="_Toc160629711"/>
       <w:r>
         <w:lastRenderedPageBreak/>
         <w:t>Spis tabel</w:t>
       </w:r>
-      <w:bookmarkEnd w:id="310"/>
+      <w:bookmarkEnd w:id="308"/>
     </w:p>
     <w:p>
       <w:pPr>
@@ -25421,12 +26453,12 @@
         </w:numPr>
         <w:ind w:left="432" w:hanging="432"/>
       </w:pPr>
-      <w:bookmarkStart w:id="311" w:name="_Toc160629712"/>
+      <w:bookmarkStart w:id="309" w:name="_Toc160629712"/>
       <w:r>
         <w:lastRenderedPageBreak/>
         <w:t>Spis rysunków</w:t>
       </w:r>
-      <w:bookmarkEnd w:id="311"/>
+      <w:bookmarkEnd w:id="309"/>
     </w:p>
     <w:p>
       <w:pPr>
@@ -26123,12 +27155,12 @@
           <w:numId w:val="0"/>
         </w:numPr>
       </w:pPr>
-      <w:bookmarkStart w:id="312" w:name="_Toc160629713"/>
+      <w:bookmarkStart w:id="310" w:name="_Toc160629713"/>
       <w:r>
         <w:lastRenderedPageBreak/>
         <w:t>Wykaz symboli i oznaczeń</w:t>
       </w:r>
-      <w:bookmarkEnd w:id="312"/>
+      <w:bookmarkEnd w:id="310"/>
     </w:p>
     <w:p>
       <w:pPr>
@@ -26215,12 +27247,12 @@
         </w:numPr>
         <w:ind w:left="432" w:hanging="432"/>
       </w:pPr>
-      <w:bookmarkStart w:id="313" w:name="_Toc160629714"/>
+      <w:bookmarkStart w:id="311" w:name="_Toc160629714"/>
       <w:r>
         <w:lastRenderedPageBreak/>
         <w:t>Wykaz używanych skrótów</w:t>
       </w:r>
-      <w:bookmarkEnd w:id="313"/>
+      <w:bookmarkEnd w:id="311"/>
     </w:p>
     <w:p>
       <w:pPr>
@@ -26242,23 +27274,25 @@
           <w:szCs w:val="26"/>
         </w:rPr>
       </w:pPr>
-      <w:bookmarkStart w:id="314" w:name="_Toc156492683"/>
-      <w:bookmarkStart w:id="315" w:name="_Toc156747579"/>
-      <w:bookmarkStart w:id="316" w:name="_Toc159595884"/>
-      <w:bookmarkStart w:id="317" w:name="_Toc159846482"/>
-      <w:bookmarkStart w:id="318" w:name="_Toc159846519"/>
-      <w:bookmarkStart w:id="319" w:name="_Toc159866023"/>
-      <w:bookmarkStart w:id="320" w:name="_Toc159866072"/>
-      <w:bookmarkStart w:id="321" w:name="_Toc159938480"/>
-      <w:bookmarkStart w:id="322" w:name="_Toc160031354"/>
-      <w:bookmarkStart w:id="323" w:name="_Toc160031399"/>
-      <w:bookmarkStart w:id="324" w:name="_Toc160110829"/>
-      <w:bookmarkStart w:id="325" w:name="_Toc160136292"/>
-      <w:bookmarkStart w:id="326" w:name="_Toc160136346"/>
-      <w:bookmarkStart w:id="327" w:name="_Toc160205184"/>
-      <w:bookmarkStart w:id="328" w:name="_Toc160312715"/>
-      <w:bookmarkStart w:id="329" w:name="_Toc160629651"/>
-      <w:bookmarkStart w:id="330" w:name="_Toc160629715"/>
+      <w:bookmarkStart w:id="312" w:name="_Toc156492683"/>
+      <w:bookmarkStart w:id="313" w:name="_Toc156747579"/>
+      <w:bookmarkStart w:id="314" w:name="_Toc159595884"/>
+      <w:bookmarkStart w:id="315" w:name="_Toc159846482"/>
+      <w:bookmarkStart w:id="316" w:name="_Toc159846519"/>
+      <w:bookmarkStart w:id="317" w:name="_Toc159866023"/>
+      <w:bookmarkStart w:id="318" w:name="_Toc159866072"/>
+      <w:bookmarkStart w:id="319" w:name="_Toc159938480"/>
+      <w:bookmarkStart w:id="320" w:name="_Toc160031354"/>
+      <w:bookmarkStart w:id="321" w:name="_Toc160031399"/>
+      <w:bookmarkStart w:id="322" w:name="_Toc160110829"/>
+      <w:bookmarkStart w:id="323" w:name="_Toc160136292"/>
+      <w:bookmarkStart w:id="324" w:name="_Toc160136346"/>
+      <w:bookmarkStart w:id="325" w:name="_Toc160205184"/>
+      <w:bookmarkStart w:id="326" w:name="_Toc160312715"/>
+      <w:bookmarkStart w:id="327" w:name="_Toc160629651"/>
+      <w:bookmarkStart w:id="328" w:name="_Toc160629715"/>
+      <w:bookmarkEnd w:id="312"/>
+      <w:bookmarkEnd w:id="313"/>
       <w:bookmarkEnd w:id="314"/>
       <w:bookmarkEnd w:id="315"/>
       <w:bookmarkEnd w:id="316"/>
@@ -26274,8 +27308,6 @@
       <w:bookmarkEnd w:id="326"/>
       <w:bookmarkEnd w:id="327"/>
       <w:bookmarkEnd w:id="328"/>
-      <w:bookmarkEnd w:id="329"/>
-      <w:bookmarkEnd w:id="330"/>
     </w:p>
     <w:p>
       <w:pPr>
@@ -26297,23 +27329,25 @@
           <w:szCs w:val="26"/>
         </w:rPr>
       </w:pPr>
-      <w:bookmarkStart w:id="331" w:name="_Toc156492684"/>
-      <w:bookmarkStart w:id="332" w:name="_Toc156747580"/>
-      <w:bookmarkStart w:id="333" w:name="_Toc159595885"/>
-      <w:bookmarkStart w:id="334" w:name="_Toc159846483"/>
-      <w:bookmarkStart w:id="335" w:name="_Toc159846520"/>
-      <w:bookmarkStart w:id="336" w:name="_Toc159866024"/>
-      <w:bookmarkStart w:id="337" w:name="_Toc159866073"/>
-      <w:bookmarkStart w:id="338" w:name="_Toc159938481"/>
-      <w:bookmarkStart w:id="339" w:name="_Toc160031355"/>
-      <w:bookmarkStart w:id="340" w:name="_Toc160031400"/>
-      <w:bookmarkStart w:id="341" w:name="_Toc160110830"/>
-      <w:bookmarkStart w:id="342" w:name="_Toc160136293"/>
-      <w:bookmarkStart w:id="343" w:name="_Toc160136347"/>
-      <w:bookmarkStart w:id="344" w:name="_Toc160205185"/>
-      <w:bookmarkStart w:id="345" w:name="_Toc160312716"/>
-      <w:bookmarkStart w:id="346" w:name="_Toc160629652"/>
-      <w:bookmarkStart w:id="347" w:name="_Toc160629716"/>
+      <w:bookmarkStart w:id="329" w:name="_Toc156492684"/>
+      <w:bookmarkStart w:id="330" w:name="_Toc156747580"/>
+      <w:bookmarkStart w:id="331" w:name="_Toc159595885"/>
+      <w:bookmarkStart w:id="332" w:name="_Toc159846483"/>
+      <w:bookmarkStart w:id="333" w:name="_Toc159846520"/>
+      <w:bookmarkStart w:id="334" w:name="_Toc159866024"/>
+      <w:bookmarkStart w:id="335" w:name="_Toc159866073"/>
+      <w:bookmarkStart w:id="336" w:name="_Toc159938481"/>
+      <w:bookmarkStart w:id="337" w:name="_Toc160031355"/>
+      <w:bookmarkStart w:id="338" w:name="_Toc160031400"/>
+      <w:bookmarkStart w:id="339" w:name="_Toc160110830"/>
+      <w:bookmarkStart w:id="340" w:name="_Toc160136293"/>
+      <w:bookmarkStart w:id="341" w:name="_Toc160136347"/>
+      <w:bookmarkStart w:id="342" w:name="_Toc160205185"/>
+      <w:bookmarkStart w:id="343" w:name="_Toc160312716"/>
+      <w:bookmarkStart w:id="344" w:name="_Toc160629652"/>
+      <w:bookmarkStart w:id="345" w:name="_Toc160629716"/>
+      <w:bookmarkEnd w:id="329"/>
+      <w:bookmarkEnd w:id="330"/>
       <w:bookmarkEnd w:id="331"/>
       <w:bookmarkEnd w:id="332"/>
       <w:bookmarkEnd w:id="333"/>
@@ -26329,8 +27363,6 @@
       <w:bookmarkEnd w:id="343"/>
       <w:bookmarkEnd w:id="344"/>
       <w:bookmarkEnd w:id="345"/>
-      <w:bookmarkEnd w:id="346"/>
-      <w:bookmarkEnd w:id="347"/>
     </w:p>
     <w:p>
       <w:pPr>
@@ -26352,23 +27384,25 @@
           <w:szCs w:val="26"/>
         </w:rPr>
       </w:pPr>
-      <w:bookmarkStart w:id="348" w:name="_Toc156492685"/>
-      <w:bookmarkStart w:id="349" w:name="_Toc156747581"/>
-      <w:bookmarkStart w:id="350" w:name="_Toc159595886"/>
-      <w:bookmarkStart w:id="351" w:name="_Toc159846484"/>
-      <w:bookmarkStart w:id="352" w:name="_Toc159846521"/>
-      <w:bookmarkStart w:id="353" w:name="_Toc159866025"/>
-      <w:bookmarkStart w:id="354" w:name="_Toc159866074"/>
-      <w:bookmarkStart w:id="355" w:name="_Toc159938482"/>
-      <w:bookmarkStart w:id="356" w:name="_Toc160031356"/>
-      <w:bookmarkStart w:id="357" w:name="_Toc160031401"/>
-      <w:bookmarkStart w:id="358" w:name="_Toc160110831"/>
-      <w:bookmarkStart w:id="359" w:name="_Toc160136294"/>
-      <w:bookmarkStart w:id="360" w:name="_Toc160136348"/>
-      <w:bookmarkStart w:id="361" w:name="_Toc160205186"/>
-      <w:bookmarkStart w:id="362" w:name="_Toc160312717"/>
-      <w:bookmarkStart w:id="363" w:name="_Toc160629653"/>
-      <w:bookmarkStart w:id="364" w:name="_Toc160629717"/>
+      <w:bookmarkStart w:id="346" w:name="_Toc156492685"/>
+      <w:bookmarkStart w:id="347" w:name="_Toc156747581"/>
+      <w:bookmarkStart w:id="348" w:name="_Toc159595886"/>
+      <w:bookmarkStart w:id="349" w:name="_Toc159846484"/>
+      <w:bookmarkStart w:id="350" w:name="_Toc159846521"/>
+      <w:bookmarkStart w:id="351" w:name="_Toc159866025"/>
+      <w:bookmarkStart w:id="352" w:name="_Toc159866074"/>
+      <w:bookmarkStart w:id="353" w:name="_Toc159938482"/>
+      <w:bookmarkStart w:id="354" w:name="_Toc160031356"/>
+      <w:bookmarkStart w:id="355" w:name="_Toc160031401"/>
+      <w:bookmarkStart w:id="356" w:name="_Toc160110831"/>
+      <w:bookmarkStart w:id="357" w:name="_Toc160136294"/>
+      <w:bookmarkStart w:id="358" w:name="_Toc160136348"/>
+      <w:bookmarkStart w:id="359" w:name="_Toc160205186"/>
+      <w:bookmarkStart w:id="360" w:name="_Toc160312717"/>
+      <w:bookmarkStart w:id="361" w:name="_Toc160629653"/>
+      <w:bookmarkStart w:id="362" w:name="_Toc160629717"/>
+      <w:bookmarkEnd w:id="346"/>
+      <w:bookmarkEnd w:id="347"/>
       <w:bookmarkEnd w:id="348"/>
       <w:bookmarkEnd w:id="349"/>
       <w:bookmarkEnd w:id="350"/>
@@ -26384,8 +27418,6 @@
       <w:bookmarkEnd w:id="360"/>
       <w:bookmarkEnd w:id="361"/>
       <w:bookmarkEnd w:id="362"/>
-      <w:bookmarkEnd w:id="363"/>
-      <w:bookmarkEnd w:id="364"/>
     </w:p>
     <w:p>
       <w:pPr>
@@ -26407,23 +27439,25 @@
           <w:szCs w:val="26"/>
         </w:rPr>
       </w:pPr>
-      <w:bookmarkStart w:id="365" w:name="_Toc156492686"/>
-      <w:bookmarkStart w:id="366" w:name="_Toc156747582"/>
-      <w:bookmarkStart w:id="367" w:name="_Toc159595887"/>
-      <w:bookmarkStart w:id="368" w:name="_Toc159846485"/>
-      <w:bookmarkStart w:id="369" w:name="_Toc159846522"/>
-      <w:bookmarkStart w:id="370" w:name="_Toc159866026"/>
-      <w:bookmarkStart w:id="371" w:name="_Toc159866075"/>
-      <w:bookmarkStart w:id="372" w:name="_Toc159938483"/>
-      <w:bookmarkStart w:id="373" w:name="_Toc160031357"/>
-      <w:bookmarkStart w:id="374" w:name="_Toc160031402"/>
-      <w:bookmarkStart w:id="375" w:name="_Toc160110832"/>
-      <w:bookmarkStart w:id="376" w:name="_Toc160136295"/>
-      <w:bookmarkStart w:id="377" w:name="_Toc160136349"/>
-      <w:bookmarkStart w:id="378" w:name="_Toc160205187"/>
-      <w:bookmarkStart w:id="379" w:name="_Toc160312718"/>
-      <w:bookmarkStart w:id="380" w:name="_Toc160629654"/>
-      <w:bookmarkStart w:id="381" w:name="_Toc160629718"/>
+      <w:bookmarkStart w:id="363" w:name="_Toc156492686"/>
+      <w:bookmarkStart w:id="364" w:name="_Toc156747582"/>
+      <w:bookmarkStart w:id="365" w:name="_Toc159595887"/>
+      <w:bookmarkStart w:id="366" w:name="_Toc159846485"/>
+      <w:bookmarkStart w:id="367" w:name="_Toc159846522"/>
+      <w:bookmarkStart w:id="368" w:name="_Toc159866026"/>
+      <w:bookmarkStart w:id="369" w:name="_Toc159866075"/>
+      <w:bookmarkStart w:id="370" w:name="_Toc159938483"/>
+      <w:bookmarkStart w:id="371" w:name="_Toc160031357"/>
+      <w:bookmarkStart w:id="372" w:name="_Toc160031402"/>
+      <w:bookmarkStart w:id="373" w:name="_Toc160110832"/>
+      <w:bookmarkStart w:id="374" w:name="_Toc160136295"/>
+      <w:bookmarkStart w:id="375" w:name="_Toc160136349"/>
+      <w:bookmarkStart w:id="376" w:name="_Toc160205187"/>
+      <w:bookmarkStart w:id="377" w:name="_Toc160312718"/>
+      <w:bookmarkStart w:id="378" w:name="_Toc160629654"/>
+      <w:bookmarkStart w:id="379" w:name="_Toc160629718"/>
+      <w:bookmarkEnd w:id="363"/>
+      <w:bookmarkEnd w:id="364"/>
       <w:bookmarkEnd w:id="365"/>
       <w:bookmarkEnd w:id="366"/>
       <w:bookmarkEnd w:id="367"/>
@@ -26439,8 +27473,6 @@
       <w:bookmarkEnd w:id="377"/>
       <w:bookmarkEnd w:id="378"/>
       <w:bookmarkEnd w:id="379"/>
-      <w:bookmarkEnd w:id="380"/>
-      <w:bookmarkEnd w:id="381"/>
     </w:p>
     <w:p>
       <w:pPr>
@@ -26492,12 +27524,12 @@
         </w:numPr>
         <w:ind w:left="432" w:hanging="432"/>
       </w:pPr>
-      <w:bookmarkStart w:id="382" w:name="_Toc160629719"/>
+      <w:bookmarkStart w:id="380" w:name="_Toc160629719"/>
       <w:r>
         <w:lastRenderedPageBreak/>
         <w:t>Bibliografia</w:t>
       </w:r>
-      <w:bookmarkEnd w:id="382"/>
+      <w:bookmarkEnd w:id="380"/>
     </w:p>
     <w:p>
       <w:pPr>
@@ -27348,43 +28380,7 @@
       </w:r>
     </w:p>
   </w:comment>
-  <w:comment w:id="237" w:author="Marta Glanowska" w:date="2024-03-06T15:53:00Z" w:initials="MG">
-    <w:p>
-      <w:pPr>
-        <w:pStyle w:val="Tekstkomentarza"/>
-        <w:ind w:firstLine="0"/>
-        <w:jc w:val="left"/>
-      </w:pPr>
-      <w:r>
-        <w:rPr>
-          <w:rStyle w:val="Odwoaniedokomentarza"/>
-        </w:rPr>
-        <w:annotationRef/>
-      </w:r>
-      <w:r>
-        <w:t>Sprawdzić poprawność wyników po powtórnym treningu</w:t>
-      </w:r>
-    </w:p>
-  </w:comment>
-  <w:comment w:id="238" w:author="Marta Glanowska" w:date="2024-03-06T16:08:00Z" w:initials="MG">
-    <w:p>
-      <w:pPr>
-        <w:pStyle w:val="Tekstkomentarza"/>
-        <w:ind w:firstLine="0"/>
-        <w:jc w:val="left"/>
-      </w:pPr>
-      <w:r>
-        <w:rPr>
-          <w:rStyle w:val="Odwoaniedokomentarza"/>
-        </w:rPr>
-        <w:annotationRef/>
-      </w:r>
-      <w:r>
-        <w:t>POPRAWIĆ! Są inne</w:t>
-      </w:r>
-    </w:p>
-  </w:comment>
-  <w:comment w:id="239" w:author="Marta Glanowska" w:date="2024-03-06T15:50:00Z" w:initials="MG">
+  <w:comment w:id="237" w:author="Marta Glanowska" w:date="2024-03-06T15:50:00Z" w:initials="MG">
     <w:p>
       <w:pPr>
         <w:pStyle w:val="Tekstkomentarza"/>
@@ -27442,8 +28438,6 @@
   <w15:commentEx w15:paraId="4A6D9DE3" w15:done="0"/>
   <w15:commentEx w15:paraId="19E037F4" w15:paraIdParent="4A6D9DE3" w15:done="0"/>
   <w15:commentEx w15:paraId="11174E31" w15:done="0"/>
-  <w15:commentEx w15:paraId="26D7C3EB" w15:done="0"/>
-  <w15:commentEx w15:paraId="5A2E87F7" w15:paraIdParent="26D7C3EB" w15:done="0"/>
   <w15:commentEx w15:paraId="2F7F0EFE" w15:done="0"/>
 </w15:commentsEx>
 </file>
@@ -27485,8 +28479,6 @@
   <w16cex:commentExtensible w16cex:durableId="65085C50" w16cex:dateUtc="2024-03-06T12:00:00Z"/>
   <w16cex:commentExtensible w16cex:durableId="1A6C97CA" w16cex:dateUtc="2024-03-06T13:34:00Z"/>
   <w16cex:commentExtensible w16cex:durableId="24C56A14" w16cex:dateUtc="2024-03-06T14:04:00Z"/>
-  <w16cex:commentExtensible w16cex:durableId="47DCAD3E" w16cex:dateUtc="2024-03-06T14:53:00Z"/>
-  <w16cex:commentExtensible w16cex:durableId="446F4FAE" w16cex:dateUtc="2024-03-06T15:08:00Z"/>
   <w16cex:commentExtensible w16cex:durableId="6945D113" w16cex:dateUtc="2024-03-06T14:50:00Z"/>
 </w16cex:commentsExtensible>
 </file>
@@ -27528,8 +28520,6 @@
   <w16cid:commentId w16cid:paraId="4A6D9DE3" w16cid:durableId="65085C50"/>
   <w16cid:commentId w16cid:paraId="19E037F4" w16cid:durableId="1A6C97CA"/>
   <w16cid:commentId w16cid:paraId="11174E31" w16cid:durableId="24C56A14"/>
-  <w16cid:commentId w16cid:paraId="26D7C3EB" w16cid:durableId="47DCAD3E"/>
-  <w16cid:commentId w16cid:paraId="5A2E87F7" w16cid:durableId="446F4FAE"/>
   <w16cid:commentId w16cid:paraId="2F7F0EFE" w16cid:durableId="6945D113"/>
 </w16cid:commentsIds>
 </file>

</xml_diff>